<commit_message>
building on task 3
</commit_message>
<xml_diff>
--- a/Data Communications & Networking Security/JoshMAssessment.docx
+++ b/Data Communications & Networking Security/JoshMAssessment.docx
@@ -1094,7 +1094,7 @@
                 </mc:Choice>
                 <mc:Fallback>
                   <w:pict>
-                    <v:shapetype w14:anchorId="656580D7" id="_x0000_t75" coordsize="21600,21600" o:spt="75" o:preferrelative="t" path="m@4@5l@4@11@9@11@9@5xe" filled="f" stroked="f">
+                    <v:shapetype w14:anchorId="5496E913" id="_x0000_t75" coordsize="21600,21600" o:spt="75" o:preferrelative="t" path="m@4@5l@4@11@9@11@9@5xe" filled="f" stroked="f">
                       <v:stroke joinstyle="miter"/>
                       <v:formulas>
                         <v:f eqn="if lineDrawn pixelLineWidth 0"/>
@@ -2424,16 +2424,28 @@
     </w:p>
     <w:p/>
     <w:p>
-      <w:pPr>
-        <w:rPr>
-          <w:rFonts w:asciiTheme="majorHAnsi" w:hAnsiTheme="majorHAnsi" w:cstheme="majorHAnsi"/>
-        </w:rPr>
-      </w:pPr>
-      <w:r>
-        <w:rPr>
-          <w:rFonts w:asciiTheme="majorHAnsi" w:hAnsiTheme="majorHAnsi" w:cstheme="majorHAnsi"/>
-        </w:rPr>
-        <w:t>In an increasingly interconnected business environment, the ability to efficiently connect multiple office locations is paramount. This essay delves into the various aspects of network topologies, types of connectivity for remote offices, and the technicalities of a specific network protocol and device. Each section not only discusses the available options but also recommends the most suitable choice for connecting two remote offices.</w:t>
+      <w:r>
+        <w:t xml:space="preserve">In today’s increasingly interconnected business world, efficient network connections across multiple office locations are essential. Network topology refers to the arrangement of elements in a network. Physical </w:t>
+      </w:r>
+      <w:r>
+        <w:t>topology</w:t>
+      </w:r>
+      <w:r>
+        <w:t xml:space="preserve"> is the actual layout of these elements, while non-physical, also referred to as logical topology, describes the paths for data transfer within the network</w:t>
+      </w:r>
+      <w:r>
+        <w:t xml:space="preserve"> (</w:t>
+      </w:r>
+      <w:proofErr w:type="spellStart"/>
+      <w:r>
+        <w:t>Pcmag</w:t>
+      </w:r>
+      <w:proofErr w:type="spellEnd"/>
+      <w:r>
+        <w:t>)</w:t>
+      </w:r>
+      <w:r>
+        <w:t>. Individual topologies offer varying advantages and disadvantages depending on the requirements of the business and the network.</w:t>
       </w:r>
     </w:p>
     <w:p>
@@ -2449,6 +2461,74 @@
       </w:pPr>
       <w:r>
         <w:t>Physical Network Topologies</w:t>
+      </w:r>
+    </w:p>
+    <w:p/>
+    <w:p>
+      <w:pPr>
+        <w:keepNext/>
+        <w:jc w:val="center"/>
+      </w:pPr>
+      <w:r>
+        <w:rPr>
+          <w:noProof/>
+        </w:rPr>
+        <w:lastRenderedPageBreak/>
+        <w:drawing>
+          <wp:inline distT="0" distB="0" distL="0" distR="0" wp14:anchorId="26F7A035" wp14:editId="04C9D9DD">
+            <wp:extent cx="4180952" cy="2952381"/>
+            <wp:effectExtent l="0" t="0" r="0" b="635"/>
+            <wp:docPr id="1381329501" name="Picture 1" descr="Several computer network connections&#10;&#10;Description automatically generated with medium confidence"/>
+            <wp:cNvGraphicFramePr>
+              <a:graphicFrameLocks xmlns:a="http://schemas.openxmlformats.org/drawingml/2006/main" noChangeAspect="1"/>
+            </wp:cNvGraphicFramePr>
+            <a:graphic xmlns:a="http://schemas.openxmlformats.org/drawingml/2006/main">
+              <a:graphicData uri="http://schemas.openxmlformats.org/drawingml/2006/picture">
+                <pic:pic xmlns:pic="http://schemas.openxmlformats.org/drawingml/2006/picture">
+                  <pic:nvPicPr>
+                    <pic:cNvPr id="1381329501" name="Picture 1" descr="Several computer network connections&#10;&#10;Description automatically generated with medium confidence"/>
+                    <pic:cNvPicPr/>
+                  </pic:nvPicPr>
+                  <pic:blipFill>
+                    <a:blip r:embed="rId12"/>
+                    <a:stretch>
+                      <a:fillRect/>
+                    </a:stretch>
+                  </pic:blipFill>
+                  <pic:spPr>
+                    <a:xfrm>
+                      <a:off x="0" y="0"/>
+                      <a:ext cx="4180952" cy="2952381"/>
+                    </a:xfrm>
+                    <a:prstGeom prst="rect">
+                      <a:avLst/>
+                    </a:prstGeom>
+                  </pic:spPr>
+                </pic:pic>
+              </a:graphicData>
+            </a:graphic>
+          </wp:inline>
+        </w:drawing>
+      </w:r>
+    </w:p>
+    <w:p>
+      <w:pPr>
+        <w:pStyle w:val="Caption"/>
+        <w:jc w:val="center"/>
+      </w:pPr>
+      <w:r>
+        <w:t xml:space="preserve">Figure </w:t>
+      </w:r>
+      <w:fldSimple w:instr=" SEQ Figure \* ARABIC ">
+        <w:r>
+          <w:rPr>
+            <w:noProof/>
+          </w:rPr>
+          <w:t>2</w:t>
+        </w:r>
+      </w:fldSimple>
+      <w:r>
+        <w:t xml:space="preserve"> - Common Network Topologies (Sayeed 2017)</w:t>
       </w:r>
     </w:p>
     <w:p>
@@ -2498,7 +2578,19 @@
         <w:rPr>
           <w:rFonts w:asciiTheme="majorHAnsi" w:hAnsiTheme="majorHAnsi" w:cstheme="majorHAnsi"/>
         </w:rPr>
-        <w:t>Each node connects to a central hub or switch. It’s highly scalable and reliable; if one link fails, it doesn’t affect others.</w:t>
+        <w:t>Each node connects to a central hub or switch. It’s highly scalable and reliable; if one link fails, it doesn’t affect others</w:t>
+      </w:r>
+      <w:r>
+        <w:rPr>
+          <w:rFonts w:asciiTheme="majorHAnsi" w:hAnsiTheme="majorHAnsi" w:cstheme="majorHAnsi"/>
+        </w:rPr>
+        <w:t xml:space="preserve"> (Rouse, 2023)</w:t>
+      </w:r>
+      <w:r>
+        <w:rPr>
+          <w:rFonts w:asciiTheme="majorHAnsi" w:hAnsiTheme="majorHAnsi" w:cstheme="majorHAnsi"/>
+        </w:rPr>
+        <w:t>.</w:t>
       </w:r>
     </w:p>
     <w:p>
@@ -2527,34 +2619,156 @@
         <w:pStyle w:val="Heading3"/>
       </w:pPr>
       <w:r>
+        <w:t>Mesh Topology</w:t>
+      </w:r>
+    </w:p>
+    <w:p>
+      <w:pPr>
+        <w:rPr>
+          <w:rFonts w:asciiTheme="majorHAnsi" w:hAnsiTheme="majorHAnsi" w:cstheme="majorHAnsi"/>
+        </w:rPr>
+      </w:pPr>
+      <w:r>
+        <w:rPr>
+          <w:rFonts w:asciiTheme="majorHAnsi" w:hAnsiTheme="majorHAnsi" w:cstheme="majorHAnsi"/>
+        </w:rPr>
+        <w:t>Every node is connected to every other node. This offers high redundancy and reliability but is complex and expensive to implement.</w:t>
+      </w:r>
+    </w:p>
+    <w:p>
+      <w:pPr>
+        <w:rPr>
+          <w:rFonts w:asciiTheme="majorHAnsi" w:hAnsiTheme="majorHAnsi" w:cstheme="majorHAnsi"/>
+        </w:rPr>
+      </w:pPr>
+      <w:r>
+        <w:rPr>
+          <w:rFonts w:asciiTheme="majorHAnsi" w:hAnsiTheme="majorHAnsi" w:cstheme="majorHAnsi"/>
+        </w:rPr>
+        <w:t>For connecting remote offices, the Star Topology is recommended. Its simplicity, scalability, and reliability are key advantages</w:t>
+      </w:r>
+      <w:r>
+        <w:rPr>
+          <w:rFonts w:asciiTheme="majorHAnsi" w:hAnsiTheme="majorHAnsi" w:cstheme="majorHAnsi"/>
+        </w:rPr>
+        <w:t xml:space="preserve"> (Stewart, 2015)</w:t>
+      </w:r>
+      <w:r>
+        <w:rPr>
+          <w:rFonts w:asciiTheme="majorHAnsi" w:hAnsiTheme="majorHAnsi" w:cstheme="majorHAnsi"/>
+        </w:rPr>
+        <w:t>. In a business, these attributes ensure minimal downtime and ease of network management.</w:t>
+      </w:r>
+    </w:p>
+    <w:p>
+      <w:pPr>
+        <w:rPr>
+          <w:rFonts w:asciiTheme="majorHAnsi" w:hAnsiTheme="majorHAnsi" w:cstheme="majorHAnsi"/>
+        </w:rPr>
+      </w:pPr>
+    </w:p>
+    <w:p>
+      <w:pPr>
+        <w:pStyle w:val="Heading2"/>
+      </w:pPr>
+      <w:r>
+        <w:t>Connectivity Types between Remote Offices</w:t>
+      </w:r>
+    </w:p>
+    <w:p>
+      <w:pPr>
+        <w:rPr>
+          <w:rFonts w:asciiTheme="majorHAnsi" w:hAnsiTheme="majorHAnsi" w:cstheme="majorHAnsi"/>
+        </w:rPr>
+      </w:pPr>
+      <w:r>
+        <w:rPr>
+          <w:rFonts w:asciiTheme="majorHAnsi" w:hAnsiTheme="majorHAnsi" w:cstheme="majorHAnsi"/>
+        </w:rPr>
+        <w:t>Connecting remote offices requires consideration of various connectivity types, each with its strengths and challenges:</w:t>
+      </w:r>
+    </w:p>
+    <w:p>
+      <w:pPr>
+        <w:pStyle w:val="Heading3"/>
+      </w:pPr>
+      <w:r>
+        <w:t>Leased Lines:</w:t>
+      </w:r>
+    </w:p>
+    <w:p>
+      <w:pPr>
+        <w:rPr>
+          <w:rFonts w:asciiTheme="majorHAnsi" w:hAnsiTheme="majorHAnsi" w:cstheme="majorHAnsi"/>
+        </w:rPr>
+      </w:pPr>
+      <w:r>
+        <w:rPr>
+          <w:rFonts w:asciiTheme="majorHAnsi" w:hAnsiTheme="majorHAnsi" w:cstheme="majorHAnsi"/>
+        </w:rPr>
+        <w:t>Dedicated telephone lines for continuous use. They offer security and consistent quality but are expensive.</w:t>
+      </w:r>
+    </w:p>
+    <w:p>
+      <w:pPr>
+        <w:pStyle w:val="Heading3"/>
+      </w:pPr>
+      <w:r>
+        <w:t>Public Internet with VPN:</w:t>
+      </w:r>
+    </w:p>
+    <w:p>
+      <w:pPr>
+        <w:rPr>
+          <w:rFonts w:asciiTheme="majorHAnsi" w:hAnsiTheme="majorHAnsi" w:cstheme="majorHAnsi"/>
+        </w:rPr>
+      </w:pPr>
+      <w:r>
+        <w:rPr>
+          <w:rFonts w:asciiTheme="majorHAnsi" w:hAnsiTheme="majorHAnsi" w:cstheme="majorHAnsi"/>
+        </w:rPr>
+        <w:t>T</w:t>
+      </w:r>
+      <w:r>
+        <w:rPr>
+          <w:rFonts w:asciiTheme="majorHAnsi" w:hAnsiTheme="majorHAnsi" w:cstheme="majorHAnsi"/>
+        </w:rPr>
+        <w:t>he public internet with a Virtual Private Network (VPN) provides secure and cost-effective connectivity.</w:t>
+      </w:r>
+    </w:p>
+    <w:p>
+      <w:pPr>
+        <w:pStyle w:val="Heading3"/>
+      </w:pPr>
+      <w:r>
         <w:lastRenderedPageBreak/>
-        <w:t>Mesh Topology</w:t>
-      </w:r>
-    </w:p>
-    <w:p>
-      <w:pPr>
-        <w:rPr>
-          <w:rFonts w:asciiTheme="majorHAnsi" w:hAnsiTheme="majorHAnsi" w:cstheme="majorHAnsi"/>
-        </w:rPr>
-      </w:pPr>
-      <w:r>
-        <w:rPr>
-          <w:rFonts w:asciiTheme="majorHAnsi" w:hAnsiTheme="majorHAnsi" w:cstheme="majorHAnsi"/>
-        </w:rPr>
-        <w:t>Every node is connected to every other node. This offers high redundancy and reliability but is complex and expensive to implement.</w:t>
-      </w:r>
-    </w:p>
-    <w:p>
-      <w:pPr>
-        <w:rPr>
-          <w:rFonts w:asciiTheme="majorHAnsi" w:hAnsiTheme="majorHAnsi" w:cstheme="majorHAnsi"/>
-        </w:rPr>
-      </w:pPr>
-      <w:r>
-        <w:rPr>
-          <w:rFonts w:asciiTheme="majorHAnsi" w:hAnsiTheme="majorHAnsi" w:cstheme="majorHAnsi"/>
-        </w:rPr>
-        <w:t>For connecting remote offices, the Star Topology is recommended. Its simplicity, scalability, and reliability are key advantages. In a business context, these attributes ensure minimal downtime and ease of network management.</w:t>
+        <w:t>Multi-Protocol Label Switching (MLPS):</w:t>
+      </w:r>
+    </w:p>
+    <w:p>
+      <w:pPr>
+        <w:rPr>
+          <w:rFonts w:asciiTheme="majorHAnsi" w:hAnsiTheme="majorHAnsi" w:cstheme="majorHAnsi"/>
+        </w:rPr>
+      </w:pPr>
+      <w:r>
+        <w:rPr>
+          <w:rFonts w:asciiTheme="majorHAnsi" w:hAnsiTheme="majorHAnsi" w:cstheme="majorHAnsi"/>
+        </w:rPr>
+        <w:t>A routing technique in telecommunications networks that directs data from one node to the next based on short path labels rather than long network addresses, avoiding complex lookups in a routing table.</w:t>
+      </w:r>
+    </w:p>
+    <w:p>
+      <w:pPr>
+        <w:rPr>
+          <w:rFonts w:asciiTheme="majorHAnsi" w:hAnsiTheme="majorHAnsi" w:cstheme="majorHAnsi"/>
+        </w:rPr>
+      </w:pPr>
+      <w:r>
+        <w:rPr>
+          <w:rFonts w:asciiTheme="majorHAnsi" w:hAnsiTheme="majorHAnsi" w:cstheme="majorHAnsi"/>
+        </w:rPr>
+        <w:t>Considering cost-effectiveness and security, using the Public Internet with a VPN is recommended. It provides a balance of security, reliability, and affordability, crucial for small to medium-sized businesses.</w:t>
       </w:r>
     </w:p>
     <w:p>
@@ -2569,20 +2783,7 @@
         <w:pStyle w:val="Heading2"/>
       </w:pPr>
       <w:r>
-        <w:t>Connectivity Types between Remote Offices</w:t>
-      </w:r>
-    </w:p>
-    <w:p>
-      <w:pPr>
-        <w:rPr>
-          <w:rFonts w:asciiTheme="majorHAnsi" w:hAnsiTheme="majorHAnsi" w:cstheme="majorHAnsi"/>
-        </w:rPr>
-      </w:pPr>
-      <w:r>
-        <w:rPr>
-          <w:rFonts w:asciiTheme="majorHAnsi" w:hAnsiTheme="majorHAnsi" w:cstheme="majorHAnsi"/>
-        </w:rPr>
-        <w:t>Connecting remote offices requires consideration of various connectivity types, each with its strengths and challenges:</w:t>
+        <w:t>Network Protocol and Device</w:t>
       </w:r>
     </w:p>
     <w:p>
@@ -2590,20 +2791,29 @@
         <w:pStyle w:val="Heading3"/>
       </w:pPr>
       <w:r>
-        <w:t>Leased Lines:</w:t>
-      </w:r>
-    </w:p>
-    <w:p>
-      <w:pPr>
-        <w:rPr>
-          <w:rFonts w:asciiTheme="majorHAnsi" w:hAnsiTheme="majorHAnsi" w:cstheme="majorHAnsi"/>
-        </w:rPr>
-      </w:pPr>
-      <w:r>
-        <w:rPr>
-          <w:rFonts w:asciiTheme="majorHAnsi" w:hAnsiTheme="majorHAnsi" w:cstheme="majorHAnsi"/>
-        </w:rPr>
-        <w:t>Dedicated telephone lines for continuous use. They offer security and consistent quality but are expensive.</w:t>
+        <w:t>Network Protocol:</w:t>
+      </w:r>
+    </w:p>
+    <w:p>
+      <w:pPr>
+        <w:rPr>
+          <w:rFonts w:cstheme="majorBidi"/>
+        </w:rPr>
+      </w:pPr>
+      <w:r>
+        <w:t>IPsec (Internet Protocol Security) is a protocol suite for securing Internet Protocol (IP) communications. It authenticates and encrypts each IP packet in a communication session, providing data integrity, authentication, and confidentiality. IPsec operates in two modes: Transport and Tunnel. Transport mode encrypts only the message within the data packet, while Tunnel mode encrypts the entire packet. For remote office connectivity, Tunnel mode is preferred, as it encapsulates the entire IP packet for transmission over unsecured networks like the internet</w:t>
+      </w:r>
+      <w:r>
+        <w:t xml:space="preserve"> (Kurose,</w:t>
+      </w:r>
+      <w:r>
+        <w:t xml:space="preserve"> pg. 666,</w:t>
+      </w:r>
+      <w:r>
+        <w:t xml:space="preserve"> 2017)</w:t>
+      </w:r>
+      <w:r>
+        <w:t>.</w:t>
       </w:r>
     </w:p>
     <w:p>
@@ -2611,153 +2821,148 @@
         <w:pStyle w:val="Heading3"/>
       </w:pPr>
       <w:r>
-        <w:t>Public Internet with VPN:</w:t>
-      </w:r>
-    </w:p>
-    <w:p>
-      <w:pPr>
-        <w:rPr>
-          <w:rFonts w:asciiTheme="majorHAnsi" w:hAnsiTheme="majorHAnsi" w:cstheme="majorHAnsi"/>
-        </w:rPr>
-      </w:pPr>
-      <w:r>
-        <w:rPr>
-          <w:rFonts w:asciiTheme="majorHAnsi" w:hAnsiTheme="majorHAnsi" w:cstheme="majorHAnsi"/>
-        </w:rPr>
-        <w:t>T</w:t>
-      </w:r>
-      <w:r>
-        <w:rPr>
-          <w:rFonts w:asciiTheme="majorHAnsi" w:hAnsiTheme="majorHAnsi" w:cstheme="majorHAnsi"/>
-        </w:rPr>
-        <w:t>he public internet with a Virtual Private Network (VPN) provides secure and cost-effective connectivity.</w:t>
-      </w:r>
-    </w:p>
-    <w:p>
-      <w:pPr>
-        <w:pStyle w:val="Heading3"/>
-      </w:pPr>
-      <w:r>
-        <w:t>Multi-Protocol Label Switching (MLPS):</w:t>
-      </w:r>
-    </w:p>
-    <w:p>
-      <w:pPr>
-        <w:rPr>
-          <w:rFonts w:asciiTheme="majorHAnsi" w:hAnsiTheme="majorHAnsi" w:cstheme="majorHAnsi"/>
-        </w:rPr>
-      </w:pPr>
-      <w:r>
-        <w:rPr>
-          <w:rFonts w:asciiTheme="majorHAnsi" w:hAnsiTheme="majorHAnsi" w:cstheme="majorHAnsi"/>
-        </w:rPr>
-        <w:t>A routing technique in telecommunications networks that directs data from one node to the next based on short path labels rather than long network addresses, avoiding complex lookups in a routing table.</w:t>
-      </w:r>
-    </w:p>
-    <w:p>
-      <w:pPr>
-        <w:rPr>
-          <w:rFonts w:asciiTheme="majorHAnsi" w:hAnsiTheme="majorHAnsi" w:cstheme="majorHAnsi"/>
-        </w:rPr>
-      </w:pPr>
-      <w:r>
-        <w:rPr>
-          <w:rFonts w:asciiTheme="majorHAnsi" w:hAnsiTheme="majorHAnsi" w:cstheme="majorHAnsi"/>
-        </w:rPr>
-        <w:t>Considering cost-effectiveness and security, using the Public Internet with a VPN is recommended. It provides a balance of security, reliability, and affordability, crucial for small to medium-sized businesses.</w:t>
-      </w:r>
+        <w:t>Network Device:</w:t>
+      </w:r>
+    </w:p>
+    <w:p>
+      <w:pPr>
+        <w:rPr>
+          <w:rFonts w:asciiTheme="majorHAnsi" w:hAnsiTheme="majorHAnsi" w:cstheme="majorHAnsi"/>
+        </w:rPr>
+      </w:pPr>
+      <w:r>
+        <w:rPr>
+          <w:rFonts w:asciiTheme="majorHAnsi" w:hAnsiTheme="majorHAnsi" w:cstheme="majorHAnsi"/>
+        </w:rPr>
+        <w:t>A VPN router is a networking device that enables the creation of a secure connection over a public network. In our scenario, it allows remote offices to connect securely to the head office network. The router encrypts data from the sending network and decrypts it at the receiving end, creating a 'tunnel' for safe data transmission. It integrates well with IPsec, enhancing the security of data transmission across the internet</w:t>
+      </w:r>
+      <w:r>
+        <w:rPr>
+          <w:rFonts w:asciiTheme="majorHAnsi" w:hAnsiTheme="majorHAnsi" w:cstheme="majorHAnsi"/>
+        </w:rPr>
+        <w:t xml:space="preserve"> (Stewart, chapter 11, 2020)</w:t>
+      </w:r>
+      <w:r>
+        <w:rPr>
+          <w:rFonts w:asciiTheme="majorHAnsi" w:hAnsiTheme="majorHAnsi" w:cstheme="majorHAnsi"/>
+        </w:rPr>
+        <w:t>.</w:t>
+      </w:r>
+    </w:p>
+    <w:p>
+      <w:pPr>
+        <w:rPr>
+          <w:rFonts w:cstheme="majorBidi"/>
+        </w:rPr>
+      </w:pPr>
     </w:p>
     <w:p>
       <w:pPr>
         <w:pStyle w:val="Heading2"/>
       </w:pPr>
       <w:r>
-        <w:t>Network Protocol and Device</w:t>
-      </w:r>
-    </w:p>
-    <w:p>
-      <w:pPr>
-        <w:pStyle w:val="Heading3"/>
-      </w:pPr>
-      <w:r>
-        <w:t>Network Protocol:</w:t>
-      </w:r>
-    </w:p>
-    <w:p>
-      <w:pPr>
-        <w:rPr>
-          <w:rFonts w:cstheme="majorBidi"/>
-        </w:rPr>
-      </w:pPr>
-      <w:r>
-        <w:t>IPsec (Internet Protocol Security) is a protocol suite for securing Internet Protocol (IP) communications. It authenticates and encrypts each IP packet in a communication session, providing data integrity, authentication, and confidentiality. IPsec operates in two modes: Transport and Tunnel. Transport mode encrypts only the message within the data packet, while Tunnel mode encrypts the entire packet. For remote office connectivity, Tunnel mode is preferred, as it encapsulates the entire IP packet for transmission over unsecured networks like the internet.</w:t>
-      </w:r>
-    </w:p>
-    <w:p>
-      <w:pPr>
-        <w:pStyle w:val="Heading3"/>
-      </w:pPr>
-      <w:r>
-        <w:t>Network Device:</w:t>
-      </w:r>
-    </w:p>
-    <w:p>
-      <w:pPr>
-        <w:rPr>
-          <w:rFonts w:cstheme="majorBidi"/>
-        </w:rPr>
-      </w:pPr>
-      <w:r>
-        <w:rPr>
-          <w:rFonts w:asciiTheme="majorHAnsi" w:hAnsiTheme="majorHAnsi" w:cstheme="majorHAnsi"/>
-        </w:rPr>
-        <w:t>A VPN router is a networking device that enables the creation of a secure connection over a public network. In our scenario, it allows remote offices to connect securely to the head office network. The router encrypts data from the sending network and decrypts it at the receiving end, creating a 'tunnel' for safe data transmission. It integrates well with IPsec, enhancing the security of data transmission across the internet.</w:t>
-      </w:r>
-    </w:p>
+        <w:t>Summary:</w:t>
+      </w:r>
+    </w:p>
+    <w:p>
+      <w:pPr>
+        <w:rPr>
+          <w:rFonts w:asciiTheme="majorHAnsi" w:hAnsiTheme="majorHAnsi" w:cstheme="majorHAnsi"/>
+        </w:rPr>
+      </w:pPr>
+      <w:r>
+        <w:rPr>
+          <w:rFonts w:asciiTheme="majorHAnsi" w:hAnsiTheme="majorHAnsi" w:cstheme="majorHAnsi"/>
+        </w:rPr>
+        <w:t>For</w:t>
+      </w:r>
+      <w:r>
+        <w:rPr>
+          <w:rFonts w:asciiTheme="majorHAnsi" w:hAnsiTheme="majorHAnsi" w:cstheme="majorHAnsi"/>
+        </w:rPr>
+        <w:t xml:space="preserve"> effective connectivity between remote offices, the Star Topology is the most suitable physical layout due to its balance of reliability and simplicity. The use of the public internet with a VPN offers a cost-effective and secure way to connect these offices. The combination of IPsec and a VPN router ensures that sensitive data remains secure during transmission. This integrated approach provides a robust solution for modern businesses, ensuring efficient and secure communication across multiple locations.</w:t>
+      </w:r>
+    </w:p>
+    <w:p/>
+    <w:p>
+      <w:pPr>
+        <w:pStyle w:val="Heading1"/>
+      </w:pPr>
+      <w:bookmarkStart w:id="6" w:name="_Toc150610329"/>
+      <w:r>
+        <w:t xml:space="preserve">Task 3 – </w:t>
+      </w:r>
+      <w:r>
+        <w:t>IP Addressing Scheme</w:t>
+      </w:r>
+      <w:bookmarkEnd w:id="6"/>
+    </w:p>
+    <w:p/>
     <w:p>
       <w:pPr>
         <w:pStyle w:val="Heading2"/>
       </w:pPr>
       <w:r>
-        <w:t>Summary:</w:t>
-      </w:r>
-    </w:p>
-    <w:p>
-      <w:pPr>
-        <w:rPr>
-          <w:rFonts w:asciiTheme="majorHAnsi" w:hAnsiTheme="majorHAnsi" w:cstheme="majorHAnsi"/>
-        </w:rPr>
-      </w:pPr>
-      <w:r>
-        <w:rPr>
-          <w:rFonts w:asciiTheme="majorHAnsi" w:hAnsiTheme="majorHAnsi" w:cstheme="majorHAnsi"/>
-        </w:rPr>
-        <w:t>For</w:t>
-      </w:r>
-      <w:r>
-        <w:rPr>
-          <w:rFonts w:asciiTheme="majorHAnsi" w:hAnsiTheme="majorHAnsi" w:cstheme="majorHAnsi"/>
-        </w:rPr>
-        <w:t xml:space="preserve"> effective connectivity between remote offices, the Star Topology is the most suitable physical layout due to its balance of reliability and simplicity. The use of the public internet with a VPN offers a cost-effective and secure way to connect these offices. The combination of IPsec and a VPN router </w:t>
-      </w:r>
-      <w:r>
-        <w:rPr>
-          <w:rFonts w:asciiTheme="majorHAnsi" w:hAnsiTheme="majorHAnsi" w:cstheme="majorHAnsi"/>
-        </w:rPr>
+        <w:t>Brief:</w:t>
+      </w:r>
+    </w:p>
+    <w:p>
+      <w:r>
+        <w:t>Despite the advent of IPv6</w:t>
+      </w:r>
+      <w:r>
+        <w:t>,</w:t>
+      </w:r>
+      <w:r>
+        <w:t xml:space="preserve"> IPv4’s 32-bit addressing provides approximately 4.3 billion unique addresses, historically thought to be sufficient. However, with the exponential growth of internet-connect</w:t>
+      </w:r>
+      <w:r>
+        <w:t>ed</w:t>
+      </w:r>
+      <w:r>
+        <w:t xml:space="preserve"> devices, efficient utilization of these addresses is crucial.</w:t>
+      </w:r>
+      <w:r>
+        <w:t xml:space="preserve"> Businesses aiming to adopt new network segments must consider their addressing schemes &amp; subnetting for minimal wastage of addresses.</w:t>
+      </w:r>
+    </w:p>
+    <w:p/>
+    <w:p>
+      <w:pPr>
+        <w:pStyle w:val="Heading2"/>
+      </w:pPr>
+      <w:r>
         <w:lastRenderedPageBreak/>
-        <w:t>ensures that sensitive data remains secure during transmission. This integrated approach provides a robust solution for modern businesses, ensuring efficient and secure communication across multiple locations.</w:t>
+        <w:t>Understanding IPv4 Addressing:</w:t>
+      </w:r>
+    </w:p>
+    <w:p>
+      <w:r>
+        <w:t>IPv4 addresses utilize 32-bit numbers, expressed in decimal formats as four octets separated by periods, for example: 192.168.1.1. Each octet ranges from 0 to 255. The 4.3 billion number of unique addresses comes from multiplying 256 to the exponent of 4. This format not only facilitates address readability but also helps in network segmentation, commonly known as subnetting. Subnetting divides a larger network into smaller, manageable segments, improving network performance security.</w:t>
       </w:r>
     </w:p>
     <w:p/>
     <w:p>
       <w:pPr>
-        <w:pStyle w:val="Heading1"/>
-      </w:pPr>
-      <w:bookmarkStart w:id="6" w:name="_Toc150610329"/>
-      <w:r>
-        <w:t>Task 3 – Network Security</w:t>
-      </w:r>
-      <w:bookmarkEnd w:id="6"/>
+        <w:pStyle w:val="Heading2"/>
+      </w:pPr>
+      <w:r>
+        <w:t>Subnetting for Efficient Address Utilization:</w:t>
+      </w:r>
+    </w:p>
+    <w:p>
+      <w:r>
+        <w:t>Subnetting, a method of diving a network into smaller segments, is essential in conserving address space and tailoring network configurations to specific needs. The subnet mask is a 32-bit number that masks the IP address and determines the network and host portion of an IP Address. Standard subnet masks include “255.255.255.0”, for a Class C network, which allows for 256 addresses.</w:t>
+      </w:r>
+    </w:p>
+    <w:p/>
+    <w:p>
+      <w:pPr>
+        <w:pStyle w:val="Heading2"/>
+      </w:pPr>
+      <w:r>
+        <w:t>Recommendation for New Network System:</w:t>
+      </w:r>
     </w:p>
     <w:p/>
     <w:p>
@@ -2781,9 +2986,12 @@
       </w:pPr>
       <w:bookmarkStart w:id="7" w:name="_Toc150610330"/>
       <w:r>
-        <w:t>Task 4 Reflections</w:t>
+        <w:t xml:space="preserve">Task 4 </w:t>
       </w:r>
       <w:bookmarkEnd w:id="7"/>
+      <w:r>
+        <w:t>Network Security</w:t>
+      </w:r>
     </w:p>
     <w:p/>
     <w:p>
@@ -2824,6 +3032,31 @@
     </w:p>
     <w:p/>
     <w:p>
+      <w:r>
+        <w:t xml:space="preserve">Bidgoli, Hossein, 06/08/2002. </w:t>
+      </w:r>
+      <w:proofErr w:type="spellStart"/>
+      <w:r>
+        <w:t>Encyclopedia</w:t>
+      </w:r>
+      <w:proofErr w:type="spellEnd"/>
+      <w:r>
+        <w:t xml:space="preserve"> of Information Systems. 1</w:t>
+      </w:r>
+      <w:r>
+        <w:rPr>
+          <w:vertAlign w:val="superscript"/>
+        </w:rPr>
+        <w:t>st</w:t>
+      </w:r>
+      <w:r>
+        <w:t xml:space="preserve"> Edition. Academic Press, Cambridge, Massachusetts, United States of America. </w:t>
+      </w:r>
+      <w:r>
+        <w:t>[16/11/2023]</w:t>
+      </w:r>
+    </w:p>
+    <w:p>
       <w:pPr>
         <w:rPr>
           <w:rFonts w:asciiTheme="majorHAnsi" w:hAnsiTheme="majorHAnsi" w:cstheme="majorHAnsi"/>
@@ -2930,6 +3163,283 @@
         <w:t>/2023]</w:t>
       </w:r>
     </w:p>
+    <w:p>
+      <w:pPr>
+        <w:rPr>
+          <w:rFonts w:asciiTheme="majorHAnsi" w:hAnsiTheme="majorHAnsi" w:cstheme="majorHAnsi"/>
+          <w:lang w:val="en-US"/>
+        </w:rPr>
+      </w:pPr>
+      <w:proofErr w:type="spellStart"/>
+      <w:r>
+        <w:rPr>
+          <w:rFonts w:asciiTheme="majorHAnsi" w:hAnsiTheme="majorHAnsi" w:cstheme="majorHAnsi"/>
+          <w:lang w:val="en-US"/>
+        </w:rPr>
+        <w:t>Pcmag</w:t>
+      </w:r>
+      <w:proofErr w:type="spellEnd"/>
+      <w:r>
+        <w:rPr>
+          <w:rFonts w:asciiTheme="majorHAnsi" w:hAnsiTheme="majorHAnsi" w:cstheme="majorHAnsi"/>
+          <w:lang w:val="en-US"/>
+        </w:rPr>
+        <w:t xml:space="preserve">, N.D. Definition of logical vs physical topology. [online] Available at: </w:t>
+      </w:r>
+      <w:hyperlink r:id="rId13" w:history="1">
+        <w:r>
+          <w:rPr>
+            <w:rStyle w:val="Hyperlink"/>
+            <w:rFonts w:asciiTheme="majorHAnsi" w:hAnsiTheme="majorHAnsi" w:cstheme="majorHAnsi"/>
+            <w:lang w:val="en-US"/>
+          </w:rPr>
+          <w:t>https://www.pcmag.com/encyclopedia/term/logical-vs-physical-topology</w:t>
+        </w:r>
+      </w:hyperlink>
+      <w:r>
+        <w:rPr>
+          <w:rFonts w:asciiTheme="majorHAnsi" w:hAnsiTheme="majorHAnsi" w:cstheme="majorHAnsi"/>
+          <w:lang w:val="en-US"/>
+        </w:rPr>
+        <w:t xml:space="preserve"> [Accessed 16/11/2023]</w:t>
+      </w:r>
+    </w:p>
+    <w:p>
+      <w:pPr>
+        <w:rPr>
+          <w:rFonts w:asciiTheme="majorHAnsi" w:hAnsiTheme="majorHAnsi" w:cstheme="majorHAnsi"/>
+          <w:lang w:val="en-US"/>
+        </w:rPr>
+      </w:pPr>
+      <w:r>
+        <w:rPr>
+          <w:rFonts w:asciiTheme="majorHAnsi" w:hAnsiTheme="majorHAnsi" w:cstheme="majorHAnsi"/>
+          <w:lang w:val="en-US"/>
+        </w:rPr>
+        <w:t xml:space="preserve">Rouse, Margaret, 28/06/2023. Star Topology [online] Available at: </w:t>
+      </w:r>
+      <w:r>
+        <w:rPr>
+          <w:rFonts w:asciiTheme="majorHAnsi" w:hAnsiTheme="majorHAnsi" w:cstheme="majorHAnsi"/>
+          <w:lang w:val="en-US"/>
+        </w:rPr>
+        <w:t>https://www.techopedia.com/definition/13335/star-topology</w:t>
+      </w:r>
+      <w:r>
+        <w:rPr>
+          <w:rFonts w:asciiTheme="majorHAnsi" w:hAnsiTheme="majorHAnsi" w:cstheme="majorHAnsi"/>
+          <w:lang w:val="en-US"/>
+        </w:rPr>
+        <w:t xml:space="preserve"> </w:t>
+      </w:r>
+      <w:r>
+        <w:rPr>
+          <w:rFonts w:asciiTheme="majorHAnsi" w:hAnsiTheme="majorHAnsi" w:cstheme="majorHAnsi"/>
+          <w:lang w:val="en-US"/>
+        </w:rPr>
+        <w:t>[Accessed 16/11/2023]</w:t>
+      </w:r>
+    </w:p>
+    <w:p>
+      <w:pPr>
+        <w:rPr>
+          <w:rFonts w:asciiTheme="majorHAnsi" w:hAnsiTheme="majorHAnsi" w:cstheme="majorHAnsi"/>
+          <w:lang w:val="en-US"/>
+        </w:rPr>
+      </w:pPr>
+      <w:r>
+        <w:rPr>
+          <w:rFonts w:asciiTheme="majorHAnsi" w:hAnsiTheme="majorHAnsi" w:cstheme="majorHAnsi"/>
+          <w:lang w:val="en-US"/>
+        </w:rPr>
+        <w:t xml:space="preserve">Sayeed, Abu. 12/09/2023. Computer Network Topology Outline. [article] Available At: </w:t>
+      </w:r>
+      <w:hyperlink r:id="rId14" w:history="1">
+        <w:r>
+          <w:rPr>
+            <w:rStyle w:val="Hyperlink"/>
+            <w:rFonts w:asciiTheme="majorHAnsi" w:hAnsiTheme="majorHAnsi" w:cstheme="majorHAnsi"/>
+            <w:lang w:val="en-US"/>
+          </w:rPr>
+          <w:t>https://systemzone.net/computer-network-topology-outline/</w:t>
+        </w:r>
+      </w:hyperlink>
+      <w:r>
+        <w:rPr>
+          <w:rFonts w:asciiTheme="majorHAnsi" w:hAnsiTheme="majorHAnsi" w:cstheme="majorHAnsi"/>
+          <w:lang w:val="en-US"/>
+        </w:rPr>
+        <w:t xml:space="preserve"> [Accessed 13/11/2023]</w:t>
+      </w:r>
+    </w:p>
+    <w:p>
+      <w:pPr>
+        <w:rPr>
+          <w:rFonts w:asciiTheme="majorHAnsi" w:hAnsiTheme="majorHAnsi" w:cstheme="majorHAnsi"/>
+          <w:lang w:val="en-US"/>
+        </w:rPr>
+      </w:pPr>
+      <w:r>
+        <w:rPr>
+          <w:rFonts w:asciiTheme="majorHAnsi" w:hAnsiTheme="majorHAnsi" w:cstheme="majorHAnsi"/>
+          <w:lang w:val="en-US"/>
+        </w:rPr>
+        <w:lastRenderedPageBreak/>
+        <w:t xml:space="preserve">Stallings, William. 13/10/2023. Foundations of Modern Networking: SDN, NFV, </w:t>
+      </w:r>
+      <w:proofErr w:type="spellStart"/>
+      <w:r>
+        <w:rPr>
+          <w:rFonts w:asciiTheme="majorHAnsi" w:hAnsiTheme="majorHAnsi" w:cstheme="majorHAnsi"/>
+          <w:lang w:val="en-US"/>
+        </w:rPr>
+        <w:t>QoE</w:t>
+      </w:r>
+      <w:proofErr w:type="spellEnd"/>
+      <w:r>
+        <w:rPr>
+          <w:rFonts w:asciiTheme="majorHAnsi" w:hAnsiTheme="majorHAnsi" w:cstheme="majorHAnsi"/>
+          <w:lang w:val="en-US"/>
+        </w:rPr>
+        <w:t>, IoT and Cloud. 1</w:t>
+      </w:r>
+      <w:r>
+        <w:rPr>
+          <w:rFonts w:asciiTheme="majorHAnsi" w:hAnsiTheme="majorHAnsi" w:cstheme="majorHAnsi"/>
+          <w:vertAlign w:val="superscript"/>
+          <w:lang w:val="en-US"/>
+        </w:rPr>
+        <w:t>st</w:t>
+      </w:r>
+      <w:r>
+        <w:rPr>
+          <w:rFonts w:asciiTheme="majorHAnsi" w:hAnsiTheme="majorHAnsi" w:cstheme="majorHAnsi"/>
+          <w:lang w:val="en-US"/>
+        </w:rPr>
+        <w:t xml:space="preserve"> Edition, </w:t>
+      </w:r>
+      <w:proofErr w:type="spellStart"/>
+      <w:r>
+        <w:rPr>
+          <w:rFonts w:asciiTheme="majorHAnsi" w:hAnsiTheme="majorHAnsi" w:cstheme="majorHAnsi"/>
+          <w:lang w:val="en-US"/>
+        </w:rPr>
+        <w:t>Addision</w:t>
+      </w:r>
+      <w:proofErr w:type="spellEnd"/>
+      <w:r>
+        <w:rPr>
+          <w:rFonts w:asciiTheme="majorHAnsi" w:hAnsiTheme="majorHAnsi" w:cstheme="majorHAnsi"/>
+          <w:lang w:val="en-US"/>
+        </w:rPr>
+        <w:t>-Wesley Professional. Boston, United States of America. [Accessed 12/11/2023]</w:t>
+      </w:r>
+    </w:p>
+    <w:p>
+      <w:pPr>
+        <w:rPr>
+          <w:rFonts w:asciiTheme="majorHAnsi" w:hAnsiTheme="majorHAnsi" w:cstheme="majorHAnsi"/>
+          <w:lang w:val="en-US"/>
+        </w:rPr>
+      </w:pPr>
+      <w:r>
+        <w:rPr>
+          <w:rFonts w:asciiTheme="majorHAnsi" w:hAnsiTheme="majorHAnsi" w:cstheme="majorHAnsi"/>
+          <w:lang w:val="en-US"/>
+        </w:rPr>
+        <w:t>Stewart, James Michael. 23/10/2015. CISSP (ISC)2 Certified Information Systems Security Professional Official Study Guide. 7</w:t>
+      </w:r>
+      <w:r>
+        <w:rPr>
+          <w:rFonts w:asciiTheme="majorHAnsi" w:hAnsiTheme="majorHAnsi" w:cstheme="majorHAnsi"/>
+          <w:vertAlign w:val="superscript"/>
+          <w:lang w:val="en-US"/>
+        </w:rPr>
+        <w:t>th</w:t>
+      </w:r>
+      <w:r>
+        <w:rPr>
+          <w:rFonts w:asciiTheme="majorHAnsi" w:hAnsiTheme="majorHAnsi" w:cstheme="majorHAnsi"/>
+          <w:lang w:val="en-US"/>
+        </w:rPr>
+        <w:t xml:space="preserve"> Edition. </w:t>
+      </w:r>
+      <w:proofErr w:type="spellStart"/>
+      <w:r>
+        <w:rPr>
+          <w:rFonts w:asciiTheme="majorHAnsi" w:hAnsiTheme="majorHAnsi" w:cstheme="majorHAnsi"/>
+          <w:lang w:val="en-US"/>
+        </w:rPr>
+        <w:t>Sybex</w:t>
+      </w:r>
+      <w:proofErr w:type="spellEnd"/>
+      <w:r>
+        <w:rPr>
+          <w:rFonts w:asciiTheme="majorHAnsi" w:hAnsiTheme="majorHAnsi" w:cstheme="majorHAnsi"/>
+          <w:lang w:val="en-US"/>
+        </w:rPr>
+        <w:t xml:space="preserve">, Alameda, California, United States of America. [Accessed 14/11/2023] </w:t>
+      </w:r>
+    </w:p>
+    <w:p>
+      <w:pPr>
+        <w:rPr>
+          <w:rFonts w:asciiTheme="majorHAnsi" w:hAnsiTheme="majorHAnsi" w:cstheme="majorHAnsi"/>
+          <w:lang w:val="en-US"/>
+        </w:rPr>
+      </w:pPr>
+      <w:r>
+        <w:rPr>
+          <w:rFonts w:asciiTheme="majorHAnsi" w:hAnsiTheme="majorHAnsi" w:cstheme="majorHAnsi"/>
+          <w:lang w:val="en-US"/>
+        </w:rPr>
+        <w:t>Stewart, James Michael. 15/10/2020. Network Security, Firewalls and VPNs. 3</w:t>
+      </w:r>
+      <w:r>
+        <w:rPr>
+          <w:rFonts w:asciiTheme="majorHAnsi" w:hAnsiTheme="majorHAnsi" w:cstheme="majorHAnsi"/>
+          <w:vertAlign w:val="superscript"/>
+          <w:lang w:val="en-US"/>
+        </w:rPr>
+        <w:t>rd</w:t>
+      </w:r>
+      <w:r>
+        <w:rPr>
+          <w:rFonts w:asciiTheme="majorHAnsi" w:hAnsiTheme="majorHAnsi" w:cstheme="majorHAnsi"/>
+          <w:lang w:val="en-US"/>
+        </w:rPr>
+        <w:t xml:space="preserve"> Edition. Jones &amp; Bartlett Learning. Burlington, Massachusetts, United States of America. [Accessed 17/11/2023]</w:t>
+      </w:r>
+    </w:p>
+    <w:p>
+      <w:pPr>
+        <w:rPr>
+          <w:rFonts w:asciiTheme="majorHAnsi" w:hAnsiTheme="majorHAnsi" w:cstheme="majorHAnsi"/>
+          <w:lang w:val="en-US"/>
+        </w:rPr>
+      </w:pPr>
+      <w:r>
+        <w:rPr>
+          <w:rFonts w:asciiTheme="majorHAnsi" w:hAnsiTheme="majorHAnsi" w:cstheme="majorHAnsi"/>
+          <w:lang w:val="en-US"/>
+        </w:rPr>
+        <w:t>Wilson, Engr Kurt. 05/12/2019. Network Topology: The Physical and Logical Structure of a Network connection Between Model and nodes.</w:t>
+      </w:r>
+      <w:r>
+        <w:rPr>
+          <w:rFonts w:asciiTheme="majorHAnsi" w:hAnsiTheme="majorHAnsi" w:cstheme="majorHAnsi"/>
+          <w:lang w:val="en-US"/>
+        </w:rPr>
+        <w:t xml:space="preserve"> N/A.</w:t>
+      </w:r>
+      <w:r>
+        <w:rPr>
+          <w:rFonts w:asciiTheme="majorHAnsi" w:hAnsiTheme="majorHAnsi" w:cstheme="majorHAnsi"/>
+          <w:lang w:val="en-US"/>
+        </w:rPr>
+        <w:t xml:space="preserve"> [Accessed 13/11/2023]</w:t>
+      </w:r>
+    </w:p>
     <w:p/>
     <w:p>
       <w:pPr>
@@ -2942,8 +3452,8 @@
       <w:bookmarkEnd w:id="10"/>
     </w:p>
     <w:sectPr>
-      <w:headerReference w:type="default" r:id="rId12"/>
-      <w:footerReference w:type="default" r:id="rId13"/>
+      <w:headerReference w:type="default" r:id="rId15"/>
+      <w:footerReference w:type="default" r:id="rId16"/>
       <w:pgSz w:w="11906" w:h="16838"/>
       <w:pgMar w:top="1440" w:right="1440" w:bottom="1440" w:left="1440" w:header="708" w:footer="708" w:gutter="0"/>
       <w:cols w:space="708"/>
@@ -4163,6 +4673,18 @@
       <w:bCs/>
     </w:rPr>
   </w:style>
+  <w:style w:type="character" w:styleId="UnresolvedMention">
+    <w:name w:val="Unresolved Mention"/>
+    <w:basedOn w:val="DefaultParagraphFont"/>
+    <w:uiPriority w:val="99"/>
+    <w:semiHidden/>
+    <w:unhideWhenUsed/>
+    <w:rsid w:val="001B76AC"/>
+    <w:rPr>
+      <w:color w:val="605E5C"/>
+      <w:shd w:val="clear" w:color="auto" w:fill="E1DFDD"/>
+    </w:rPr>
+  </w:style>
 </w:styles>
 </file>
 

</xml_diff>

<commit_message>
task 3 first draft
</commit_message>
<xml_diff>
--- a/Data Communications & Networking Security/JoshMAssessment.docx
+++ b/Data Communications & Networking Security/JoshMAssessment.docx
@@ -1094,7 +1094,7 @@
                 </mc:Choice>
                 <mc:Fallback>
                   <w:pict>
-                    <v:shapetype w14:anchorId="5496E913" id="_x0000_t75" coordsize="21600,21600" o:spt="75" o:preferrelative="t" path="m@4@5l@4@11@9@11@9@5xe" filled="f" stroked="f">
+                    <v:shapetype w14:anchorId="1ECB0D7F" id="_x0000_t75" coordsize="21600,21600" o:spt="75" o:preferrelative="t" path="m@4@5l@4@11@9@11@9@5xe" filled="f" stroked="f">
                       <v:stroke joinstyle="miter"/>
                       <v:formulas>
                         <v:f eqn="if lineDrawn pixelLineWidth 0"/>
@@ -2947,12 +2947,18 @@
         <w:pStyle w:val="Heading2"/>
       </w:pPr>
       <w:r>
-        <w:t>Subnetting for Efficient Address Utilization:</w:t>
-      </w:r>
-    </w:p>
-    <w:p>
-      <w:r>
-        <w:t>Subnetting, a method of diving a network into smaller segments, is essential in conserving address space and tailoring network configurations to specific needs. The subnet mask is a 32-bit number that masks the IP address and determines the network and host portion of an IP Address. Standard subnet masks include “255.255.255.0”, for a Class C network, which allows for 256 addresses.</w:t>
+        <w:t>Subnetting for Efficien</w:t>
+      </w:r>
+      <w:r>
+        <w:t>cy</w:t>
+      </w:r>
+      <w:r>
+        <w:t>:</w:t>
+      </w:r>
+    </w:p>
+    <w:p>
+      <w:r>
+        <w:t>Subnetting is key to utilizing IPv4 addresses efficiently. It involves using a subnet mask to determine the division of network and host components within an IP address. The subnet mask reveals how many addresses are available for a network and its devices. For example, a subnet mask of 255.255.255.0 (/24) allows for 256 addresses, but if a network only needs to support 50 devices, this results in significant wastage.</w:t>
       </w:r>
     </w:p>
     <w:p/>
@@ -2964,7 +2970,71 @@
         <w:t>Recommendation for New Network System:</w:t>
       </w:r>
     </w:p>
-    <w:p/>
+    <w:p>
+      <w:r>
+        <w:t>Assuming the need is to accommodate approximately 200 devices, a /24 network (255.255.255.0) provides 256 addresses, which exceeds the requirement and leads to wastage. A more fitting choice would be to use a /25 subnet (255.255.255.128), which offers 128 addresses. However, this wouldn’t suffice for 200 devices. Thus, the recommendation is to use two /25 subnets or a single /24 subnet but segmented into smaller subnets as needed.</w:t>
+      </w:r>
+    </w:p>
+    <w:p>
+      <w:r>
+        <w:t>For minimal wastage, using two /25 subnets is optimal. This scheme allows for 256 addresses in total (128 per subnet), closely matching the requirement of 200 addresses. This way, the network can accommodate all necessary devices with minimal address space left unused.</w:t>
+      </w:r>
+    </w:p>
+    <w:p>
+      <w:pPr>
+        <w:rPr>
+          <w:rFonts w:asciiTheme="majorHAnsi" w:eastAsiaTheme="majorEastAsia" w:hAnsiTheme="majorHAnsi" w:cstheme="majorBidi"/>
+          <w:sz w:val="26"/>
+          <w:szCs w:val="26"/>
+          <w:u w:val="single"/>
+        </w:rPr>
+      </w:pPr>
+      <w:r>
+        <w:rPr>
+          <w:rFonts w:asciiTheme="majorHAnsi" w:eastAsiaTheme="majorEastAsia" w:hAnsiTheme="majorHAnsi" w:cstheme="majorBidi"/>
+          <w:sz w:val="26"/>
+          <w:szCs w:val="26"/>
+          <w:u w:val="single"/>
+        </w:rPr>
+        <w:t>Technical Implementation</w:t>
+      </w:r>
+    </w:p>
+    <w:p>
+      <w:r>
+        <w:t xml:space="preserve">In a practical scenario, the two /25 subnets can be allocated based on departmental needs or geographical location. For instance, one subnet can be designated for administrative use, and another for operational departments. This not only conserves </w:t>
+      </w:r>
+      <w:r>
+        <w:t>address</w:t>
+      </w:r>
+      <w:r>
+        <w:t xml:space="preserve"> </w:t>
+      </w:r>
+      <w:r>
+        <w:t xml:space="preserve">space </w:t>
+      </w:r>
+      <w:r>
+        <w:t>but also enhances network organization, management, and security.</w:t>
+      </w:r>
+    </w:p>
+    <w:p>
+      <w:pPr>
+        <w:rPr>
+          <w:rFonts w:asciiTheme="majorHAnsi" w:eastAsiaTheme="majorEastAsia" w:hAnsiTheme="majorHAnsi" w:cstheme="majorBidi"/>
+          <w:sz w:val="26"/>
+          <w:szCs w:val="26"/>
+          <w:u w:val="single"/>
+        </w:rPr>
+      </w:pPr>
+      <w:r>
+        <w:rPr>
+          <w:rFonts w:asciiTheme="majorHAnsi" w:eastAsiaTheme="majorEastAsia" w:hAnsiTheme="majorHAnsi" w:cstheme="majorBidi"/>
+          <w:sz w:val="26"/>
+          <w:szCs w:val="26"/>
+          <w:u w:val="single"/>
+        </w:rPr>
+        <w:t>Business Implications</w:t>
+      </w:r>
+    </w:p>
     <w:p>
       <w:pPr>
         <w:rPr>
@@ -2973,11 +3043,30 @@
         </w:rPr>
       </w:pPr>
       <w:r>
+        <w:t>From a business perspective, efficient IP address utilization leads to cost savings, as purchasing additional IP addresses can be expensive. It also prepares the business for future scalability and possible integration with IPv6. Additionally, well-planned subnetting enhances network performance and security, which are critical for business operations.</w:t>
+      </w:r>
+      <w:r>
         <w:rPr>
           <w:b/>
           <w:bCs/>
         </w:rPr>
-        <w:t>NOTES: 555 words</w:t>
+        <w:t xml:space="preserve"> </w:t>
+      </w:r>
+    </w:p>
+    <w:p>
+      <w:pPr>
+        <w:pStyle w:val="Heading2"/>
+      </w:pPr>
+      <w:r>
+        <w:t>Summary:</w:t>
+      </w:r>
+    </w:p>
+    <w:p>
+      <w:r>
+        <w:t>A</w:t>
+      </w:r>
+      <w:r>
+        <w:t>n effective IPv4 addressing scheme for a network segment requiring around 200 addresses would be to use two /25 subnets. This approach minimizes wastage while ensuring sufficient addresses for all devices. It exemplifies efficient network planning, balancing the need for adequate address space with the conservation of limited IPv4 resources, a practice crucial in today's network-driven business environments.</w:t>
       </w:r>
     </w:p>
     <w:p>
@@ -2986,6 +3075,7 @@
       </w:pPr>
       <w:bookmarkStart w:id="7" w:name="_Toc150610330"/>
       <w:r>
+        <w:lastRenderedPageBreak/>
         <w:t xml:space="preserve">Task 4 </w:t>
       </w:r>
       <w:bookmarkEnd w:id="7"/>
@@ -2994,21 +3084,6 @@
       </w:r>
     </w:p>
     <w:p/>
-    <w:p>
-      <w:pPr>
-        <w:rPr>
-          <w:b/>
-          <w:bCs/>
-        </w:rPr>
-      </w:pPr>
-      <w:r>
-        <w:rPr>
-          <w:b/>
-          <w:bCs/>
-        </w:rPr>
-        <w:t>NOTES: 555 words</w:t>
-      </w:r>
-    </w:p>
     <w:p>
       <w:pPr>
         <w:pStyle w:val="Heading1"/>
@@ -3284,7 +3359,6 @@
           <w:rFonts w:asciiTheme="majorHAnsi" w:hAnsiTheme="majorHAnsi" w:cstheme="majorHAnsi"/>
           <w:lang w:val="en-US"/>
         </w:rPr>
-        <w:lastRenderedPageBreak/>
         <w:t xml:space="preserve">Stallings, William. 13/10/2023. Foundations of Modern Networking: SDN, NFV, </w:t>
       </w:r>
       <w:proofErr w:type="spellStart"/>

</xml_diff>

<commit_message>
draft of task 4
</commit_message>
<xml_diff>
--- a/Data Communications & Networking Security/JoshMAssessment.docx
+++ b/Data Communications & Networking Security/JoshMAssessment.docx
@@ -6,7 +6,7 @@
       <w:pPr>
         <w:pStyle w:val="Heading1"/>
       </w:pPr>
-      <w:bookmarkStart w:id="0" w:name="_Toc150610324"/>
+      <w:bookmarkStart w:id="0" w:name="_Toc150627954"/>
       <w:r>
         <w:t>ASSIGNMENT COVER SHEET</w:t>
       </w:r>
@@ -1094,7 +1094,7 @@
                 </mc:Choice>
                 <mc:Fallback>
                   <w:pict>
-                    <v:shapetype w14:anchorId="1ECB0D7F" id="_x0000_t75" coordsize="21600,21600" o:spt="75" o:preferrelative="t" path="m@4@5l@4@11@9@11@9@5xe" filled="f" stroked="f">
+                    <v:shapetype w14:anchorId="5C27EE69" id="_x0000_t75" coordsize="21600,21600" o:spt="75" o:preferrelative="t" path="m@4@5l@4@11@9@11@9@5xe" filled="f" stroked="f">
                       <v:stroke joinstyle="miter"/>
                       <v:formulas>
                         <v:f eqn="if lineDrawn pixelLineWidth 0"/>
@@ -1170,7 +1170,7 @@
       <w:pPr>
         <w:pStyle w:val="Heading1"/>
       </w:pPr>
-      <w:bookmarkStart w:id="1" w:name="_Toc150610325"/>
+      <w:bookmarkStart w:id="1" w:name="_Toc150627955"/>
       <w:r>
         <w:lastRenderedPageBreak/>
         <w:t>Table of Contents</w:t>
@@ -1210,7 +1210,11 @@
               <w:tab w:val="right" w:leader="dot" w:pos="9016"/>
             </w:tabs>
             <w:rPr>
+              <w:rFonts w:asciiTheme="minorHAnsi" w:eastAsiaTheme="minorEastAsia" w:hAnsiTheme="minorHAnsi"/>
               <w:noProof/>
+              <w:kern w:val="2"/>
+              <w:lang w:eastAsia="en-GB"/>
+              <w14:ligatures w14:val="standardContextual"/>
             </w:rPr>
           </w:pPr>
           <w:r>
@@ -1222,7 +1226,7 @@
           <w:r>
             <w:fldChar w:fldCharType="separate"/>
           </w:r>
-          <w:hyperlink w:anchor="_Toc150610324" w:history="1">
+          <w:hyperlink w:anchor="_Toc150627954" w:history="1">
             <w:r>
               <w:rPr>
                 <w:rStyle w:val="Hyperlink"/>
@@ -1249,7 +1253,7 @@
                 <w:noProof/>
                 <w:webHidden/>
               </w:rPr>
-              <w:instrText xml:space="preserve"> PAGEREF _Toc150610324 \h </w:instrText>
+              <w:instrText xml:space="preserve"> PAGEREF _Toc150627954 \h </w:instrText>
             </w:r>
             <w:r>
               <w:rPr>
@@ -1287,10 +1291,14 @@
               <w:tab w:val="right" w:leader="dot" w:pos="9016"/>
             </w:tabs>
             <w:rPr>
+              <w:rFonts w:asciiTheme="minorHAnsi" w:eastAsiaTheme="minorEastAsia" w:hAnsiTheme="minorHAnsi"/>
               <w:noProof/>
+              <w:kern w:val="2"/>
+              <w:lang w:eastAsia="en-GB"/>
+              <w14:ligatures w14:val="standardContextual"/>
             </w:rPr>
           </w:pPr>
-          <w:hyperlink w:anchor="_Toc150610325" w:history="1">
+          <w:hyperlink w:anchor="_Toc150627955" w:history="1">
             <w:r>
               <w:rPr>
                 <w:rStyle w:val="Hyperlink"/>
@@ -1317,7 +1325,7 @@
                 <w:noProof/>
                 <w:webHidden/>
               </w:rPr>
-              <w:instrText xml:space="preserve"> PAGEREF _Toc150610325 \h </w:instrText>
+              <w:instrText xml:space="preserve"> PAGEREF _Toc150627955 \h </w:instrText>
             </w:r>
             <w:r>
               <w:rPr>
@@ -1337,7 +1345,7 @@
                 <w:noProof/>
                 <w:webHidden/>
               </w:rPr>
-              <w:t>1</w:t>
+              <w:t>2</w:t>
             </w:r>
             <w:r>
               <w:rPr>
@@ -1355,10 +1363,14 @@
               <w:tab w:val="right" w:leader="dot" w:pos="9016"/>
             </w:tabs>
             <w:rPr>
+              <w:rFonts w:asciiTheme="minorHAnsi" w:eastAsiaTheme="minorEastAsia" w:hAnsiTheme="minorHAnsi"/>
               <w:noProof/>
+              <w:kern w:val="2"/>
+              <w:lang w:eastAsia="en-GB"/>
+              <w14:ligatures w14:val="standardContextual"/>
             </w:rPr>
           </w:pPr>
-          <w:hyperlink w:anchor="_Toc150610326" w:history="1">
+          <w:hyperlink w:anchor="_Toc150627956" w:history="1">
             <w:r>
               <w:rPr>
                 <w:rStyle w:val="Hyperlink"/>
@@ -1385,7 +1397,7 @@
                 <w:noProof/>
                 <w:webHidden/>
               </w:rPr>
-              <w:instrText xml:space="preserve"> PAGEREF _Toc150610326 \h </w:instrText>
+              <w:instrText xml:space="preserve"> PAGEREF _Toc150627956 \h </w:instrText>
             </w:r>
             <w:r>
               <w:rPr>
@@ -1405,7 +1417,7 @@
                 <w:noProof/>
                 <w:webHidden/>
               </w:rPr>
-              <w:t>1</w:t>
+              <w:t>3</w:t>
             </w:r>
             <w:r>
               <w:rPr>
@@ -1423,16 +1435,88 @@
               <w:tab w:val="right" w:leader="dot" w:pos="9016"/>
             </w:tabs>
             <w:rPr>
+              <w:rFonts w:asciiTheme="minorHAnsi" w:eastAsiaTheme="minorEastAsia" w:hAnsiTheme="minorHAnsi"/>
+              <w:noProof/>
+              <w:kern w:val="2"/>
+              <w:lang w:eastAsia="en-GB"/>
+              <w14:ligatures w14:val="standardContextual"/>
+            </w:rPr>
+          </w:pPr>
+          <w:hyperlink w:anchor="_Toc150627957" w:history="1">
+            <w:r>
+              <w:rPr>
+                <w:rStyle w:val="Hyperlink"/>
+                <w:noProof/>
+              </w:rPr>
+              <w:t>Task 1 – OSI Model</w:t>
+            </w:r>
+            <w:r>
+              <w:rPr>
+                <w:noProof/>
+                <w:webHidden/>
+              </w:rPr>
+              <w:tab/>
+            </w:r>
+            <w:r>
+              <w:rPr>
+                <w:noProof/>
+                <w:webHidden/>
+              </w:rPr>
+              <w:fldChar w:fldCharType="begin"/>
+            </w:r>
+            <w:r>
+              <w:rPr>
+                <w:noProof/>
+                <w:webHidden/>
+              </w:rPr>
+              <w:instrText xml:space="preserve"> PAGEREF _Toc150627957 \h </w:instrText>
+            </w:r>
+            <w:r>
+              <w:rPr>
+                <w:noProof/>
+                <w:webHidden/>
+              </w:rPr>
+            </w:r>
+            <w:r>
+              <w:rPr>
+                <w:noProof/>
+                <w:webHidden/>
+              </w:rPr>
+              <w:fldChar w:fldCharType="separate"/>
+            </w:r>
+            <w:r>
+              <w:rPr>
+                <w:noProof/>
+                <w:webHidden/>
+              </w:rPr>
+              <w:t>3</w:t>
+            </w:r>
+            <w:r>
+              <w:rPr>
+                <w:noProof/>
+                <w:webHidden/>
+              </w:rPr>
+              <w:fldChar w:fldCharType="end"/>
+            </w:r>
+          </w:hyperlink>
+        </w:p>
+        <w:p>
+          <w:pPr>
+            <w:pStyle w:val="TOC2"/>
+            <w:tabs>
+              <w:tab w:val="right" w:leader="dot" w:pos="9016"/>
+            </w:tabs>
+            <w:rPr>
               <w:noProof/>
             </w:rPr>
           </w:pPr>
-          <w:hyperlink w:anchor="_Toc150610327" w:history="1">
+          <w:hyperlink w:anchor="_Toc150627958" w:history="1">
             <w:r>
               <w:rPr>
                 <w:rStyle w:val="Hyperlink"/>
                 <w:noProof/>
               </w:rPr>
-              <w:t>Task 1 – OSI Model</w:t>
+              <w:t>Brief:</w:t>
             </w:r>
             <w:r>
               <w:rPr>
@@ -1453,7 +1537,7 @@
                 <w:noProof/>
                 <w:webHidden/>
               </w:rPr>
-              <w:instrText xml:space="preserve"> PAGEREF _Toc150610327 \h </w:instrText>
+              <w:instrText xml:space="preserve"> PAGEREF _Toc150627958 \h </w:instrText>
             </w:r>
             <w:r>
               <w:rPr>
@@ -1473,7 +1557,551 @@
                 <w:noProof/>
                 <w:webHidden/>
               </w:rPr>
-              <w:t>1</w:t>
+              <w:t>3</w:t>
+            </w:r>
+            <w:r>
+              <w:rPr>
+                <w:noProof/>
+                <w:webHidden/>
+              </w:rPr>
+              <w:fldChar w:fldCharType="end"/>
+            </w:r>
+          </w:hyperlink>
+        </w:p>
+        <w:p>
+          <w:pPr>
+            <w:pStyle w:val="TOC2"/>
+            <w:tabs>
+              <w:tab w:val="right" w:leader="dot" w:pos="9016"/>
+            </w:tabs>
+            <w:rPr>
+              <w:noProof/>
+            </w:rPr>
+          </w:pPr>
+          <w:hyperlink w:anchor="_Toc150627959" w:history="1">
+            <w:r>
+              <w:rPr>
+                <w:rStyle w:val="Hyperlink"/>
+                <w:noProof/>
+              </w:rPr>
+              <w:t>Physical Layer:</w:t>
+            </w:r>
+            <w:r>
+              <w:rPr>
+                <w:noProof/>
+                <w:webHidden/>
+              </w:rPr>
+              <w:tab/>
+            </w:r>
+            <w:r>
+              <w:rPr>
+                <w:noProof/>
+                <w:webHidden/>
+              </w:rPr>
+              <w:fldChar w:fldCharType="begin"/>
+            </w:r>
+            <w:r>
+              <w:rPr>
+                <w:noProof/>
+                <w:webHidden/>
+              </w:rPr>
+              <w:instrText xml:space="preserve"> PAGEREF _Toc150627959 \h </w:instrText>
+            </w:r>
+            <w:r>
+              <w:rPr>
+                <w:noProof/>
+                <w:webHidden/>
+              </w:rPr>
+            </w:r>
+            <w:r>
+              <w:rPr>
+                <w:noProof/>
+                <w:webHidden/>
+              </w:rPr>
+              <w:fldChar w:fldCharType="separate"/>
+            </w:r>
+            <w:r>
+              <w:rPr>
+                <w:noProof/>
+                <w:webHidden/>
+              </w:rPr>
+              <w:t>4</w:t>
+            </w:r>
+            <w:r>
+              <w:rPr>
+                <w:noProof/>
+                <w:webHidden/>
+              </w:rPr>
+              <w:fldChar w:fldCharType="end"/>
+            </w:r>
+          </w:hyperlink>
+        </w:p>
+        <w:p>
+          <w:pPr>
+            <w:pStyle w:val="TOC2"/>
+            <w:tabs>
+              <w:tab w:val="right" w:leader="dot" w:pos="9016"/>
+            </w:tabs>
+            <w:rPr>
+              <w:noProof/>
+            </w:rPr>
+          </w:pPr>
+          <w:hyperlink w:anchor="_Toc150627960" w:history="1">
+            <w:r>
+              <w:rPr>
+                <w:rStyle w:val="Hyperlink"/>
+                <w:noProof/>
+              </w:rPr>
+              <w:t>Data Link Layer:</w:t>
+            </w:r>
+            <w:r>
+              <w:rPr>
+                <w:noProof/>
+                <w:webHidden/>
+              </w:rPr>
+              <w:tab/>
+            </w:r>
+            <w:r>
+              <w:rPr>
+                <w:noProof/>
+                <w:webHidden/>
+              </w:rPr>
+              <w:fldChar w:fldCharType="begin"/>
+            </w:r>
+            <w:r>
+              <w:rPr>
+                <w:noProof/>
+                <w:webHidden/>
+              </w:rPr>
+              <w:instrText xml:space="preserve"> PAGEREF _Toc150627960 \h </w:instrText>
+            </w:r>
+            <w:r>
+              <w:rPr>
+                <w:noProof/>
+                <w:webHidden/>
+              </w:rPr>
+            </w:r>
+            <w:r>
+              <w:rPr>
+                <w:noProof/>
+                <w:webHidden/>
+              </w:rPr>
+              <w:fldChar w:fldCharType="separate"/>
+            </w:r>
+            <w:r>
+              <w:rPr>
+                <w:noProof/>
+                <w:webHidden/>
+              </w:rPr>
+              <w:t>4</w:t>
+            </w:r>
+            <w:r>
+              <w:rPr>
+                <w:noProof/>
+                <w:webHidden/>
+              </w:rPr>
+              <w:fldChar w:fldCharType="end"/>
+            </w:r>
+          </w:hyperlink>
+        </w:p>
+        <w:p>
+          <w:pPr>
+            <w:pStyle w:val="TOC2"/>
+            <w:tabs>
+              <w:tab w:val="right" w:leader="dot" w:pos="9016"/>
+            </w:tabs>
+            <w:rPr>
+              <w:noProof/>
+            </w:rPr>
+          </w:pPr>
+          <w:hyperlink w:anchor="_Toc150627961" w:history="1">
+            <w:r>
+              <w:rPr>
+                <w:rStyle w:val="Hyperlink"/>
+                <w:noProof/>
+              </w:rPr>
+              <w:t>Network Layer:</w:t>
+            </w:r>
+            <w:r>
+              <w:rPr>
+                <w:noProof/>
+                <w:webHidden/>
+              </w:rPr>
+              <w:tab/>
+            </w:r>
+            <w:r>
+              <w:rPr>
+                <w:noProof/>
+                <w:webHidden/>
+              </w:rPr>
+              <w:fldChar w:fldCharType="begin"/>
+            </w:r>
+            <w:r>
+              <w:rPr>
+                <w:noProof/>
+                <w:webHidden/>
+              </w:rPr>
+              <w:instrText xml:space="preserve"> PAGEREF _Toc150627961 \h </w:instrText>
+            </w:r>
+            <w:r>
+              <w:rPr>
+                <w:noProof/>
+                <w:webHidden/>
+              </w:rPr>
+            </w:r>
+            <w:r>
+              <w:rPr>
+                <w:noProof/>
+                <w:webHidden/>
+              </w:rPr>
+              <w:fldChar w:fldCharType="separate"/>
+            </w:r>
+            <w:r>
+              <w:rPr>
+                <w:noProof/>
+                <w:webHidden/>
+              </w:rPr>
+              <w:t>4</w:t>
+            </w:r>
+            <w:r>
+              <w:rPr>
+                <w:noProof/>
+                <w:webHidden/>
+              </w:rPr>
+              <w:fldChar w:fldCharType="end"/>
+            </w:r>
+          </w:hyperlink>
+        </w:p>
+        <w:p>
+          <w:pPr>
+            <w:pStyle w:val="TOC2"/>
+            <w:tabs>
+              <w:tab w:val="right" w:leader="dot" w:pos="9016"/>
+            </w:tabs>
+            <w:rPr>
+              <w:noProof/>
+            </w:rPr>
+          </w:pPr>
+          <w:hyperlink w:anchor="_Toc150627962" w:history="1">
+            <w:r>
+              <w:rPr>
+                <w:rStyle w:val="Hyperlink"/>
+                <w:noProof/>
+              </w:rPr>
+              <w:t>Transport Layer:</w:t>
+            </w:r>
+            <w:r>
+              <w:rPr>
+                <w:noProof/>
+                <w:webHidden/>
+              </w:rPr>
+              <w:tab/>
+            </w:r>
+            <w:r>
+              <w:rPr>
+                <w:noProof/>
+                <w:webHidden/>
+              </w:rPr>
+              <w:fldChar w:fldCharType="begin"/>
+            </w:r>
+            <w:r>
+              <w:rPr>
+                <w:noProof/>
+                <w:webHidden/>
+              </w:rPr>
+              <w:instrText xml:space="preserve"> PAGEREF _Toc150627962 \h </w:instrText>
+            </w:r>
+            <w:r>
+              <w:rPr>
+                <w:noProof/>
+                <w:webHidden/>
+              </w:rPr>
+            </w:r>
+            <w:r>
+              <w:rPr>
+                <w:noProof/>
+                <w:webHidden/>
+              </w:rPr>
+              <w:fldChar w:fldCharType="separate"/>
+            </w:r>
+            <w:r>
+              <w:rPr>
+                <w:noProof/>
+                <w:webHidden/>
+              </w:rPr>
+              <w:t>4</w:t>
+            </w:r>
+            <w:r>
+              <w:rPr>
+                <w:noProof/>
+                <w:webHidden/>
+              </w:rPr>
+              <w:fldChar w:fldCharType="end"/>
+            </w:r>
+          </w:hyperlink>
+        </w:p>
+        <w:p>
+          <w:pPr>
+            <w:pStyle w:val="TOC2"/>
+            <w:tabs>
+              <w:tab w:val="right" w:leader="dot" w:pos="9016"/>
+            </w:tabs>
+            <w:rPr>
+              <w:noProof/>
+            </w:rPr>
+          </w:pPr>
+          <w:hyperlink w:anchor="_Toc150627963" w:history="1">
+            <w:r>
+              <w:rPr>
+                <w:rStyle w:val="Hyperlink"/>
+                <w:noProof/>
+              </w:rPr>
+              <w:t>Session Layer:</w:t>
+            </w:r>
+            <w:r>
+              <w:rPr>
+                <w:noProof/>
+                <w:webHidden/>
+              </w:rPr>
+              <w:tab/>
+            </w:r>
+            <w:r>
+              <w:rPr>
+                <w:noProof/>
+                <w:webHidden/>
+              </w:rPr>
+              <w:fldChar w:fldCharType="begin"/>
+            </w:r>
+            <w:r>
+              <w:rPr>
+                <w:noProof/>
+                <w:webHidden/>
+              </w:rPr>
+              <w:instrText xml:space="preserve"> PAGEREF _Toc150627963 \h </w:instrText>
+            </w:r>
+            <w:r>
+              <w:rPr>
+                <w:noProof/>
+                <w:webHidden/>
+              </w:rPr>
+            </w:r>
+            <w:r>
+              <w:rPr>
+                <w:noProof/>
+                <w:webHidden/>
+              </w:rPr>
+              <w:fldChar w:fldCharType="separate"/>
+            </w:r>
+            <w:r>
+              <w:rPr>
+                <w:noProof/>
+                <w:webHidden/>
+              </w:rPr>
+              <w:t>4</w:t>
+            </w:r>
+            <w:r>
+              <w:rPr>
+                <w:noProof/>
+                <w:webHidden/>
+              </w:rPr>
+              <w:fldChar w:fldCharType="end"/>
+            </w:r>
+          </w:hyperlink>
+        </w:p>
+        <w:p>
+          <w:pPr>
+            <w:pStyle w:val="TOC2"/>
+            <w:tabs>
+              <w:tab w:val="right" w:leader="dot" w:pos="9016"/>
+            </w:tabs>
+            <w:rPr>
+              <w:noProof/>
+            </w:rPr>
+          </w:pPr>
+          <w:hyperlink w:anchor="_Toc150627964" w:history="1">
+            <w:r>
+              <w:rPr>
+                <w:rStyle w:val="Hyperlink"/>
+                <w:noProof/>
+              </w:rPr>
+              <w:t>Presentation Layer:</w:t>
+            </w:r>
+            <w:r>
+              <w:rPr>
+                <w:noProof/>
+                <w:webHidden/>
+              </w:rPr>
+              <w:tab/>
+            </w:r>
+            <w:r>
+              <w:rPr>
+                <w:noProof/>
+                <w:webHidden/>
+              </w:rPr>
+              <w:fldChar w:fldCharType="begin"/>
+            </w:r>
+            <w:r>
+              <w:rPr>
+                <w:noProof/>
+                <w:webHidden/>
+              </w:rPr>
+              <w:instrText xml:space="preserve"> PAGEREF _Toc150627964 \h </w:instrText>
+            </w:r>
+            <w:r>
+              <w:rPr>
+                <w:noProof/>
+                <w:webHidden/>
+              </w:rPr>
+            </w:r>
+            <w:r>
+              <w:rPr>
+                <w:noProof/>
+                <w:webHidden/>
+              </w:rPr>
+              <w:fldChar w:fldCharType="separate"/>
+            </w:r>
+            <w:r>
+              <w:rPr>
+                <w:noProof/>
+                <w:webHidden/>
+              </w:rPr>
+              <w:t>4</w:t>
+            </w:r>
+            <w:r>
+              <w:rPr>
+                <w:noProof/>
+                <w:webHidden/>
+              </w:rPr>
+              <w:fldChar w:fldCharType="end"/>
+            </w:r>
+          </w:hyperlink>
+        </w:p>
+        <w:p>
+          <w:pPr>
+            <w:pStyle w:val="TOC2"/>
+            <w:tabs>
+              <w:tab w:val="right" w:leader="dot" w:pos="9016"/>
+            </w:tabs>
+            <w:rPr>
+              <w:noProof/>
+            </w:rPr>
+          </w:pPr>
+          <w:hyperlink w:anchor="_Toc150627965" w:history="1">
+            <w:r>
+              <w:rPr>
+                <w:rStyle w:val="Hyperlink"/>
+                <w:noProof/>
+              </w:rPr>
+              <w:t>Application Layer:</w:t>
+            </w:r>
+            <w:r>
+              <w:rPr>
+                <w:noProof/>
+                <w:webHidden/>
+              </w:rPr>
+              <w:tab/>
+            </w:r>
+            <w:r>
+              <w:rPr>
+                <w:noProof/>
+                <w:webHidden/>
+              </w:rPr>
+              <w:fldChar w:fldCharType="begin"/>
+            </w:r>
+            <w:r>
+              <w:rPr>
+                <w:noProof/>
+                <w:webHidden/>
+              </w:rPr>
+              <w:instrText xml:space="preserve"> PAGEREF _Toc150627965 \h </w:instrText>
+            </w:r>
+            <w:r>
+              <w:rPr>
+                <w:noProof/>
+                <w:webHidden/>
+              </w:rPr>
+            </w:r>
+            <w:r>
+              <w:rPr>
+                <w:noProof/>
+                <w:webHidden/>
+              </w:rPr>
+              <w:fldChar w:fldCharType="separate"/>
+            </w:r>
+            <w:r>
+              <w:rPr>
+                <w:noProof/>
+                <w:webHidden/>
+              </w:rPr>
+              <w:t>4</w:t>
+            </w:r>
+            <w:r>
+              <w:rPr>
+                <w:noProof/>
+                <w:webHidden/>
+              </w:rPr>
+              <w:fldChar w:fldCharType="end"/>
+            </w:r>
+          </w:hyperlink>
+        </w:p>
+        <w:p>
+          <w:pPr>
+            <w:pStyle w:val="TOC2"/>
+            <w:tabs>
+              <w:tab w:val="right" w:leader="dot" w:pos="9016"/>
+            </w:tabs>
+            <w:rPr>
+              <w:noProof/>
+            </w:rPr>
+          </w:pPr>
+          <w:hyperlink w:anchor="_Toc150627966" w:history="1">
+            <w:r>
+              <w:rPr>
+                <w:rStyle w:val="Hyperlink"/>
+                <w:noProof/>
+              </w:rPr>
+              <w:t>Summary and Criticisms:</w:t>
+            </w:r>
+            <w:r>
+              <w:rPr>
+                <w:noProof/>
+                <w:webHidden/>
+              </w:rPr>
+              <w:tab/>
+            </w:r>
+            <w:r>
+              <w:rPr>
+                <w:noProof/>
+                <w:webHidden/>
+              </w:rPr>
+              <w:fldChar w:fldCharType="begin"/>
+            </w:r>
+            <w:r>
+              <w:rPr>
+                <w:noProof/>
+                <w:webHidden/>
+              </w:rPr>
+              <w:instrText xml:space="preserve"> PAGEREF _Toc150627966 \h </w:instrText>
+            </w:r>
+            <w:r>
+              <w:rPr>
+                <w:noProof/>
+                <w:webHidden/>
+              </w:rPr>
+            </w:r>
+            <w:r>
+              <w:rPr>
+                <w:noProof/>
+                <w:webHidden/>
+              </w:rPr>
+              <w:fldChar w:fldCharType="separate"/>
+            </w:r>
+            <w:r>
+              <w:rPr>
+                <w:noProof/>
+                <w:webHidden/>
+              </w:rPr>
+              <w:t>5</w:t>
             </w:r>
             <w:r>
               <w:rPr>
@@ -1491,16 +2119,88 @@
               <w:tab w:val="right" w:leader="dot" w:pos="9016"/>
             </w:tabs>
             <w:rPr>
+              <w:rFonts w:asciiTheme="minorHAnsi" w:eastAsiaTheme="minorEastAsia" w:hAnsiTheme="minorHAnsi"/>
+              <w:noProof/>
+              <w:kern w:val="2"/>
+              <w:lang w:eastAsia="en-GB"/>
+              <w14:ligatures w14:val="standardContextual"/>
+            </w:rPr>
+          </w:pPr>
+          <w:hyperlink w:anchor="_Toc150627967" w:history="1">
+            <w:r>
+              <w:rPr>
+                <w:rStyle w:val="Hyperlink"/>
+                <w:noProof/>
+              </w:rPr>
+              <w:t>Task 2 – Physical Topologies</w:t>
+            </w:r>
+            <w:r>
+              <w:rPr>
+                <w:noProof/>
+                <w:webHidden/>
+              </w:rPr>
+              <w:tab/>
+            </w:r>
+            <w:r>
+              <w:rPr>
+                <w:noProof/>
+                <w:webHidden/>
+              </w:rPr>
+              <w:fldChar w:fldCharType="begin"/>
+            </w:r>
+            <w:r>
+              <w:rPr>
+                <w:noProof/>
+                <w:webHidden/>
+              </w:rPr>
+              <w:instrText xml:space="preserve"> PAGEREF _Toc150627967 \h </w:instrText>
+            </w:r>
+            <w:r>
+              <w:rPr>
+                <w:noProof/>
+                <w:webHidden/>
+              </w:rPr>
+            </w:r>
+            <w:r>
+              <w:rPr>
+                <w:noProof/>
+                <w:webHidden/>
+              </w:rPr>
+              <w:fldChar w:fldCharType="separate"/>
+            </w:r>
+            <w:r>
+              <w:rPr>
+                <w:noProof/>
+                <w:webHidden/>
+              </w:rPr>
+              <w:t>5</w:t>
+            </w:r>
+            <w:r>
+              <w:rPr>
+                <w:noProof/>
+                <w:webHidden/>
+              </w:rPr>
+              <w:fldChar w:fldCharType="end"/>
+            </w:r>
+          </w:hyperlink>
+        </w:p>
+        <w:p>
+          <w:pPr>
+            <w:pStyle w:val="TOC2"/>
+            <w:tabs>
+              <w:tab w:val="right" w:leader="dot" w:pos="9016"/>
+            </w:tabs>
+            <w:rPr>
               <w:noProof/>
             </w:rPr>
           </w:pPr>
-          <w:hyperlink w:anchor="_Toc150610328" w:history="1">
+          <w:hyperlink w:anchor="_Toc150627968" w:history="1">
             <w:r>
               <w:rPr>
                 <w:rStyle w:val="Hyperlink"/>
                 <w:noProof/>
               </w:rPr>
-              <w:t>Task 2 – Physical Topologies</w:t>
+              <w:t>Physical Network Topologies</w:t>
             </w:r>
             <w:r>
               <w:rPr>
@@ -1521,7 +2221,7 @@
                 <w:noProof/>
                 <w:webHidden/>
               </w:rPr>
-              <w:instrText xml:space="preserve"> PAGEREF _Toc150610328 \h </w:instrText>
+              <w:instrText xml:space="preserve"> PAGEREF _Toc150627968 \h </w:instrText>
             </w:r>
             <w:r>
               <w:rPr>
@@ -1541,7 +2241,823 @@
                 <w:noProof/>
                 <w:webHidden/>
               </w:rPr>
-              <w:t>2</w:t>
+              <w:t>5</w:t>
+            </w:r>
+            <w:r>
+              <w:rPr>
+                <w:noProof/>
+                <w:webHidden/>
+              </w:rPr>
+              <w:fldChar w:fldCharType="end"/>
+            </w:r>
+          </w:hyperlink>
+        </w:p>
+        <w:p>
+          <w:pPr>
+            <w:pStyle w:val="TOC3"/>
+            <w:tabs>
+              <w:tab w:val="right" w:leader="dot" w:pos="9016"/>
+            </w:tabs>
+            <w:rPr>
+              <w:noProof/>
+            </w:rPr>
+          </w:pPr>
+          <w:hyperlink w:anchor="_Toc150627969" w:history="1">
+            <w:r>
+              <w:rPr>
+                <w:rStyle w:val="Hyperlink"/>
+                <w:noProof/>
+              </w:rPr>
+              <w:t>Bus Topology</w:t>
+            </w:r>
+            <w:r>
+              <w:rPr>
+                <w:noProof/>
+                <w:webHidden/>
+              </w:rPr>
+              <w:tab/>
+            </w:r>
+            <w:r>
+              <w:rPr>
+                <w:noProof/>
+                <w:webHidden/>
+              </w:rPr>
+              <w:fldChar w:fldCharType="begin"/>
+            </w:r>
+            <w:r>
+              <w:rPr>
+                <w:noProof/>
+                <w:webHidden/>
+              </w:rPr>
+              <w:instrText xml:space="preserve"> PAGEREF _Toc150627969 \h </w:instrText>
+            </w:r>
+            <w:r>
+              <w:rPr>
+                <w:noProof/>
+                <w:webHidden/>
+              </w:rPr>
+            </w:r>
+            <w:r>
+              <w:rPr>
+                <w:noProof/>
+                <w:webHidden/>
+              </w:rPr>
+              <w:fldChar w:fldCharType="separate"/>
+            </w:r>
+            <w:r>
+              <w:rPr>
+                <w:noProof/>
+                <w:webHidden/>
+              </w:rPr>
+              <w:t>6</w:t>
+            </w:r>
+            <w:r>
+              <w:rPr>
+                <w:noProof/>
+                <w:webHidden/>
+              </w:rPr>
+              <w:fldChar w:fldCharType="end"/>
+            </w:r>
+          </w:hyperlink>
+        </w:p>
+        <w:p>
+          <w:pPr>
+            <w:pStyle w:val="TOC3"/>
+            <w:tabs>
+              <w:tab w:val="right" w:leader="dot" w:pos="9016"/>
+            </w:tabs>
+            <w:rPr>
+              <w:noProof/>
+            </w:rPr>
+          </w:pPr>
+          <w:hyperlink w:anchor="_Toc150627970" w:history="1">
+            <w:r>
+              <w:rPr>
+                <w:rStyle w:val="Hyperlink"/>
+                <w:noProof/>
+              </w:rPr>
+              <w:t>Star Topology:</w:t>
+            </w:r>
+            <w:r>
+              <w:rPr>
+                <w:noProof/>
+                <w:webHidden/>
+              </w:rPr>
+              <w:tab/>
+            </w:r>
+            <w:r>
+              <w:rPr>
+                <w:noProof/>
+                <w:webHidden/>
+              </w:rPr>
+              <w:fldChar w:fldCharType="begin"/>
+            </w:r>
+            <w:r>
+              <w:rPr>
+                <w:noProof/>
+                <w:webHidden/>
+              </w:rPr>
+              <w:instrText xml:space="preserve"> PAGEREF _Toc150627970 \h </w:instrText>
+            </w:r>
+            <w:r>
+              <w:rPr>
+                <w:noProof/>
+                <w:webHidden/>
+              </w:rPr>
+            </w:r>
+            <w:r>
+              <w:rPr>
+                <w:noProof/>
+                <w:webHidden/>
+              </w:rPr>
+              <w:fldChar w:fldCharType="separate"/>
+            </w:r>
+            <w:r>
+              <w:rPr>
+                <w:noProof/>
+                <w:webHidden/>
+              </w:rPr>
+              <w:t>6</w:t>
+            </w:r>
+            <w:r>
+              <w:rPr>
+                <w:noProof/>
+                <w:webHidden/>
+              </w:rPr>
+              <w:fldChar w:fldCharType="end"/>
+            </w:r>
+          </w:hyperlink>
+        </w:p>
+        <w:p>
+          <w:pPr>
+            <w:pStyle w:val="TOC3"/>
+            <w:tabs>
+              <w:tab w:val="right" w:leader="dot" w:pos="9016"/>
+            </w:tabs>
+            <w:rPr>
+              <w:noProof/>
+            </w:rPr>
+          </w:pPr>
+          <w:hyperlink w:anchor="_Toc150627971" w:history="1">
+            <w:r>
+              <w:rPr>
+                <w:rStyle w:val="Hyperlink"/>
+                <w:noProof/>
+              </w:rPr>
+              <w:t>Ring Topology:</w:t>
+            </w:r>
+            <w:r>
+              <w:rPr>
+                <w:noProof/>
+                <w:webHidden/>
+              </w:rPr>
+              <w:tab/>
+            </w:r>
+            <w:r>
+              <w:rPr>
+                <w:noProof/>
+                <w:webHidden/>
+              </w:rPr>
+              <w:fldChar w:fldCharType="begin"/>
+            </w:r>
+            <w:r>
+              <w:rPr>
+                <w:noProof/>
+                <w:webHidden/>
+              </w:rPr>
+              <w:instrText xml:space="preserve"> PAGEREF _Toc150627971 \h </w:instrText>
+            </w:r>
+            <w:r>
+              <w:rPr>
+                <w:noProof/>
+                <w:webHidden/>
+              </w:rPr>
+            </w:r>
+            <w:r>
+              <w:rPr>
+                <w:noProof/>
+                <w:webHidden/>
+              </w:rPr>
+              <w:fldChar w:fldCharType="separate"/>
+            </w:r>
+            <w:r>
+              <w:rPr>
+                <w:noProof/>
+                <w:webHidden/>
+              </w:rPr>
+              <w:t>6</w:t>
+            </w:r>
+            <w:r>
+              <w:rPr>
+                <w:noProof/>
+                <w:webHidden/>
+              </w:rPr>
+              <w:fldChar w:fldCharType="end"/>
+            </w:r>
+          </w:hyperlink>
+        </w:p>
+        <w:p>
+          <w:pPr>
+            <w:pStyle w:val="TOC3"/>
+            <w:tabs>
+              <w:tab w:val="right" w:leader="dot" w:pos="9016"/>
+            </w:tabs>
+            <w:rPr>
+              <w:noProof/>
+            </w:rPr>
+          </w:pPr>
+          <w:hyperlink w:anchor="_Toc150627972" w:history="1">
+            <w:r>
+              <w:rPr>
+                <w:rStyle w:val="Hyperlink"/>
+                <w:noProof/>
+              </w:rPr>
+              <w:t>Mesh Topology</w:t>
+            </w:r>
+            <w:r>
+              <w:rPr>
+                <w:noProof/>
+                <w:webHidden/>
+              </w:rPr>
+              <w:tab/>
+            </w:r>
+            <w:r>
+              <w:rPr>
+                <w:noProof/>
+                <w:webHidden/>
+              </w:rPr>
+              <w:fldChar w:fldCharType="begin"/>
+            </w:r>
+            <w:r>
+              <w:rPr>
+                <w:noProof/>
+                <w:webHidden/>
+              </w:rPr>
+              <w:instrText xml:space="preserve"> PAGEREF _Toc150627972 \h </w:instrText>
+            </w:r>
+            <w:r>
+              <w:rPr>
+                <w:noProof/>
+                <w:webHidden/>
+              </w:rPr>
+            </w:r>
+            <w:r>
+              <w:rPr>
+                <w:noProof/>
+                <w:webHidden/>
+              </w:rPr>
+              <w:fldChar w:fldCharType="separate"/>
+            </w:r>
+            <w:r>
+              <w:rPr>
+                <w:noProof/>
+                <w:webHidden/>
+              </w:rPr>
+              <w:t>6</w:t>
+            </w:r>
+            <w:r>
+              <w:rPr>
+                <w:noProof/>
+                <w:webHidden/>
+              </w:rPr>
+              <w:fldChar w:fldCharType="end"/>
+            </w:r>
+          </w:hyperlink>
+        </w:p>
+        <w:p>
+          <w:pPr>
+            <w:pStyle w:val="TOC2"/>
+            <w:tabs>
+              <w:tab w:val="right" w:leader="dot" w:pos="9016"/>
+            </w:tabs>
+            <w:rPr>
+              <w:noProof/>
+            </w:rPr>
+          </w:pPr>
+          <w:hyperlink w:anchor="_Toc150627973" w:history="1">
+            <w:r>
+              <w:rPr>
+                <w:rStyle w:val="Hyperlink"/>
+                <w:noProof/>
+              </w:rPr>
+              <w:t>Connectivity Types between Remote Offices</w:t>
+            </w:r>
+            <w:r>
+              <w:rPr>
+                <w:noProof/>
+                <w:webHidden/>
+              </w:rPr>
+              <w:tab/>
+            </w:r>
+            <w:r>
+              <w:rPr>
+                <w:noProof/>
+                <w:webHidden/>
+              </w:rPr>
+              <w:fldChar w:fldCharType="begin"/>
+            </w:r>
+            <w:r>
+              <w:rPr>
+                <w:noProof/>
+                <w:webHidden/>
+              </w:rPr>
+              <w:instrText xml:space="preserve"> PAGEREF _Toc150627973 \h </w:instrText>
+            </w:r>
+            <w:r>
+              <w:rPr>
+                <w:noProof/>
+                <w:webHidden/>
+              </w:rPr>
+            </w:r>
+            <w:r>
+              <w:rPr>
+                <w:noProof/>
+                <w:webHidden/>
+              </w:rPr>
+              <w:fldChar w:fldCharType="separate"/>
+            </w:r>
+            <w:r>
+              <w:rPr>
+                <w:noProof/>
+                <w:webHidden/>
+              </w:rPr>
+              <w:t>6</w:t>
+            </w:r>
+            <w:r>
+              <w:rPr>
+                <w:noProof/>
+                <w:webHidden/>
+              </w:rPr>
+              <w:fldChar w:fldCharType="end"/>
+            </w:r>
+          </w:hyperlink>
+        </w:p>
+        <w:p>
+          <w:pPr>
+            <w:pStyle w:val="TOC3"/>
+            <w:tabs>
+              <w:tab w:val="right" w:leader="dot" w:pos="9016"/>
+            </w:tabs>
+            <w:rPr>
+              <w:noProof/>
+            </w:rPr>
+          </w:pPr>
+          <w:hyperlink w:anchor="_Toc150627974" w:history="1">
+            <w:r>
+              <w:rPr>
+                <w:rStyle w:val="Hyperlink"/>
+                <w:noProof/>
+              </w:rPr>
+              <w:t>Leased Lines:</w:t>
+            </w:r>
+            <w:r>
+              <w:rPr>
+                <w:noProof/>
+                <w:webHidden/>
+              </w:rPr>
+              <w:tab/>
+            </w:r>
+            <w:r>
+              <w:rPr>
+                <w:noProof/>
+                <w:webHidden/>
+              </w:rPr>
+              <w:fldChar w:fldCharType="begin"/>
+            </w:r>
+            <w:r>
+              <w:rPr>
+                <w:noProof/>
+                <w:webHidden/>
+              </w:rPr>
+              <w:instrText xml:space="preserve"> PAGEREF _Toc150627974 \h </w:instrText>
+            </w:r>
+            <w:r>
+              <w:rPr>
+                <w:noProof/>
+                <w:webHidden/>
+              </w:rPr>
+            </w:r>
+            <w:r>
+              <w:rPr>
+                <w:noProof/>
+                <w:webHidden/>
+              </w:rPr>
+              <w:fldChar w:fldCharType="separate"/>
+            </w:r>
+            <w:r>
+              <w:rPr>
+                <w:noProof/>
+                <w:webHidden/>
+              </w:rPr>
+              <w:t>6</w:t>
+            </w:r>
+            <w:r>
+              <w:rPr>
+                <w:noProof/>
+                <w:webHidden/>
+              </w:rPr>
+              <w:fldChar w:fldCharType="end"/>
+            </w:r>
+          </w:hyperlink>
+        </w:p>
+        <w:p>
+          <w:pPr>
+            <w:pStyle w:val="TOC3"/>
+            <w:tabs>
+              <w:tab w:val="right" w:leader="dot" w:pos="9016"/>
+            </w:tabs>
+            <w:rPr>
+              <w:noProof/>
+            </w:rPr>
+          </w:pPr>
+          <w:hyperlink w:anchor="_Toc150627975" w:history="1">
+            <w:r>
+              <w:rPr>
+                <w:rStyle w:val="Hyperlink"/>
+                <w:noProof/>
+              </w:rPr>
+              <w:t>Public Internet with VPN:</w:t>
+            </w:r>
+            <w:r>
+              <w:rPr>
+                <w:noProof/>
+                <w:webHidden/>
+              </w:rPr>
+              <w:tab/>
+            </w:r>
+            <w:r>
+              <w:rPr>
+                <w:noProof/>
+                <w:webHidden/>
+              </w:rPr>
+              <w:fldChar w:fldCharType="begin"/>
+            </w:r>
+            <w:r>
+              <w:rPr>
+                <w:noProof/>
+                <w:webHidden/>
+              </w:rPr>
+              <w:instrText xml:space="preserve"> PAGEREF _Toc150627975 \h </w:instrText>
+            </w:r>
+            <w:r>
+              <w:rPr>
+                <w:noProof/>
+                <w:webHidden/>
+              </w:rPr>
+            </w:r>
+            <w:r>
+              <w:rPr>
+                <w:noProof/>
+                <w:webHidden/>
+              </w:rPr>
+              <w:fldChar w:fldCharType="separate"/>
+            </w:r>
+            <w:r>
+              <w:rPr>
+                <w:noProof/>
+                <w:webHidden/>
+              </w:rPr>
+              <w:t>6</w:t>
+            </w:r>
+            <w:r>
+              <w:rPr>
+                <w:noProof/>
+                <w:webHidden/>
+              </w:rPr>
+              <w:fldChar w:fldCharType="end"/>
+            </w:r>
+          </w:hyperlink>
+        </w:p>
+        <w:p>
+          <w:pPr>
+            <w:pStyle w:val="TOC3"/>
+            <w:tabs>
+              <w:tab w:val="right" w:leader="dot" w:pos="9016"/>
+            </w:tabs>
+            <w:rPr>
+              <w:noProof/>
+            </w:rPr>
+          </w:pPr>
+          <w:hyperlink w:anchor="_Toc150627976" w:history="1">
+            <w:r>
+              <w:rPr>
+                <w:rStyle w:val="Hyperlink"/>
+                <w:noProof/>
+              </w:rPr>
+              <w:t>Multi-Protocol Label Switching (MLPS):</w:t>
+            </w:r>
+            <w:r>
+              <w:rPr>
+                <w:noProof/>
+                <w:webHidden/>
+              </w:rPr>
+              <w:tab/>
+            </w:r>
+            <w:r>
+              <w:rPr>
+                <w:noProof/>
+                <w:webHidden/>
+              </w:rPr>
+              <w:fldChar w:fldCharType="begin"/>
+            </w:r>
+            <w:r>
+              <w:rPr>
+                <w:noProof/>
+                <w:webHidden/>
+              </w:rPr>
+              <w:instrText xml:space="preserve"> PAGEREF _Toc150627976 \h </w:instrText>
+            </w:r>
+            <w:r>
+              <w:rPr>
+                <w:noProof/>
+                <w:webHidden/>
+              </w:rPr>
+            </w:r>
+            <w:r>
+              <w:rPr>
+                <w:noProof/>
+                <w:webHidden/>
+              </w:rPr>
+              <w:fldChar w:fldCharType="separate"/>
+            </w:r>
+            <w:r>
+              <w:rPr>
+                <w:noProof/>
+                <w:webHidden/>
+              </w:rPr>
+              <w:t>7</w:t>
+            </w:r>
+            <w:r>
+              <w:rPr>
+                <w:noProof/>
+                <w:webHidden/>
+              </w:rPr>
+              <w:fldChar w:fldCharType="end"/>
+            </w:r>
+          </w:hyperlink>
+        </w:p>
+        <w:p>
+          <w:pPr>
+            <w:pStyle w:val="TOC2"/>
+            <w:tabs>
+              <w:tab w:val="right" w:leader="dot" w:pos="9016"/>
+            </w:tabs>
+            <w:rPr>
+              <w:noProof/>
+            </w:rPr>
+          </w:pPr>
+          <w:hyperlink w:anchor="_Toc150627977" w:history="1">
+            <w:r>
+              <w:rPr>
+                <w:rStyle w:val="Hyperlink"/>
+                <w:noProof/>
+              </w:rPr>
+              <w:t>Network Protocol and Device</w:t>
+            </w:r>
+            <w:r>
+              <w:rPr>
+                <w:noProof/>
+                <w:webHidden/>
+              </w:rPr>
+              <w:tab/>
+            </w:r>
+            <w:r>
+              <w:rPr>
+                <w:noProof/>
+                <w:webHidden/>
+              </w:rPr>
+              <w:fldChar w:fldCharType="begin"/>
+            </w:r>
+            <w:r>
+              <w:rPr>
+                <w:noProof/>
+                <w:webHidden/>
+              </w:rPr>
+              <w:instrText xml:space="preserve"> PAGEREF _Toc150627977 \h </w:instrText>
+            </w:r>
+            <w:r>
+              <w:rPr>
+                <w:noProof/>
+                <w:webHidden/>
+              </w:rPr>
+            </w:r>
+            <w:r>
+              <w:rPr>
+                <w:noProof/>
+                <w:webHidden/>
+              </w:rPr>
+              <w:fldChar w:fldCharType="separate"/>
+            </w:r>
+            <w:r>
+              <w:rPr>
+                <w:noProof/>
+                <w:webHidden/>
+              </w:rPr>
+              <w:t>7</w:t>
+            </w:r>
+            <w:r>
+              <w:rPr>
+                <w:noProof/>
+                <w:webHidden/>
+              </w:rPr>
+              <w:fldChar w:fldCharType="end"/>
+            </w:r>
+          </w:hyperlink>
+        </w:p>
+        <w:p>
+          <w:pPr>
+            <w:pStyle w:val="TOC3"/>
+            <w:tabs>
+              <w:tab w:val="right" w:leader="dot" w:pos="9016"/>
+            </w:tabs>
+            <w:rPr>
+              <w:noProof/>
+            </w:rPr>
+          </w:pPr>
+          <w:hyperlink w:anchor="_Toc150627978" w:history="1">
+            <w:r>
+              <w:rPr>
+                <w:rStyle w:val="Hyperlink"/>
+                <w:noProof/>
+              </w:rPr>
+              <w:t>Network Protocol:</w:t>
+            </w:r>
+            <w:r>
+              <w:rPr>
+                <w:noProof/>
+                <w:webHidden/>
+              </w:rPr>
+              <w:tab/>
+            </w:r>
+            <w:r>
+              <w:rPr>
+                <w:noProof/>
+                <w:webHidden/>
+              </w:rPr>
+              <w:fldChar w:fldCharType="begin"/>
+            </w:r>
+            <w:r>
+              <w:rPr>
+                <w:noProof/>
+                <w:webHidden/>
+              </w:rPr>
+              <w:instrText xml:space="preserve"> PAGEREF _Toc150627978 \h </w:instrText>
+            </w:r>
+            <w:r>
+              <w:rPr>
+                <w:noProof/>
+                <w:webHidden/>
+              </w:rPr>
+            </w:r>
+            <w:r>
+              <w:rPr>
+                <w:noProof/>
+                <w:webHidden/>
+              </w:rPr>
+              <w:fldChar w:fldCharType="separate"/>
+            </w:r>
+            <w:r>
+              <w:rPr>
+                <w:noProof/>
+                <w:webHidden/>
+              </w:rPr>
+              <w:t>7</w:t>
+            </w:r>
+            <w:r>
+              <w:rPr>
+                <w:noProof/>
+                <w:webHidden/>
+              </w:rPr>
+              <w:fldChar w:fldCharType="end"/>
+            </w:r>
+          </w:hyperlink>
+        </w:p>
+        <w:p>
+          <w:pPr>
+            <w:pStyle w:val="TOC3"/>
+            <w:tabs>
+              <w:tab w:val="right" w:leader="dot" w:pos="9016"/>
+            </w:tabs>
+            <w:rPr>
+              <w:noProof/>
+            </w:rPr>
+          </w:pPr>
+          <w:hyperlink w:anchor="_Toc150627979" w:history="1">
+            <w:r>
+              <w:rPr>
+                <w:rStyle w:val="Hyperlink"/>
+                <w:noProof/>
+              </w:rPr>
+              <w:t>Network Device:</w:t>
+            </w:r>
+            <w:r>
+              <w:rPr>
+                <w:noProof/>
+                <w:webHidden/>
+              </w:rPr>
+              <w:tab/>
+            </w:r>
+            <w:r>
+              <w:rPr>
+                <w:noProof/>
+                <w:webHidden/>
+              </w:rPr>
+              <w:fldChar w:fldCharType="begin"/>
+            </w:r>
+            <w:r>
+              <w:rPr>
+                <w:noProof/>
+                <w:webHidden/>
+              </w:rPr>
+              <w:instrText xml:space="preserve"> PAGEREF _Toc150627979 \h </w:instrText>
+            </w:r>
+            <w:r>
+              <w:rPr>
+                <w:noProof/>
+                <w:webHidden/>
+              </w:rPr>
+            </w:r>
+            <w:r>
+              <w:rPr>
+                <w:noProof/>
+                <w:webHidden/>
+              </w:rPr>
+              <w:fldChar w:fldCharType="separate"/>
+            </w:r>
+            <w:r>
+              <w:rPr>
+                <w:noProof/>
+                <w:webHidden/>
+              </w:rPr>
+              <w:t>7</w:t>
+            </w:r>
+            <w:r>
+              <w:rPr>
+                <w:noProof/>
+                <w:webHidden/>
+              </w:rPr>
+              <w:fldChar w:fldCharType="end"/>
+            </w:r>
+          </w:hyperlink>
+        </w:p>
+        <w:p>
+          <w:pPr>
+            <w:pStyle w:val="TOC2"/>
+            <w:tabs>
+              <w:tab w:val="right" w:leader="dot" w:pos="9016"/>
+            </w:tabs>
+            <w:rPr>
+              <w:noProof/>
+            </w:rPr>
+          </w:pPr>
+          <w:hyperlink w:anchor="_Toc150627980" w:history="1">
+            <w:r>
+              <w:rPr>
+                <w:rStyle w:val="Hyperlink"/>
+                <w:noProof/>
+              </w:rPr>
+              <w:t>Summary:</w:t>
+            </w:r>
+            <w:r>
+              <w:rPr>
+                <w:noProof/>
+                <w:webHidden/>
+              </w:rPr>
+              <w:tab/>
+            </w:r>
+            <w:r>
+              <w:rPr>
+                <w:noProof/>
+                <w:webHidden/>
+              </w:rPr>
+              <w:fldChar w:fldCharType="begin"/>
+            </w:r>
+            <w:r>
+              <w:rPr>
+                <w:noProof/>
+                <w:webHidden/>
+              </w:rPr>
+              <w:instrText xml:space="preserve"> PAGEREF _Toc150627980 \h </w:instrText>
+            </w:r>
+            <w:r>
+              <w:rPr>
+                <w:noProof/>
+                <w:webHidden/>
+              </w:rPr>
+            </w:r>
+            <w:r>
+              <w:rPr>
+                <w:noProof/>
+                <w:webHidden/>
+              </w:rPr>
+              <w:fldChar w:fldCharType="separate"/>
+            </w:r>
+            <w:r>
+              <w:rPr>
+                <w:noProof/>
+                <w:webHidden/>
+              </w:rPr>
+              <w:t>7</w:t>
             </w:r>
             <w:r>
               <w:rPr>
@@ -1559,16 +3075,88 @@
               <w:tab w:val="right" w:leader="dot" w:pos="9016"/>
             </w:tabs>
             <w:rPr>
+              <w:rFonts w:asciiTheme="minorHAnsi" w:eastAsiaTheme="minorEastAsia" w:hAnsiTheme="minorHAnsi"/>
+              <w:noProof/>
+              <w:kern w:val="2"/>
+              <w:lang w:eastAsia="en-GB"/>
+              <w14:ligatures w14:val="standardContextual"/>
+            </w:rPr>
+          </w:pPr>
+          <w:hyperlink w:anchor="_Toc150627981" w:history="1">
+            <w:r>
+              <w:rPr>
+                <w:rStyle w:val="Hyperlink"/>
+                <w:noProof/>
+              </w:rPr>
+              <w:t>Task 3 – IP Addressing Scheme</w:t>
+            </w:r>
+            <w:r>
+              <w:rPr>
+                <w:noProof/>
+                <w:webHidden/>
+              </w:rPr>
+              <w:tab/>
+            </w:r>
+            <w:r>
+              <w:rPr>
+                <w:noProof/>
+                <w:webHidden/>
+              </w:rPr>
+              <w:fldChar w:fldCharType="begin"/>
+            </w:r>
+            <w:r>
+              <w:rPr>
+                <w:noProof/>
+                <w:webHidden/>
+              </w:rPr>
+              <w:instrText xml:space="preserve"> PAGEREF _Toc150627981 \h </w:instrText>
+            </w:r>
+            <w:r>
+              <w:rPr>
+                <w:noProof/>
+                <w:webHidden/>
+              </w:rPr>
+            </w:r>
+            <w:r>
+              <w:rPr>
+                <w:noProof/>
+                <w:webHidden/>
+              </w:rPr>
+              <w:fldChar w:fldCharType="separate"/>
+            </w:r>
+            <w:r>
+              <w:rPr>
+                <w:noProof/>
+                <w:webHidden/>
+              </w:rPr>
+              <w:t>7</w:t>
+            </w:r>
+            <w:r>
+              <w:rPr>
+                <w:noProof/>
+                <w:webHidden/>
+              </w:rPr>
+              <w:fldChar w:fldCharType="end"/>
+            </w:r>
+          </w:hyperlink>
+        </w:p>
+        <w:p>
+          <w:pPr>
+            <w:pStyle w:val="TOC2"/>
+            <w:tabs>
+              <w:tab w:val="right" w:leader="dot" w:pos="9016"/>
+            </w:tabs>
+            <w:rPr>
               <w:noProof/>
             </w:rPr>
           </w:pPr>
-          <w:hyperlink w:anchor="_Toc150610329" w:history="1">
+          <w:hyperlink w:anchor="_Toc150627982" w:history="1">
             <w:r>
               <w:rPr>
                 <w:rStyle w:val="Hyperlink"/>
                 <w:noProof/>
               </w:rPr>
-              <w:t>Task 3 – Network Security</w:t>
+              <w:t>Brief:</w:t>
             </w:r>
             <w:r>
               <w:rPr>
@@ -1589,7 +3177,7 @@
                 <w:noProof/>
                 <w:webHidden/>
               </w:rPr>
-              <w:instrText xml:space="preserve"> PAGEREF _Toc150610329 \h </w:instrText>
+              <w:instrText xml:space="preserve"> PAGEREF _Toc150627982 \h </w:instrText>
             </w:r>
             <w:r>
               <w:rPr>
@@ -1609,7 +3197,279 @@
                 <w:noProof/>
                 <w:webHidden/>
               </w:rPr>
-              <w:t>2</w:t>
+              <w:t>7</w:t>
+            </w:r>
+            <w:r>
+              <w:rPr>
+                <w:noProof/>
+                <w:webHidden/>
+              </w:rPr>
+              <w:fldChar w:fldCharType="end"/>
+            </w:r>
+          </w:hyperlink>
+        </w:p>
+        <w:p>
+          <w:pPr>
+            <w:pStyle w:val="TOC2"/>
+            <w:tabs>
+              <w:tab w:val="right" w:leader="dot" w:pos="9016"/>
+            </w:tabs>
+            <w:rPr>
+              <w:noProof/>
+            </w:rPr>
+          </w:pPr>
+          <w:hyperlink w:anchor="_Toc150627983" w:history="1">
+            <w:r>
+              <w:rPr>
+                <w:rStyle w:val="Hyperlink"/>
+                <w:noProof/>
+              </w:rPr>
+              <w:t>Understanding IPv4 Addressing:</w:t>
+            </w:r>
+            <w:r>
+              <w:rPr>
+                <w:noProof/>
+                <w:webHidden/>
+              </w:rPr>
+              <w:tab/>
+            </w:r>
+            <w:r>
+              <w:rPr>
+                <w:noProof/>
+                <w:webHidden/>
+              </w:rPr>
+              <w:fldChar w:fldCharType="begin"/>
+            </w:r>
+            <w:r>
+              <w:rPr>
+                <w:noProof/>
+                <w:webHidden/>
+              </w:rPr>
+              <w:instrText xml:space="preserve"> PAGEREF _Toc150627983 \h </w:instrText>
+            </w:r>
+            <w:r>
+              <w:rPr>
+                <w:noProof/>
+                <w:webHidden/>
+              </w:rPr>
+            </w:r>
+            <w:r>
+              <w:rPr>
+                <w:noProof/>
+                <w:webHidden/>
+              </w:rPr>
+              <w:fldChar w:fldCharType="separate"/>
+            </w:r>
+            <w:r>
+              <w:rPr>
+                <w:noProof/>
+                <w:webHidden/>
+              </w:rPr>
+              <w:t>8</w:t>
+            </w:r>
+            <w:r>
+              <w:rPr>
+                <w:noProof/>
+                <w:webHidden/>
+              </w:rPr>
+              <w:fldChar w:fldCharType="end"/>
+            </w:r>
+          </w:hyperlink>
+        </w:p>
+        <w:p>
+          <w:pPr>
+            <w:pStyle w:val="TOC2"/>
+            <w:tabs>
+              <w:tab w:val="right" w:leader="dot" w:pos="9016"/>
+            </w:tabs>
+            <w:rPr>
+              <w:noProof/>
+            </w:rPr>
+          </w:pPr>
+          <w:hyperlink w:anchor="_Toc150627984" w:history="1">
+            <w:r>
+              <w:rPr>
+                <w:rStyle w:val="Hyperlink"/>
+                <w:noProof/>
+              </w:rPr>
+              <w:t>Subnetting for Efficiency:</w:t>
+            </w:r>
+            <w:r>
+              <w:rPr>
+                <w:noProof/>
+                <w:webHidden/>
+              </w:rPr>
+              <w:tab/>
+            </w:r>
+            <w:r>
+              <w:rPr>
+                <w:noProof/>
+                <w:webHidden/>
+              </w:rPr>
+              <w:fldChar w:fldCharType="begin"/>
+            </w:r>
+            <w:r>
+              <w:rPr>
+                <w:noProof/>
+                <w:webHidden/>
+              </w:rPr>
+              <w:instrText xml:space="preserve"> PAGEREF _Toc150627984 \h </w:instrText>
+            </w:r>
+            <w:r>
+              <w:rPr>
+                <w:noProof/>
+                <w:webHidden/>
+              </w:rPr>
+            </w:r>
+            <w:r>
+              <w:rPr>
+                <w:noProof/>
+                <w:webHidden/>
+              </w:rPr>
+              <w:fldChar w:fldCharType="separate"/>
+            </w:r>
+            <w:r>
+              <w:rPr>
+                <w:noProof/>
+                <w:webHidden/>
+              </w:rPr>
+              <w:t>8</w:t>
+            </w:r>
+            <w:r>
+              <w:rPr>
+                <w:noProof/>
+                <w:webHidden/>
+              </w:rPr>
+              <w:fldChar w:fldCharType="end"/>
+            </w:r>
+          </w:hyperlink>
+        </w:p>
+        <w:p>
+          <w:pPr>
+            <w:pStyle w:val="TOC2"/>
+            <w:tabs>
+              <w:tab w:val="right" w:leader="dot" w:pos="9016"/>
+            </w:tabs>
+            <w:rPr>
+              <w:noProof/>
+            </w:rPr>
+          </w:pPr>
+          <w:hyperlink w:anchor="_Toc150627985" w:history="1">
+            <w:r>
+              <w:rPr>
+                <w:rStyle w:val="Hyperlink"/>
+                <w:noProof/>
+              </w:rPr>
+              <w:t>Recommendation for New Network System:</w:t>
+            </w:r>
+            <w:r>
+              <w:rPr>
+                <w:noProof/>
+                <w:webHidden/>
+              </w:rPr>
+              <w:tab/>
+            </w:r>
+            <w:r>
+              <w:rPr>
+                <w:noProof/>
+                <w:webHidden/>
+              </w:rPr>
+              <w:fldChar w:fldCharType="begin"/>
+            </w:r>
+            <w:r>
+              <w:rPr>
+                <w:noProof/>
+                <w:webHidden/>
+              </w:rPr>
+              <w:instrText xml:space="preserve"> PAGEREF _Toc150627985 \h </w:instrText>
+            </w:r>
+            <w:r>
+              <w:rPr>
+                <w:noProof/>
+                <w:webHidden/>
+              </w:rPr>
+            </w:r>
+            <w:r>
+              <w:rPr>
+                <w:noProof/>
+                <w:webHidden/>
+              </w:rPr>
+              <w:fldChar w:fldCharType="separate"/>
+            </w:r>
+            <w:r>
+              <w:rPr>
+                <w:noProof/>
+                <w:webHidden/>
+              </w:rPr>
+              <w:t>8</w:t>
+            </w:r>
+            <w:r>
+              <w:rPr>
+                <w:noProof/>
+                <w:webHidden/>
+              </w:rPr>
+              <w:fldChar w:fldCharType="end"/>
+            </w:r>
+          </w:hyperlink>
+        </w:p>
+        <w:p>
+          <w:pPr>
+            <w:pStyle w:val="TOC2"/>
+            <w:tabs>
+              <w:tab w:val="right" w:leader="dot" w:pos="9016"/>
+            </w:tabs>
+            <w:rPr>
+              <w:noProof/>
+            </w:rPr>
+          </w:pPr>
+          <w:hyperlink w:anchor="_Toc150627986" w:history="1">
+            <w:r>
+              <w:rPr>
+                <w:rStyle w:val="Hyperlink"/>
+                <w:noProof/>
+              </w:rPr>
+              <w:t>Summary:</w:t>
+            </w:r>
+            <w:r>
+              <w:rPr>
+                <w:noProof/>
+                <w:webHidden/>
+              </w:rPr>
+              <w:tab/>
+            </w:r>
+            <w:r>
+              <w:rPr>
+                <w:noProof/>
+                <w:webHidden/>
+              </w:rPr>
+              <w:fldChar w:fldCharType="begin"/>
+            </w:r>
+            <w:r>
+              <w:rPr>
+                <w:noProof/>
+                <w:webHidden/>
+              </w:rPr>
+              <w:instrText xml:space="preserve"> PAGEREF _Toc150627986 \h </w:instrText>
+            </w:r>
+            <w:r>
+              <w:rPr>
+                <w:noProof/>
+                <w:webHidden/>
+              </w:rPr>
+            </w:r>
+            <w:r>
+              <w:rPr>
+                <w:noProof/>
+                <w:webHidden/>
+              </w:rPr>
+              <w:fldChar w:fldCharType="separate"/>
+            </w:r>
+            <w:r>
+              <w:rPr>
+                <w:noProof/>
+                <w:webHidden/>
+              </w:rPr>
+              <w:t>8</w:t>
             </w:r>
             <w:r>
               <w:rPr>
@@ -1627,16 +3487,88 @@
               <w:tab w:val="right" w:leader="dot" w:pos="9016"/>
             </w:tabs>
             <w:rPr>
+              <w:rFonts w:asciiTheme="minorHAnsi" w:eastAsiaTheme="minorEastAsia" w:hAnsiTheme="minorHAnsi"/>
+              <w:noProof/>
+              <w:kern w:val="2"/>
+              <w:lang w:eastAsia="en-GB"/>
+              <w14:ligatures w14:val="standardContextual"/>
+            </w:rPr>
+          </w:pPr>
+          <w:hyperlink w:anchor="_Toc150627987" w:history="1">
+            <w:r>
+              <w:rPr>
+                <w:rStyle w:val="Hyperlink"/>
+                <w:noProof/>
+              </w:rPr>
+              <w:t>Task 4 Network Security</w:t>
+            </w:r>
+            <w:r>
+              <w:rPr>
+                <w:noProof/>
+                <w:webHidden/>
+              </w:rPr>
+              <w:tab/>
+            </w:r>
+            <w:r>
+              <w:rPr>
+                <w:noProof/>
+                <w:webHidden/>
+              </w:rPr>
+              <w:fldChar w:fldCharType="begin"/>
+            </w:r>
+            <w:r>
+              <w:rPr>
+                <w:noProof/>
+                <w:webHidden/>
+              </w:rPr>
+              <w:instrText xml:space="preserve"> PAGEREF _Toc150627987 \h </w:instrText>
+            </w:r>
+            <w:r>
+              <w:rPr>
+                <w:noProof/>
+                <w:webHidden/>
+              </w:rPr>
+            </w:r>
+            <w:r>
+              <w:rPr>
+                <w:noProof/>
+                <w:webHidden/>
+              </w:rPr>
+              <w:fldChar w:fldCharType="separate"/>
+            </w:r>
+            <w:r>
+              <w:rPr>
+                <w:noProof/>
+                <w:webHidden/>
+              </w:rPr>
+              <w:t>9</w:t>
+            </w:r>
+            <w:r>
+              <w:rPr>
+                <w:noProof/>
+                <w:webHidden/>
+              </w:rPr>
+              <w:fldChar w:fldCharType="end"/>
+            </w:r>
+          </w:hyperlink>
+        </w:p>
+        <w:p>
+          <w:pPr>
+            <w:pStyle w:val="TOC2"/>
+            <w:tabs>
+              <w:tab w:val="right" w:leader="dot" w:pos="9016"/>
+            </w:tabs>
+            <w:rPr>
               <w:noProof/>
             </w:rPr>
           </w:pPr>
-          <w:hyperlink w:anchor="_Toc150610330" w:history="1">
+          <w:hyperlink w:anchor="_Toc150627988" w:history="1">
             <w:r>
               <w:rPr>
                 <w:rStyle w:val="Hyperlink"/>
                 <w:noProof/>
               </w:rPr>
-              <w:t>Task 4 Reflections</w:t>
+              <w:t>The Transport Layer of OSI Model</w:t>
             </w:r>
             <w:r>
               <w:rPr>
@@ -1657,7 +3589,7 @@
                 <w:noProof/>
                 <w:webHidden/>
               </w:rPr>
-              <w:instrText xml:space="preserve"> PAGEREF _Toc150610330 \h </w:instrText>
+              <w:instrText xml:space="preserve"> PAGEREF _Toc150627988 \h </w:instrText>
             </w:r>
             <w:r>
               <w:rPr>
@@ -1677,7 +3609,347 @@
                 <w:noProof/>
                 <w:webHidden/>
               </w:rPr>
-              <w:t>2</w:t>
+              <w:t>9</w:t>
+            </w:r>
+            <w:r>
+              <w:rPr>
+                <w:noProof/>
+                <w:webHidden/>
+              </w:rPr>
+              <w:fldChar w:fldCharType="end"/>
+            </w:r>
+          </w:hyperlink>
+        </w:p>
+        <w:p>
+          <w:pPr>
+            <w:pStyle w:val="TOC2"/>
+            <w:tabs>
+              <w:tab w:val="right" w:leader="dot" w:pos="9016"/>
+            </w:tabs>
+            <w:rPr>
+              <w:noProof/>
+            </w:rPr>
+          </w:pPr>
+          <w:hyperlink w:anchor="_Toc150627989" w:history="1">
+            <w:r>
+              <w:rPr>
+                <w:rStyle w:val="Hyperlink"/>
+                <w:noProof/>
+              </w:rPr>
+              <w:t>Encryption with SSL:</w:t>
+            </w:r>
+            <w:r>
+              <w:rPr>
+                <w:noProof/>
+                <w:webHidden/>
+              </w:rPr>
+              <w:tab/>
+            </w:r>
+            <w:r>
+              <w:rPr>
+                <w:noProof/>
+                <w:webHidden/>
+              </w:rPr>
+              <w:fldChar w:fldCharType="begin"/>
+            </w:r>
+            <w:r>
+              <w:rPr>
+                <w:noProof/>
+                <w:webHidden/>
+              </w:rPr>
+              <w:instrText xml:space="preserve"> PAGEREF _Toc150627989 \h </w:instrText>
+            </w:r>
+            <w:r>
+              <w:rPr>
+                <w:noProof/>
+                <w:webHidden/>
+              </w:rPr>
+            </w:r>
+            <w:r>
+              <w:rPr>
+                <w:noProof/>
+                <w:webHidden/>
+              </w:rPr>
+              <w:fldChar w:fldCharType="separate"/>
+            </w:r>
+            <w:r>
+              <w:rPr>
+                <w:noProof/>
+                <w:webHidden/>
+              </w:rPr>
+              <w:t>9</w:t>
+            </w:r>
+            <w:r>
+              <w:rPr>
+                <w:noProof/>
+                <w:webHidden/>
+              </w:rPr>
+              <w:fldChar w:fldCharType="end"/>
+            </w:r>
+          </w:hyperlink>
+        </w:p>
+        <w:p>
+          <w:pPr>
+            <w:pStyle w:val="TOC2"/>
+            <w:tabs>
+              <w:tab w:val="right" w:leader="dot" w:pos="9016"/>
+            </w:tabs>
+            <w:rPr>
+              <w:noProof/>
+            </w:rPr>
+          </w:pPr>
+          <w:hyperlink w:anchor="_Toc150627990" w:history="1">
+            <w:r>
+              <w:rPr>
+                <w:rStyle w:val="Hyperlink"/>
+                <w:noProof/>
+              </w:rPr>
+              <w:t>Use of VPNs:</w:t>
+            </w:r>
+            <w:r>
+              <w:rPr>
+                <w:noProof/>
+                <w:webHidden/>
+              </w:rPr>
+              <w:tab/>
+            </w:r>
+            <w:r>
+              <w:rPr>
+                <w:noProof/>
+                <w:webHidden/>
+              </w:rPr>
+              <w:fldChar w:fldCharType="begin"/>
+            </w:r>
+            <w:r>
+              <w:rPr>
+                <w:noProof/>
+                <w:webHidden/>
+              </w:rPr>
+              <w:instrText xml:space="preserve"> PAGEREF _Toc150627990 \h </w:instrText>
+            </w:r>
+            <w:r>
+              <w:rPr>
+                <w:noProof/>
+                <w:webHidden/>
+              </w:rPr>
+            </w:r>
+            <w:r>
+              <w:rPr>
+                <w:noProof/>
+                <w:webHidden/>
+              </w:rPr>
+              <w:fldChar w:fldCharType="separate"/>
+            </w:r>
+            <w:r>
+              <w:rPr>
+                <w:noProof/>
+                <w:webHidden/>
+              </w:rPr>
+              <w:t>9</w:t>
+            </w:r>
+            <w:r>
+              <w:rPr>
+                <w:noProof/>
+                <w:webHidden/>
+              </w:rPr>
+              <w:fldChar w:fldCharType="end"/>
+            </w:r>
+          </w:hyperlink>
+        </w:p>
+        <w:p>
+          <w:pPr>
+            <w:pStyle w:val="TOC2"/>
+            <w:tabs>
+              <w:tab w:val="right" w:leader="dot" w:pos="9016"/>
+            </w:tabs>
+            <w:rPr>
+              <w:noProof/>
+            </w:rPr>
+          </w:pPr>
+          <w:hyperlink w:anchor="_Toc150627991" w:history="1">
+            <w:r>
+              <w:rPr>
+                <w:rStyle w:val="Hyperlink"/>
+                <w:noProof/>
+              </w:rPr>
+              <w:t>Relevance to Software Consulting Environment</w:t>
+            </w:r>
+            <w:r>
+              <w:rPr>
+                <w:noProof/>
+                <w:webHidden/>
+              </w:rPr>
+              <w:tab/>
+            </w:r>
+            <w:r>
+              <w:rPr>
+                <w:noProof/>
+                <w:webHidden/>
+              </w:rPr>
+              <w:fldChar w:fldCharType="begin"/>
+            </w:r>
+            <w:r>
+              <w:rPr>
+                <w:noProof/>
+                <w:webHidden/>
+              </w:rPr>
+              <w:instrText xml:space="preserve"> PAGEREF _Toc150627991 \h </w:instrText>
+            </w:r>
+            <w:r>
+              <w:rPr>
+                <w:noProof/>
+                <w:webHidden/>
+              </w:rPr>
+            </w:r>
+            <w:r>
+              <w:rPr>
+                <w:noProof/>
+                <w:webHidden/>
+              </w:rPr>
+              <w:fldChar w:fldCharType="separate"/>
+            </w:r>
+            <w:r>
+              <w:rPr>
+                <w:noProof/>
+                <w:webHidden/>
+              </w:rPr>
+              <w:t>9</w:t>
+            </w:r>
+            <w:r>
+              <w:rPr>
+                <w:noProof/>
+                <w:webHidden/>
+              </w:rPr>
+              <w:fldChar w:fldCharType="end"/>
+            </w:r>
+          </w:hyperlink>
+        </w:p>
+        <w:p>
+          <w:pPr>
+            <w:pStyle w:val="TOC2"/>
+            <w:tabs>
+              <w:tab w:val="right" w:leader="dot" w:pos="9016"/>
+            </w:tabs>
+            <w:rPr>
+              <w:noProof/>
+            </w:rPr>
+          </w:pPr>
+          <w:hyperlink w:anchor="_Toc150627992" w:history="1">
+            <w:r>
+              <w:rPr>
+                <w:rStyle w:val="Hyperlink"/>
+                <w:noProof/>
+              </w:rPr>
+              <w:t>Impact of Transport Layer Security</w:t>
+            </w:r>
+            <w:r>
+              <w:rPr>
+                <w:noProof/>
+                <w:webHidden/>
+              </w:rPr>
+              <w:tab/>
+            </w:r>
+            <w:r>
+              <w:rPr>
+                <w:noProof/>
+                <w:webHidden/>
+              </w:rPr>
+              <w:fldChar w:fldCharType="begin"/>
+            </w:r>
+            <w:r>
+              <w:rPr>
+                <w:noProof/>
+                <w:webHidden/>
+              </w:rPr>
+              <w:instrText xml:space="preserve"> PAGEREF _Toc150627992 \h </w:instrText>
+            </w:r>
+            <w:r>
+              <w:rPr>
+                <w:noProof/>
+                <w:webHidden/>
+              </w:rPr>
+            </w:r>
+            <w:r>
+              <w:rPr>
+                <w:noProof/>
+                <w:webHidden/>
+              </w:rPr>
+              <w:fldChar w:fldCharType="separate"/>
+            </w:r>
+            <w:r>
+              <w:rPr>
+                <w:noProof/>
+                <w:webHidden/>
+              </w:rPr>
+              <w:t>9</w:t>
+            </w:r>
+            <w:r>
+              <w:rPr>
+                <w:noProof/>
+                <w:webHidden/>
+              </w:rPr>
+              <w:fldChar w:fldCharType="end"/>
+            </w:r>
+          </w:hyperlink>
+        </w:p>
+        <w:p>
+          <w:pPr>
+            <w:pStyle w:val="TOC2"/>
+            <w:tabs>
+              <w:tab w:val="right" w:leader="dot" w:pos="9016"/>
+            </w:tabs>
+            <w:rPr>
+              <w:noProof/>
+            </w:rPr>
+          </w:pPr>
+          <w:hyperlink w:anchor="_Toc150627993" w:history="1">
+            <w:r>
+              <w:rPr>
+                <w:rStyle w:val="Hyperlink"/>
+                <w:noProof/>
+              </w:rPr>
+              <w:t>Summary</w:t>
+            </w:r>
+            <w:r>
+              <w:rPr>
+                <w:noProof/>
+                <w:webHidden/>
+              </w:rPr>
+              <w:tab/>
+            </w:r>
+            <w:r>
+              <w:rPr>
+                <w:noProof/>
+                <w:webHidden/>
+              </w:rPr>
+              <w:fldChar w:fldCharType="begin"/>
+            </w:r>
+            <w:r>
+              <w:rPr>
+                <w:noProof/>
+                <w:webHidden/>
+              </w:rPr>
+              <w:instrText xml:space="preserve"> PAGEREF _Toc150627993 \h </w:instrText>
+            </w:r>
+            <w:r>
+              <w:rPr>
+                <w:noProof/>
+                <w:webHidden/>
+              </w:rPr>
+            </w:r>
+            <w:r>
+              <w:rPr>
+                <w:noProof/>
+                <w:webHidden/>
+              </w:rPr>
+              <w:fldChar w:fldCharType="separate"/>
+            </w:r>
+            <w:r>
+              <w:rPr>
+                <w:noProof/>
+                <w:webHidden/>
+              </w:rPr>
+              <w:t>10</w:t>
             </w:r>
             <w:r>
               <w:rPr>
@@ -1695,10 +3967,14 @@
               <w:tab w:val="right" w:leader="dot" w:pos="9016"/>
             </w:tabs>
             <w:rPr>
+              <w:rFonts w:asciiTheme="minorHAnsi" w:eastAsiaTheme="minorEastAsia" w:hAnsiTheme="minorHAnsi"/>
               <w:noProof/>
+              <w:kern w:val="2"/>
+              <w:lang w:eastAsia="en-GB"/>
+              <w14:ligatures w14:val="standardContextual"/>
             </w:rPr>
           </w:pPr>
-          <w:hyperlink w:anchor="_Toc150610331" w:history="1">
+          <w:hyperlink w:anchor="_Toc150627994" w:history="1">
             <w:r>
               <w:rPr>
                 <w:rStyle w:val="Hyperlink"/>
@@ -1725,7 +4001,7 @@
                 <w:noProof/>
                 <w:webHidden/>
               </w:rPr>
-              <w:instrText xml:space="preserve"> PAGEREF _Toc150610331 \h </w:instrText>
+              <w:instrText xml:space="preserve"> PAGEREF _Toc150627994 \h </w:instrText>
             </w:r>
             <w:r>
               <w:rPr>
@@ -1745,7 +4021,7 @@
                 <w:noProof/>
                 <w:webHidden/>
               </w:rPr>
-              <w:t>2</w:t>
+              <w:t>10</w:t>
             </w:r>
             <w:r>
               <w:rPr>
@@ -1763,10 +4039,14 @@
               <w:tab w:val="right" w:leader="dot" w:pos="9016"/>
             </w:tabs>
             <w:rPr>
+              <w:rFonts w:asciiTheme="minorHAnsi" w:eastAsiaTheme="minorEastAsia" w:hAnsiTheme="minorHAnsi"/>
               <w:noProof/>
+              <w:kern w:val="2"/>
+              <w:lang w:eastAsia="en-GB"/>
+              <w14:ligatures w14:val="standardContextual"/>
             </w:rPr>
           </w:pPr>
-          <w:hyperlink w:anchor="_Toc150610332" w:history="1">
+          <w:hyperlink w:anchor="_Toc150627995" w:history="1">
             <w:r>
               <w:rPr>
                 <w:rStyle w:val="Hyperlink"/>
@@ -1793,7 +4073,7 @@
                 <w:noProof/>
                 <w:webHidden/>
               </w:rPr>
-              <w:instrText xml:space="preserve"> PAGEREF _Toc150610332 \h </w:instrText>
+              <w:instrText xml:space="preserve"> PAGEREF _Toc150627995 \h </w:instrText>
             </w:r>
             <w:r>
               <w:rPr>
@@ -1813,7 +4093,7 @@
                 <w:noProof/>
                 <w:webHidden/>
               </w:rPr>
-              <w:t>2</w:t>
+              <w:t>10</w:t>
             </w:r>
             <w:r>
               <w:rPr>
@@ -1831,10 +4111,14 @@
               <w:tab w:val="right" w:leader="dot" w:pos="9016"/>
             </w:tabs>
             <w:rPr>
+              <w:rFonts w:asciiTheme="minorHAnsi" w:eastAsiaTheme="minorEastAsia" w:hAnsiTheme="minorHAnsi"/>
               <w:noProof/>
+              <w:kern w:val="2"/>
+              <w:lang w:eastAsia="en-GB"/>
+              <w14:ligatures w14:val="standardContextual"/>
             </w:rPr>
           </w:pPr>
-          <w:hyperlink w:anchor="_Toc150610333" w:history="1">
+          <w:hyperlink w:anchor="_Toc150627996" w:history="1">
             <w:r>
               <w:rPr>
                 <w:rStyle w:val="Hyperlink"/>
@@ -1861,7 +4145,7 @@
                 <w:noProof/>
                 <w:webHidden/>
               </w:rPr>
-              <w:instrText xml:space="preserve"> PAGEREF _Toc150610333 \h </w:instrText>
+              <w:instrText xml:space="preserve"> PAGEREF _Toc150627996 \h </w:instrText>
             </w:r>
             <w:r>
               <w:rPr>
@@ -1881,7 +4165,7 @@
                 <w:noProof/>
                 <w:webHidden/>
               </w:rPr>
-              <w:t>2</w:t>
+              <w:t>11</w:t>
             </w:r>
             <w:r>
               <w:rPr>
@@ -1909,7 +4193,7 @@
       <w:pPr>
         <w:pStyle w:val="Heading1"/>
       </w:pPr>
-      <w:bookmarkStart w:id="2" w:name="_Toc150610326"/>
+      <w:bookmarkStart w:id="2" w:name="_Toc150627956"/>
       <w:r>
         <w:t>Table of Figures</w:t>
       </w:r>
@@ -2001,7 +4285,7 @@
       <w:pPr>
         <w:pStyle w:val="Heading1"/>
       </w:pPr>
-      <w:bookmarkStart w:id="3" w:name="_Toc150610327"/>
+      <w:bookmarkStart w:id="3" w:name="_Toc150627957"/>
       <w:r>
         <w:t>Task 1 – OSI Model</w:t>
       </w:r>
@@ -2079,14 +4363,24 @@
       <w:r>
         <w:t xml:space="preserve">Figure </w:t>
       </w:r>
-      <w:fldSimple w:instr=" SEQ Figure \* ARABIC ">
-        <w:r>
-          <w:rPr>
-            <w:noProof/>
-          </w:rPr>
-          <w:t>1</w:t>
-        </w:r>
-      </w:fldSimple>
+      <w:r>
+        <w:fldChar w:fldCharType="begin"/>
+      </w:r>
+      <w:r>
+        <w:instrText xml:space="preserve"> SEQ Figure \* ARABIC </w:instrText>
+      </w:r>
+      <w:r>
+        <w:fldChar w:fldCharType="separate"/>
+      </w:r>
+      <w:r>
+        <w:rPr>
+          <w:noProof/>
+        </w:rPr>
+        <w:t>1</w:t>
+      </w:r>
+      <w:r>
+        <w:fldChar w:fldCharType="end"/>
+      </w:r>
       <w:r>
         <w:t xml:space="preserve"> Intern</w:t>
       </w:r>
@@ -2108,28 +4402,57 @@
       <w:pPr>
         <w:pStyle w:val="Heading2"/>
       </w:pPr>
+      <w:bookmarkStart w:id="5" w:name="_Toc150627958"/>
       <w:r>
         <w:t>Brief:</w:t>
       </w:r>
-    </w:p>
-    <w:p>
-      <w:pPr>
-        <w:rPr>
-          <w:rFonts w:asciiTheme="majorHAnsi" w:hAnsiTheme="majorHAnsi" w:cstheme="majorHAnsi"/>
-        </w:rPr>
-      </w:pPr>
-      <w:r>
-        <w:rPr>
-          <w:rFonts w:asciiTheme="majorHAnsi" w:hAnsiTheme="majorHAnsi" w:cstheme="majorHAnsi"/>
-        </w:rPr>
-        <w:t xml:space="preserve">Introduced by the International Organization for Standardization (ISO) in 1983, the OSI (Open Systems Interconnection) model is a fundamental conceptual framework for understanding and designing network systems. It extends the traditional Internet Protocol Stack with two additional layers, resulting in a comprehensive seven-layer architecture. This model is crucial for explaining the complex </w:t>
-      </w:r>
-      <w:r>
-        <w:rPr>
-          <w:rFonts w:asciiTheme="majorHAnsi" w:hAnsiTheme="majorHAnsi" w:cstheme="majorHAnsi"/>
-        </w:rPr>
+      <w:bookmarkEnd w:id="5"/>
+    </w:p>
+    <w:p>
+      <w:pPr>
+        <w:rPr>
+          <w:rFonts w:asciiTheme="majorHAnsi" w:hAnsiTheme="majorHAnsi" w:cstheme="majorHAnsi"/>
+        </w:rPr>
+      </w:pPr>
+      <w:r>
+        <w:rPr>
+          <w:rFonts w:asciiTheme="majorHAnsi" w:hAnsiTheme="majorHAnsi" w:cstheme="majorHAnsi"/>
+        </w:rPr>
+        <w:t>Introduced by the International Organization for Standardization (ISO) in 1983, the OSI (Open Systems Interconnection) model is a fundamental conceptual framework for understanding and designing network systems. It extends the traditional Internet Protocol Stack with two additional layers, resulting in a comprehensive seven-layer architecture. This model is crucial for explaining the complex process of network communication, though it's important to note that not all networks strictly adhere to this model in practice.</w:t>
+      </w:r>
+    </w:p>
+    <w:p>
+      <w:pPr>
+        <w:rPr>
+          <w:rFonts w:asciiTheme="majorHAnsi" w:hAnsiTheme="majorHAnsi" w:cstheme="majorHAnsi"/>
+        </w:rPr>
+      </w:pPr>
+    </w:p>
+    <w:p>
+      <w:pPr>
+        <w:pStyle w:val="Heading2"/>
+      </w:pPr>
+      <w:bookmarkStart w:id="6" w:name="_Toc150627959"/>
+      <w:r>
         <w:lastRenderedPageBreak/>
-        <w:t>process of network communication, though it's important to note that not all networks strictly adhere to this model in practice.</w:t>
+        <w:t>Physical Layer:</w:t>
+      </w:r>
+      <w:bookmarkEnd w:id="6"/>
+      <w:r>
+        <w:t xml:space="preserve"> </w:t>
+      </w:r>
+    </w:p>
+    <w:p>
+      <w:pPr>
+        <w:rPr>
+          <w:rFonts w:asciiTheme="majorHAnsi" w:hAnsiTheme="majorHAnsi" w:cstheme="majorHAnsi"/>
+        </w:rPr>
+      </w:pPr>
+      <w:r>
+        <w:rPr>
+          <w:rFonts w:asciiTheme="majorHAnsi" w:hAnsiTheme="majorHAnsi" w:cstheme="majorHAnsi"/>
+        </w:rPr>
+        <w:t>The foundation of the OSI model, the Physical Layer, deals with the hardware elements of network communication, such as cables, switches, and network interface cards (NICs). Ethernet cables, for example, are commonly used at this layer to physically transmit data.</w:t>
       </w:r>
     </w:p>
     <w:p>
@@ -2143,21 +4466,23 @@
       <w:pPr>
         <w:pStyle w:val="Heading2"/>
       </w:pPr>
-      <w:r>
-        <w:t xml:space="preserve">Physical Layer: </w:t>
-      </w:r>
-    </w:p>
-    <w:p>
-      <w:pPr>
-        <w:rPr>
-          <w:rFonts w:asciiTheme="majorHAnsi" w:hAnsiTheme="majorHAnsi" w:cstheme="majorHAnsi"/>
-        </w:rPr>
-      </w:pPr>
-      <w:r>
-        <w:rPr>
-          <w:rFonts w:asciiTheme="majorHAnsi" w:hAnsiTheme="majorHAnsi" w:cstheme="majorHAnsi"/>
-        </w:rPr>
-        <w:t>The foundation of the OSI model, the Physical Layer, deals with the hardware elements of network communication, such as cables, switches, and network interface cards (NICs). Ethernet cables, for example, are commonly used at this layer to physically transmit data.</w:t>
+      <w:bookmarkStart w:id="7" w:name="_Toc150627960"/>
+      <w:r>
+        <w:t>Data Link Layer:</w:t>
+      </w:r>
+      <w:bookmarkEnd w:id="7"/>
+    </w:p>
+    <w:p>
+      <w:pPr>
+        <w:rPr>
+          <w:rFonts w:asciiTheme="majorHAnsi" w:hAnsiTheme="majorHAnsi" w:cstheme="majorHAnsi"/>
+        </w:rPr>
+      </w:pPr>
+      <w:r>
+        <w:rPr>
+          <w:rFonts w:asciiTheme="majorHAnsi" w:hAnsiTheme="majorHAnsi" w:cstheme="majorHAnsi"/>
+        </w:rPr>
+        <w:t>Responsible for node-to-node transfer, the Data Link Layer provides error detection and correction. It also defines protocols for establishing and terminating connections between physically connected devices. The Ethernet Protocol is a key protocol at this layer, ensuring efficient and error-free data transfer.</w:t>
       </w:r>
     </w:p>
     <w:p>
@@ -2171,21 +4496,26 @@
       <w:pPr>
         <w:pStyle w:val="Heading2"/>
       </w:pPr>
-      <w:r>
-        <w:t>Data Link Layer:</w:t>
-      </w:r>
-    </w:p>
-    <w:p>
-      <w:pPr>
-        <w:rPr>
-          <w:rFonts w:asciiTheme="majorHAnsi" w:hAnsiTheme="majorHAnsi" w:cstheme="majorHAnsi"/>
-        </w:rPr>
-      </w:pPr>
-      <w:r>
-        <w:rPr>
-          <w:rFonts w:asciiTheme="majorHAnsi" w:hAnsiTheme="majorHAnsi" w:cstheme="majorHAnsi"/>
-        </w:rPr>
-        <w:t>Responsible for node-to-node transfer, the Data Link Layer provides error detection and correction. It also defines protocols for establishing and terminating connections between physically connected devices. The Ethernet Protocol is a key protocol at this layer, ensuring efficient and error-free data transfer.</w:t>
+      <w:bookmarkStart w:id="8" w:name="_Toc150627961"/>
+      <w:r>
+        <w:t>Network Layer:</w:t>
+      </w:r>
+      <w:bookmarkEnd w:id="8"/>
+      <w:r>
+        <w:t xml:space="preserve"> </w:t>
+      </w:r>
+    </w:p>
+    <w:p>
+      <w:pPr>
+        <w:rPr>
+          <w:rFonts w:asciiTheme="majorHAnsi" w:hAnsiTheme="majorHAnsi" w:cstheme="majorHAnsi"/>
+        </w:rPr>
+      </w:pPr>
+      <w:r>
+        <w:rPr>
+          <w:rFonts w:asciiTheme="majorHAnsi" w:hAnsiTheme="majorHAnsi" w:cstheme="majorHAnsi"/>
+        </w:rPr>
+        <w:t>This layer manages packet delivery across multiple networks. It is responsible for data routing, forwarding, and addressing, with the Internet Protocol (IP) being pivotal in performing these functions. The Network Layer ensures that data packets reach their intended destination, regardless of the route they need to take.</w:t>
       </w:r>
     </w:p>
     <w:p>
@@ -2199,21 +4529,38 @@
       <w:pPr>
         <w:pStyle w:val="Heading2"/>
       </w:pPr>
-      <w:r>
-        <w:t xml:space="preserve">Network Layer: </w:t>
-      </w:r>
-    </w:p>
-    <w:p>
-      <w:pPr>
-        <w:rPr>
-          <w:rFonts w:asciiTheme="majorHAnsi" w:hAnsiTheme="majorHAnsi" w:cstheme="majorHAnsi"/>
-        </w:rPr>
-      </w:pPr>
-      <w:r>
-        <w:rPr>
-          <w:rFonts w:asciiTheme="majorHAnsi" w:hAnsiTheme="majorHAnsi" w:cstheme="majorHAnsi"/>
-        </w:rPr>
-        <w:t>This layer manages packet delivery across multiple networks. It is responsible for data routing, forwarding, and addressing, with the Internet Protocol (IP) being pivotal in performing these functions. The Network Layer ensures that data packets reach their intended destination, regardless of the route they need to take.</w:t>
+      <w:bookmarkStart w:id="9" w:name="_Toc150627962"/>
+      <w:r>
+        <w:t>Transport Layer:</w:t>
+      </w:r>
+      <w:bookmarkEnd w:id="9"/>
+      <w:r>
+        <w:t xml:space="preserve"> </w:t>
+      </w:r>
+    </w:p>
+    <w:p>
+      <w:pPr>
+        <w:rPr>
+          <w:rFonts w:asciiTheme="majorHAnsi" w:hAnsiTheme="majorHAnsi" w:cstheme="majorHAnsi"/>
+        </w:rPr>
+      </w:pPr>
+      <w:r>
+        <w:rPr>
+          <w:rFonts w:asciiTheme="majorHAnsi" w:hAnsiTheme="majorHAnsi" w:cstheme="majorHAnsi"/>
+        </w:rPr>
+        <w:t xml:space="preserve">The Transport Layer </w:t>
+      </w:r>
+      <w:r>
+        <w:rPr>
+          <w:rFonts w:asciiTheme="majorHAnsi" w:hAnsiTheme="majorHAnsi" w:cstheme="majorHAnsi"/>
+        </w:rPr>
+        <w:t>provides</w:t>
+      </w:r>
+      <w:r>
+        <w:rPr>
+          <w:rFonts w:asciiTheme="majorHAnsi" w:hAnsiTheme="majorHAnsi" w:cstheme="majorHAnsi"/>
+        </w:rPr>
+        <w:t xml:space="preserve"> a reliable and transparent transfer of data between end systems. Protocols like the Transmission Control Protocol (TCP) offer error recovery, flow control, and complete data transfer, ensuring data integrity.</w:t>
       </w:r>
     </w:p>
     <w:p>
@@ -2227,33 +4574,26 @@
       <w:pPr>
         <w:pStyle w:val="Heading2"/>
       </w:pPr>
-      <w:r>
-        <w:t xml:space="preserve">Transport Layer: </w:t>
-      </w:r>
-    </w:p>
-    <w:p>
-      <w:pPr>
-        <w:rPr>
-          <w:rFonts w:asciiTheme="majorHAnsi" w:hAnsiTheme="majorHAnsi" w:cstheme="majorHAnsi"/>
-        </w:rPr>
-      </w:pPr>
-      <w:r>
-        <w:rPr>
-          <w:rFonts w:asciiTheme="majorHAnsi" w:hAnsiTheme="majorHAnsi" w:cstheme="majorHAnsi"/>
-        </w:rPr>
-        <w:t xml:space="preserve">The Transport Layer </w:t>
-      </w:r>
-      <w:r>
-        <w:rPr>
-          <w:rFonts w:asciiTheme="majorHAnsi" w:hAnsiTheme="majorHAnsi" w:cstheme="majorHAnsi"/>
-        </w:rPr>
-        <w:t>provides</w:t>
-      </w:r>
-      <w:r>
-        <w:rPr>
-          <w:rFonts w:asciiTheme="majorHAnsi" w:hAnsiTheme="majorHAnsi" w:cstheme="majorHAnsi"/>
-        </w:rPr>
-        <w:t xml:space="preserve"> a reliable and transparent transfer of data between end systems. Protocols like the Transmission Control Protocol (TCP) offer error recovery, flow control, and complete data transfer, ensuring data integrity.</w:t>
+      <w:bookmarkStart w:id="10" w:name="_Toc150627963"/>
+      <w:r>
+        <w:t>Session Layer:</w:t>
+      </w:r>
+      <w:bookmarkEnd w:id="10"/>
+      <w:r>
+        <w:t xml:space="preserve"> </w:t>
+      </w:r>
+    </w:p>
+    <w:p>
+      <w:pPr>
+        <w:rPr>
+          <w:rFonts w:asciiTheme="majorHAnsi" w:hAnsiTheme="majorHAnsi" w:cstheme="majorHAnsi"/>
+        </w:rPr>
+      </w:pPr>
+      <w:r>
+        <w:rPr>
+          <w:rFonts w:asciiTheme="majorHAnsi" w:hAnsiTheme="majorHAnsi" w:cstheme="majorHAnsi"/>
+        </w:rPr>
+        <w:t>Establishing, managing, and terminating connections between applications, the Session Layer uses protocols like NetBIOS. This layer is essential for setting up and coordinating communication between applications, facilitating data exchange in an organized manner.</w:t>
       </w:r>
     </w:p>
     <w:p>
@@ -2267,21 +4607,23 @@
       <w:pPr>
         <w:pStyle w:val="Heading2"/>
       </w:pPr>
-      <w:r>
-        <w:t xml:space="preserve">Session Layer: </w:t>
-      </w:r>
-    </w:p>
-    <w:p>
-      <w:pPr>
-        <w:rPr>
-          <w:rFonts w:asciiTheme="majorHAnsi" w:hAnsiTheme="majorHAnsi" w:cstheme="majorHAnsi"/>
-        </w:rPr>
-      </w:pPr>
-      <w:r>
-        <w:rPr>
-          <w:rFonts w:asciiTheme="majorHAnsi" w:hAnsiTheme="majorHAnsi" w:cstheme="majorHAnsi"/>
-        </w:rPr>
-        <w:t>Establishing, managing, and terminating connections between applications, the Session Layer uses protocols like NetBIOS. This layer is essential for setting up and coordinating communication between applications, facilitating data exchange in an organized manner.</w:t>
+      <w:bookmarkStart w:id="11" w:name="_Toc150627964"/>
+      <w:r>
+        <w:t>Presentation Layer:</w:t>
+      </w:r>
+      <w:bookmarkEnd w:id="11"/>
+    </w:p>
+    <w:p>
+      <w:pPr>
+        <w:rPr>
+          <w:rFonts w:asciiTheme="majorHAnsi" w:hAnsiTheme="majorHAnsi" w:cstheme="majorHAnsi"/>
+        </w:rPr>
+      </w:pPr>
+      <w:r>
+        <w:rPr>
+          <w:rFonts w:asciiTheme="majorHAnsi" w:hAnsiTheme="majorHAnsi" w:cstheme="majorHAnsi"/>
+        </w:rPr>
+        <w:t>Acting as a translator, the Presentation Layer converts data between the network and application layers. It is responsible for crucial functions like data encryption and decryption, compression, and translation. The Secure Sockets Layer (SSL) protocol, commonly used for establishing secure links between servers and clients, operates at this layer.</w:t>
       </w:r>
     </w:p>
     <w:p>
@@ -2295,21 +4637,23 @@
       <w:pPr>
         <w:pStyle w:val="Heading2"/>
       </w:pPr>
-      <w:r>
-        <w:t>Presentation Layer:</w:t>
-      </w:r>
-    </w:p>
-    <w:p>
-      <w:pPr>
-        <w:rPr>
-          <w:rFonts w:asciiTheme="majorHAnsi" w:hAnsiTheme="majorHAnsi" w:cstheme="majorHAnsi"/>
-        </w:rPr>
-      </w:pPr>
-      <w:r>
-        <w:rPr>
-          <w:rFonts w:asciiTheme="majorHAnsi" w:hAnsiTheme="majorHAnsi" w:cstheme="majorHAnsi"/>
-        </w:rPr>
-        <w:t>Acting as a translator, the Presentation Layer converts data between the network and application layers. It is responsible for crucial functions like data encryption and decryption, compression, and translation. The Secure Sockets Layer (SSL) protocol, commonly used for establishing secure links between servers and clients, operates at this layer.</w:t>
+      <w:bookmarkStart w:id="12" w:name="_Toc150627965"/>
+      <w:r>
+        <w:t>Application Layer:</w:t>
+      </w:r>
+      <w:bookmarkEnd w:id="12"/>
+    </w:p>
+    <w:p>
+      <w:pPr>
+        <w:rPr>
+          <w:rFonts w:asciiTheme="majorHAnsi" w:hAnsiTheme="majorHAnsi" w:cstheme="majorHAnsi"/>
+        </w:rPr>
+      </w:pPr>
+      <w:r>
+        <w:rPr>
+          <w:rFonts w:asciiTheme="majorHAnsi" w:hAnsiTheme="majorHAnsi" w:cstheme="majorHAnsi"/>
+        </w:rPr>
+        <w:t>The topmost layer, the Application Layer, directly interacts with software applications to provide network services. The Hypertext Transfer Protocol (HTTP), fundamental to the World Wide Web, operates at this layer, managing the transfer of web content.</w:t>
       </w:r>
     </w:p>
     <w:p>
@@ -2323,22 +4667,103 @@
       <w:pPr>
         <w:pStyle w:val="Heading2"/>
       </w:pPr>
+      <w:bookmarkStart w:id="13" w:name="_Toc150627966"/>
       <w:r>
         <w:lastRenderedPageBreak/>
-        <w:t>Application Layer:</w:t>
-      </w:r>
-    </w:p>
-    <w:p>
-      <w:pPr>
-        <w:rPr>
-          <w:rFonts w:asciiTheme="majorHAnsi" w:hAnsiTheme="majorHAnsi" w:cstheme="majorHAnsi"/>
-        </w:rPr>
-      </w:pPr>
-      <w:r>
-        <w:rPr>
-          <w:rFonts w:asciiTheme="majorHAnsi" w:hAnsiTheme="majorHAnsi" w:cstheme="majorHAnsi"/>
-        </w:rPr>
-        <w:t>The topmost layer, the Application Layer, directly interacts with software applications to provide network services. The Hypertext Transfer Protocol (HTTP), fundamental to the World Wide Web, operates at this layer, managing the transfer of web content.</w:t>
+        <w:t>Summary and Criticisms</w:t>
+      </w:r>
+      <w:r>
+        <w:t>:</w:t>
+      </w:r>
+      <w:bookmarkEnd w:id="13"/>
+    </w:p>
+    <w:p>
+      <w:pPr>
+        <w:rPr>
+          <w:rFonts w:asciiTheme="majorHAnsi" w:hAnsiTheme="majorHAnsi" w:cstheme="majorHAnsi"/>
+        </w:rPr>
+      </w:pPr>
+      <w:r>
+        <w:rPr>
+          <w:rFonts w:asciiTheme="majorHAnsi" w:hAnsiTheme="majorHAnsi" w:cstheme="majorHAnsi"/>
+        </w:rPr>
+        <w:t>Each layer of the OSI model interacts seamlessly with the layers directly above and below it, creating a cohesive and comprehensive framework for understanding network communications. This model not only simplifies the complex process of data transmission across networks but also aids in troubleshooting network issues by segmenting different network functions into distinct layers.</w:t>
+      </w:r>
+    </w:p>
+    <w:p>
+      <w:pPr>
+        <w:rPr>
+          <w:rFonts w:asciiTheme="majorHAnsi" w:hAnsiTheme="majorHAnsi" w:cstheme="majorHAnsi"/>
+        </w:rPr>
+      </w:pPr>
+      <w:r>
+        <w:rPr>
+          <w:rFonts w:asciiTheme="majorHAnsi" w:hAnsiTheme="majorHAnsi" w:cstheme="majorHAnsi"/>
+        </w:rPr>
+        <w:t>However, the OSI model is not without its limitations. Its strict layering can sometimes be too rigid for practical implementations, and some modern protocols operate across multiple layers, blurring the distinctions outlined by the model. Despite this, the OSI model remains a cornerstone in the field of network communication, providing a clear and structured approach to understanding how different network technologies and protocols interact.</w:t>
+      </w:r>
+    </w:p>
+    <w:p>
+      <w:pPr>
+        <w:rPr>
+          <w:rFonts w:asciiTheme="majorHAnsi" w:hAnsiTheme="majorHAnsi" w:cstheme="majorHAnsi"/>
+        </w:rPr>
+      </w:pPr>
+      <w:r>
+        <w:rPr>
+          <w:rFonts w:asciiTheme="majorHAnsi" w:hAnsiTheme="majorHAnsi" w:cstheme="majorHAnsi"/>
+        </w:rPr>
+        <w:t>In conclusion, the OSI model, with its layered architecture, plays a pivotal role in the field of network communication. It serves as a guide for designing network systems and for understanding the complexities of data transmission across diverse network infrastructures. While not all networks strictly conform to this model, its theoretical framework continues to be crucial for students, engineers, and IT professionals in grasping the fundamentals of network communication.</w:t>
+      </w:r>
+    </w:p>
+    <w:p>
+      <w:pPr>
+        <w:rPr>
+          <w:rFonts w:asciiTheme="majorHAnsi" w:hAnsiTheme="majorHAnsi" w:cstheme="majorHAnsi"/>
+        </w:rPr>
+      </w:pPr>
+    </w:p>
+    <w:p>
+      <w:pPr>
+        <w:rPr>
+          <w:rFonts w:asciiTheme="majorHAnsi" w:hAnsiTheme="majorHAnsi" w:cstheme="majorHAnsi"/>
+        </w:rPr>
+      </w:pPr>
+    </w:p>
+    <w:p>
+      <w:pPr>
+        <w:pStyle w:val="Heading1"/>
+      </w:pPr>
+      <w:bookmarkStart w:id="14" w:name="_Toc150627967"/>
+      <w:r>
+        <w:t>Task 2 – Physical Topologies</w:t>
+      </w:r>
+      <w:bookmarkEnd w:id="14"/>
+    </w:p>
+    <w:p/>
+    <w:p>
+      <w:r>
+        <w:t xml:space="preserve">In today’s increasingly interconnected business world, efficient network connections across multiple office locations are essential. Network topology refers to the arrangement of elements in a network. Physical </w:t>
+      </w:r>
+      <w:r>
+        <w:t>topology</w:t>
+      </w:r>
+      <w:r>
+        <w:t xml:space="preserve"> is the actual layout of these elements, while non-physical, also referred to as logical topology, describes the paths for data transfer within the network</w:t>
+      </w:r>
+      <w:r>
+        <w:t xml:space="preserve"> (</w:t>
+      </w:r>
+      <w:proofErr w:type="spellStart"/>
+      <w:r>
+        <w:t>Pcmag</w:t>
+      </w:r>
+      <w:proofErr w:type="spellEnd"/>
+      <w:r>
+        <w:t>)</w:t>
+      </w:r>
+      <w:r>
+        <w:t>. Individual topologies offer varying advantages and disadvantages depending on the requirements of the business and the network.</w:t>
       </w:r>
     </w:p>
     <w:p>
@@ -2352,116 +4777,11 @@
       <w:pPr>
         <w:pStyle w:val="Heading2"/>
       </w:pPr>
-      <w:r>
-        <w:t>Summary and Criticisms</w:t>
-      </w:r>
-      <w:r>
-        <w:t>:</w:t>
-      </w:r>
-    </w:p>
-    <w:p>
-      <w:pPr>
-        <w:rPr>
-          <w:rFonts w:asciiTheme="majorHAnsi" w:hAnsiTheme="majorHAnsi" w:cstheme="majorHAnsi"/>
-        </w:rPr>
-      </w:pPr>
-      <w:r>
-        <w:rPr>
-          <w:rFonts w:asciiTheme="majorHAnsi" w:hAnsiTheme="majorHAnsi" w:cstheme="majorHAnsi"/>
-        </w:rPr>
-        <w:t>Each layer of the OSI model interacts seamlessly with the layers directly above and below it, creating a cohesive and comprehensive framework for understanding network communications. This model not only simplifies the complex process of data transmission across networks but also aids in troubleshooting network issues by segmenting different network functions into distinct layers.</w:t>
-      </w:r>
-    </w:p>
-    <w:p>
-      <w:pPr>
-        <w:rPr>
-          <w:rFonts w:asciiTheme="majorHAnsi" w:hAnsiTheme="majorHAnsi" w:cstheme="majorHAnsi"/>
-        </w:rPr>
-      </w:pPr>
-      <w:r>
-        <w:rPr>
-          <w:rFonts w:asciiTheme="majorHAnsi" w:hAnsiTheme="majorHAnsi" w:cstheme="majorHAnsi"/>
-        </w:rPr>
-        <w:t>However, the OSI model is not without its limitations. Its strict layering can sometimes be too rigid for practical implementations, and some modern protocols operate across multiple layers, blurring the distinctions outlined by the model. Despite this, the OSI model remains a cornerstone in the field of network communication, providing a clear and structured approach to understanding how different network technologies and protocols interact.</w:t>
-      </w:r>
-    </w:p>
-    <w:p>
-      <w:pPr>
-        <w:rPr>
-          <w:rFonts w:asciiTheme="majorHAnsi" w:hAnsiTheme="majorHAnsi" w:cstheme="majorHAnsi"/>
-        </w:rPr>
-      </w:pPr>
-      <w:r>
-        <w:rPr>
-          <w:rFonts w:asciiTheme="majorHAnsi" w:hAnsiTheme="majorHAnsi" w:cstheme="majorHAnsi"/>
-        </w:rPr>
-        <w:t>In conclusion, the OSI model, with its layered architecture, plays a pivotal role in the field of network communication. It serves as a guide for designing network systems and for understanding the complexities of data transmission across diverse network infrastructures. While not all networks strictly conform to this model, its theoretical framework continues to be crucial for students, engineers, and IT professionals in grasping the fundamentals of network communication.</w:t>
-      </w:r>
-    </w:p>
-    <w:p>
-      <w:pPr>
-        <w:rPr>
-          <w:rFonts w:asciiTheme="majorHAnsi" w:hAnsiTheme="majorHAnsi" w:cstheme="majorHAnsi"/>
-        </w:rPr>
-      </w:pPr>
-    </w:p>
-    <w:p>
-      <w:pPr>
-        <w:rPr>
-          <w:rFonts w:asciiTheme="majorHAnsi" w:hAnsiTheme="majorHAnsi" w:cstheme="majorHAnsi"/>
-        </w:rPr>
-      </w:pPr>
-    </w:p>
-    <w:p>
-      <w:pPr>
-        <w:pStyle w:val="Heading1"/>
-      </w:pPr>
-      <w:bookmarkStart w:id="5" w:name="_Toc150610328"/>
-      <w:r>
-        <w:t>Task 2 – Physical Topologies</w:t>
-      </w:r>
-      <w:bookmarkEnd w:id="5"/>
-    </w:p>
-    <w:p/>
-    <w:p>
-      <w:r>
-        <w:t xml:space="preserve">In today’s increasingly interconnected business world, efficient network connections across multiple office locations are essential. Network topology refers to the arrangement of elements in a network. Physical </w:t>
-      </w:r>
-      <w:r>
-        <w:t>topology</w:t>
-      </w:r>
-      <w:r>
-        <w:t xml:space="preserve"> is the actual layout of these elements, while non-physical, also referred to as logical topology, describes the paths for data transfer within the network</w:t>
-      </w:r>
-      <w:r>
-        <w:t xml:space="preserve"> (</w:t>
-      </w:r>
-      <w:proofErr w:type="spellStart"/>
-      <w:r>
-        <w:t>Pcmag</w:t>
-      </w:r>
-      <w:proofErr w:type="spellEnd"/>
-      <w:r>
-        <w:t>)</w:t>
-      </w:r>
-      <w:r>
-        <w:t>. Individual topologies offer varying advantages and disadvantages depending on the requirements of the business and the network.</w:t>
-      </w:r>
-    </w:p>
-    <w:p>
-      <w:pPr>
-        <w:rPr>
-          <w:rFonts w:asciiTheme="majorHAnsi" w:hAnsiTheme="majorHAnsi" w:cstheme="majorHAnsi"/>
-        </w:rPr>
-      </w:pPr>
-    </w:p>
-    <w:p>
-      <w:pPr>
-        <w:pStyle w:val="Heading2"/>
-      </w:pPr>
+      <w:bookmarkStart w:id="15" w:name="_Toc150627968"/>
       <w:r>
         <w:t>Physical Network Topologies</w:t>
       </w:r>
+      <w:bookmarkEnd w:id="15"/>
     </w:p>
     <w:p/>
     <w:p>
@@ -2519,14 +4839,24 @@
       <w:r>
         <w:t xml:space="preserve">Figure </w:t>
       </w:r>
-      <w:fldSimple w:instr=" SEQ Figure \* ARABIC ">
-        <w:r>
-          <w:rPr>
-            <w:noProof/>
-          </w:rPr>
-          <w:t>2</w:t>
-        </w:r>
-      </w:fldSimple>
+      <w:r>
+        <w:fldChar w:fldCharType="begin"/>
+      </w:r>
+      <w:r>
+        <w:instrText xml:space="preserve"> SEQ Figure \* ARABIC </w:instrText>
+      </w:r>
+      <w:r>
+        <w:fldChar w:fldCharType="separate"/>
+      </w:r>
+      <w:r>
+        <w:rPr>
+          <w:noProof/>
+        </w:rPr>
+        <w:t>2</w:t>
+      </w:r>
+      <w:r>
+        <w:fldChar w:fldCharType="end"/>
+      </w:r>
       <w:r>
         <w:t xml:space="preserve"> - Common Network Topologies (Sayeed 2017)</w:t>
       </w:r>
@@ -2535,9 +4865,11 @@
       <w:pPr>
         <w:pStyle w:val="Heading3"/>
       </w:pPr>
+      <w:bookmarkStart w:id="16" w:name="_Toc150627969"/>
       <w:r>
         <w:t>Bus Topology</w:t>
       </w:r>
+      <w:bookmarkEnd w:id="16"/>
     </w:p>
     <w:p>
       <w:pPr>
@@ -2556,6 +4888,7 @@
       <w:pPr>
         <w:pStyle w:val="Heading3"/>
       </w:pPr>
+      <w:bookmarkStart w:id="17" w:name="_Toc150627970"/>
       <w:r>
         <w:rPr>
           <w:rStyle w:val="Strong"/>
@@ -2567,6 +4900,7 @@
       <w:r>
         <w:t>:</w:t>
       </w:r>
+      <w:bookmarkEnd w:id="17"/>
     </w:p>
     <w:p>
       <w:pPr>
@@ -2597,9 +4931,11 @@
       <w:pPr>
         <w:pStyle w:val="Heading3"/>
       </w:pPr>
+      <w:bookmarkStart w:id="18" w:name="_Toc150627971"/>
       <w:r>
         <w:t>Ring Topology:</w:t>
       </w:r>
+      <w:bookmarkEnd w:id="18"/>
     </w:p>
     <w:p>
       <w:pPr>
@@ -2618,9 +4954,11 @@
       <w:pPr>
         <w:pStyle w:val="Heading3"/>
       </w:pPr>
+      <w:bookmarkStart w:id="19" w:name="_Toc150627972"/>
       <w:r>
         <w:t>Mesh Topology</w:t>
       </w:r>
+      <w:bookmarkEnd w:id="19"/>
     </w:p>
     <w:p>
       <w:pPr>
@@ -2671,9 +5009,11 @@
       <w:pPr>
         <w:pStyle w:val="Heading2"/>
       </w:pPr>
+      <w:bookmarkStart w:id="20" w:name="_Toc150627973"/>
       <w:r>
         <w:t>Connectivity Types between Remote Offices</w:t>
       </w:r>
+      <w:bookmarkEnd w:id="20"/>
     </w:p>
     <w:p>
       <w:pPr>
@@ -2692,9 +5032,11 @@
       <w:pPr>
         <w:pStyle w:val="Heading3"/>
       </w:pPr>
+      <w:bookmarkStart w:id="21" w:name="_Toc150627974"/>
       <w:r>
         <w:t>Leased Lines:</w:t>
       </w:r>
+      <w:bookmarkEnd w:id="21"/>
     </w:p>
     <w:p>
       <w:pPr>
@@ -2713,9 +5055,11 @@
       <w:pPr>
         <w:pStyle w:val="Heading3"/>
       </w:pPr>
+      <w:bookmarkStart w:id="22" w:name="_Toc150627975"/>
       <w:r>
         <w:t>Public Internet with VPN:</w:t>
       </w:r>
+      <w:bookmarkEnd w:id="22"/>
     </w:p>
     <w:p>
       <w:pPr>
@@ -2740,10 +5084,12 @@
       <w:pPr>
         <w:pStyle w:val="Heading3"/>
       </w:pPr>
+      <w:bookmarkStart w:id="23" w:name="_Toc150627976"/>
       <w:r>
         <w:lastRenderedPageBreak/>
         <w:t>Multi-Protocol Label Switching (MLPS):</w:t>
       </w:r>
+      <w:bookmarkEnd w:id="23"/>
     </w:p>
     <w:p>
       <w:pPr>
@@ -2782,17 +5128,21 @@
       <w:pPr>
         <w:pStyle w:val="Heading2"/>
       </w:pPr>
+      <w:bookmarkStart w:id="24" w:name="_Toc150627977"/>
       <w:r>
         <w:t>Network Protocol and Device</w:t>
       </w:r>
+      <w:bookmarkEnd w:id="24"/>
     </w:p>
     <w:p>
       <w:pPr>
         <w:pStyle w:val="Heading3"/>
       </w:pPr>
+      <w:bookmarkStart w:id="25" w:name="_Toc150627978"/>
       <w:r>
         <w:t>Network Protocol:</w:t>
       </w:r>
+      <w:bookmarkEnd w:id="25"/>
     </w:p>
     <w:p>
       <w:pPr>
@@ -2820,9 +5170,11 @@
       <w:pPr>
         <w:pStyle w:val="Heading3"/>
       </w:pPr>
+      <w:bookmarkStart w:id="26" w:name="_Toc150627979"/>
       <w:r>
         <w:t>Network Device:</w:t>
       </w:r>
+      <w:bookmarkEnd w:id="26"/>
     </w:p>
     <w:p>
       <w:pPr>
@@ -2860,9 +5212,11 @@
       <w:pPr>
         <w:pStyle w:val="Heading2"/>
       </w:pPr>
+      <w:bookmarkStart w:id="27" w:name="_Toc150627980"/>
       <w:r>
         <w:t>Summary:</w:t>
       </w:r>
+      <w:bookmarkEnd w:id="27"/>
     </w:p>
     <w:p>
       <w:pPr>
@@ -2888,23 +5242,25 @@
       <w:pPr>
         <w:pStyle w:val="Heading1"/>
       </w:pPr>
-      <w:bookmarkStart w:id="6" w:name="_Toc150610329"/>
+      <w:bookmarkStart w:id="28" w:name="_Toc150627981"/>
       <w:r>
         <w:t xml:space="preserve">Task 3 – </w:t>
       </w:r>
       <w:r>
         <w:t>IP Addressing Scheme</w:t>
       </w:r>
-      <w:bookmarkEnd w:id="6"/>
+      <w:bookmarkEnd w:id="28"/>
     </w:p>
     <w:p/>
     <w:p>
       <w:pPr>
         <w:pStyle w:val="Heading2"/>
       </w:pPr>
+      <w:bookmarkStart w:id="29" w:name="_Toc150627982"/>
       <w:r>
         <w:t>Brief:</w:t>
       </w:r>
+      <w:bookmarkEnd w:id="29"/>
     </w:p>
     <w:p>
       <w:r>
@@ -2931,10 +5287,12 @@
       <w:pPr>
         <w:pStyle w:val="Heading2"/>
       </w:pPr>
+      <w:bookmarkStart w:id="30" w:name="_Toc150627983"/>
       <w:r>
         <w:lastRenderedPageBreak/>
         <w:t>Understanding IPv4 Addressing:</w:t>
       </w:r>
+      <w:bookmarkEnd w:id="30"/>
     </w:p>
     <w:p>
       <w:r>
@@ -2946,6 +5304,7 @@
       <w:pPr>
         <w:pStyle w:val="Heading2"/>
       </w:pPr>
+      <w:bookmarkStart w:id="31" w:name="_Toc150627984"/>
       <w:r>
         <w:t>Subnetting for Efficien</w:t>
       </w:r>
@@ -2955,6 +5314,7 @@
       <w:r>
         <w:t>:</w:t>
       </w:r>
+      <w:bookmarkEnd w:id="31"/>
     </w:p>
     <w:p>
       <w:r>
@@ -2966,9 +5326,11 @@
       <w:pPr>
         <w:pStyle w:val="Heading2"/>
       </w:pPr>
+      <w:bookmarkStart w:id="32" w:name="_Toc150627985"/>
       <w:r>
         <w:t>Recommendation for New Network System:</w:t>
       </w:r>
+      <w:bookmarkEnd w:id="32"/>
     </w:p>
     <w:p>
       <w:r>
@@ -3057,9 +5419,11 @@
       <w:pPr>
         <w:pStyle w:val="Heading2"/>
       </w:pPr>
+      <w:bookmarkStart w:id="33" w:name="_Toc150627986"/>
       <w:r>
         <w:t>Summary:</w:t>
       </w:r>
+      <w:bookmarkEnd w:id="33"/>
     </w:p>
     <w:p>
       <w:r>
@@ -3073,37 +5437,318 @@
       <w:pPr>
         <w:pStyle w:val="Heading1"/>
       </w:pPr>
-      <w:bookmarkStart w:id="7" w:name="_Toc150610330"/>
+      <w:bookmarkStart w:id="34" w:name="_Toc150627987"/>
       <w:r>
         <w:lastRenderedPageBreak/>
         <w:t xml:space="preserve">Task 4 </w:t>
       </w:r>
-      <w:bookmarkEnd w:id="7"/>
       <w:r>
         <w:t>Network Security</w:t>
       </w:r>
+      <w:bookmarkEnd w:id="34"/>
     </w:p>
     <w:p/>
     <w:p>
+      <w:r>
+        <w:t>In a software consulting firm, particularly one that operates behind an office VPN and interfaces with client networks, network security is paramount. This essay focuses on the Transport Layer of the Open Systems Interconnection (OSI) model, discussing how security can be effectively implemented at this layer to protect sensitive data and communications in a consulting environment.</w:t>
+      </w:r>
+    </w:p>
+    <w:p>
+      <w:pPr>
+        <w:pStyle w:val="Heading2"/>
+      </w:pPr>
+      <w:bookmarkStart w:id="35" w:name="_Toc150627988"/>
+      <w:r>
+        <w:t>The Transport Layer of OSI Model</w:t>
+      </w:r>
+      <w:bookmarkEnd w:id="35"/>
+    </w:p>
+    <w:p>
+      <w:r>
+        <w:t xml:space="preserve">Discussed earlier, </w:t>
+      </w:r>
+      <w:r>
+        <w:t xml:space="preserve">the </w:t>
+      </w:r>
+      <w:r>
+        <w:t xml:space="preserve">transport </w:t>
+      </w:r>
+      <w:r>
+        <w:t xml:space="preserve">layer </w:t>
+      </w:r>
+      <w:r>
+        <w:t>of</w:t>
+      </w:r>
+      <w:r>
+        <w:t xml:space="preserve"> the OSI model, plays a critical role in providing communication services directly to the application processes running on different hosts. The Transport Layer ensures that data is transferred reliably and without errors, making it a focal point for implementing security measures in network communications.</w:t>
+      </w:r>
+    </w:p>
+    <w:p>
+      <w:pPr>
+        <w:pStyle w:val="Heading2"/>
+      </w:pPr>
+      <w:bookmarkStart w:id="36" w:name="_Toc150627989"/>
+      <w:r>
+        <w:t>Encryption with SSL:</w:t>
+      </w:r>
+      <w:bookmarkEnd w:id="36"/>
+    </w:p>
+    <w:p>
+      <w:pPr>
+        <w:pStyle w:val="ListParagraph"/>
+        <w:numPr>
+          <w:ilvl w:val="0"/>
+          <w:numId w:val="6"/>
+        </w:numPr>
+      </w:pPr>
+      <w:r>
+        <w:t>Secure Sockets Layer (SSL) and Transport Layer Security (TLS)</w:t>
+      </w:r>
+      <w:r>
+        <w:t xml:space="preserve"> are cryptographic protocols that provide secure communication over a computer network at the Transport Layer.</w:t>
+      </w:r>
+    </w:p>
+    <w:p>
+      <w:pPr>
+        <w:pStyle w:val="ListParagraph"/>
+        <w:numPr>
+          <w:ilvl w:val="0"/>
+          <w:numId w:val="6"/>
+        </w:numPr>
+      </w:pPr>
+      <w:r>
+        <w:t>They encrypt the data transmitted between the client and server, ensuring that sensitive information remains confidential and secure from potential eavesdropping or tampering.</w:t>
+      </w:r>
+    </w:p>
+    <w:p>
+      <w:pPr>
+        <w:pStyle w:val="ListParagraph"/>
+        <w:numPr>
+          <w:ilvl w:val="0"/>
+          <w:numId w:val="6"/>
+        </w:numPr>
+      </w:pPr>
+      <w:r>
+        <w:t>In the context of a software consulting firm, SSL/TLS can be used to secure communications with client networks, particularly when accessing sensitive data or transferring proprietary informatio</w:t>
+      </w:r>
+      <w:r>
+        <w:t>n.</w:t>
+      </w:r>
+    </w:p>
+    <w:p>
+      <w:pPr>
+        <w:pStyle w:val="Heading2"/>
+      </w:pPr>
+      <w:bookmarkStart w:id="37" w:name="_Toc150627990"/>
+      <w:r>
+        <w:t>Use of VPNs:</w:t>
+      </w:r>
+      <w:bookmarkEnd w:id="37"/>
+    </w:p>
+    <w:p>
+      <w:pPr>
+        <w:pStyle w:val="ListParagraph"/>
+        <w:numPr>
+          <w:ilvl w:val="0"/>
+          <w:numId w:val="7"/>
+        </w:numPr>
+      </w:pPr>
+      <w:r>
+        <w:t>While VPNs operate across multiple layers, their use of SSL/TLS protocols ties them closely to the Transport Layer.</w:t>
+      </w:r>
+    </w:p>
+    <w:p>
+      <w:pPr>
+        <w:pStyle w:val="ListParagraph"/>
+        <w:numPr>
+          <w:ilvl w:val="0"/>
+          <w:numId w:val="7"/>
+        </w:numPr>
+      </w:pPr>
+      <w:r>
+        <w:t>A VPN encrypts all data that passes through it, ensuring that all information moving between the consulting firm and external networks remains secure.</w:t>
+      </w:r>
+    </w:p>
+    <w:p>
+      <w:pPr>
+        <w:pStyle w:val="ListParagraph"/>
+        <w:numPr>
+          <w:ilvl w:val="0"/>
+          <w:numId w:val="7"/>
+        </w:numPr>
+      </w:pPr>
+      <w:r>
+        <w:t>This is particularly important when consultants access client systems remotely, as it prevents unauthorized access and data breaches.</w:t>
+      </w:r>
+    </w:p>
+    <w:p>
+      <w:pPr>
+        <w:pStyle w:val="Heading2"/>
+      </w:pPr>
+      <w:bookmarkStart w:id="38" w:name="_Toc150627991"/>
+      <w:r>
+        <w:t>Relevance to Software Consulting Environment</w:t>
+      </w:r>
+      <w:bookmarkEnd w:id="38"/>
+    </w:p>
+    <w:p>
+      <w:r>
+        <w:t>D</w:t>
+      </w:r>
+      <w:r>
+        <w:t>ata and network security are crucial for maintaining client trust and protecting intellectual property, the importance of Transport Layer security cannot be overstated:</w:t>
+      </w:r>
+      <w:r>
+        <w:t xml:space="preserve"> </w:t>
+      </w:r>
+    </w:p>
+    <w:p>
+      <w:pPr>
+        <w:pStyle w:val="ListParagraph"/>
+        <w:numPr>
+          <w:ilvl w:val="0"/>
+          <w:numId w:val="9"/>
+        </w:numPr>
+      </w:pPr>
+      <w:r>
+        <w:t>SSL/TLS protocols ensure that data is not altered or intercepted during transmission</w:t>
+      </w:r>
+      <w:r>
+        <w:t>, enhancing data integrity and confidentiality</w:t>
+      </w:r>
+      <w:r>
+        <w:t>. This is crucial when handling client data, especially for projects involving sensitive information.</w:t>
+      </w:r>
+    </w:p>
+    <w:p>
+      <w:pPr>
+        <w:pStyle w:val="ListParagraph"/>
+        <w:numPr>
+          <w:ilvl w:val="0"/>
+          <w:numId w:val="9"/>
+        </w:numPr>
+      </w:pPr>
+      <w:r>
+        <w:t>Consultants often need to access client networks and resources remotely. Secure VPN connections, leveraging Transport Layer protocols, ensure that remote access is as secure as if the consultants were on-site.</w:t>
+      </w:r>
+    </w:p>
+    <w:p>
+      <w:pPr>
+        <w:pStyle w:val="ListParagraph"/>
+        <w:numPr>
+          <w:ilvl w:val="0"/>
+          <w:numId w:val="9"/>
+        </w:numPr>
+      </w:pPr>
+      <w:r>
+        <w:t>Many industries have strict data protection and privacy regulations.</w:t>
+      </w:r>
+      <w:r>
+        <w:t xml:space="preserve"> Software Consultancy firms often seek an ISO/IEC 27001 certificate, which is an international standard to manage information security.</w:t>
+      </w:r>
+      <w:r>
+        <w:t xml:space="preserve"> Implementing robust Transport Layer security helps in complying with these standards, avoiding potential legal and financial repercussions.</w:t>
+      </w:r>
+    </w:p>
+    <w:p>
+      <w:pPr>
+        <w:pStyle w:val="Heading2"/>
+      </w:pPr>
+      <w:bookmarkStart w:id="39" w:name="_Toc150627992"/>
+      <w:r>
+        <w:t>Impact of Transport Layer Security</w:t>
+      </w:r>
+      <w:bookmarkEnd w:id="39"/>
+    </w:p>
+    <w:p>
+      <w:r>
+        <w:t>The implementation of security measures at the Transport Layer has a significant impact on a software consulting firm:</w:t>
+      </w:r>
+    </w:p>
+    <w:p>
+      <w:pPr>
+        <w:pStyle w:val="ListParagraph"/>
+        <w:numPr>
+          <w:ilvl w:val="0"/>
+          <w:numId w:val="8"/>
+        </w:numPr>
+      </w:pPr>
+      <w:r>
+        <w:lastRenderedPageBreak/>
+        <w:t>Demonstrating a commitment to security through robust Transport Layer protocols enhances client confidence and trust, a key asset in the consulting business.</w:t>
+      </w:r>
+    </w:p>
+    <w:p>
+      <w:pPr>
+        <w:pStyle w:val="ListParagraph"/>
+        <w:numPr>
+          <w:ilvl w:val="0"/>
+          <w:numId w:val="8"/>
+        </w:numPr>
+      </w:pPr>
+      <w:r>
+        <w:t>By encrypting data transmissions, the risk of data breaches and cyber</w:t>
+      </w:r>
+      <w:r>
+        <w:t>-</w:t>
+      </w:r>
+      <w:r>
+        <w:t>attacks is significantly lowered, protecting both the firm and its clients.</w:t>
+      </w:r>
+    </w:p>
+    <w:p>
+      <w:pPr>
+        <w:pStyle w:val="ListParagraph"/>
+        <w:numPr>
+          <w:ilvl w:val="0"/>
+          <w:numId w:val="8"/>
+        </w:numPr>
+      </w:pPr>
+      <w:r>
+        <w:t>Secure and reliable data transfer ensures that projects run smoothly without interruptions caused by security breaches or data loss.</w:t>
+      </w:r>
+    </w:p>
+    <w:p>
+      <w:pPr>
+        <w:pStyle w:val="ListParagraph"/>
+      </w:pPr>
+    </w:p>
+    <w:p>
+      <w:pPr>
+        <w:pStyle w:val="Heading2"/>
+      </w:pPr>
+      <w:bookmarkStart w:id="40" w:name="_Toc150627993"/>
+      <w:r>
+        <w:t>Summary</w:t>
+      </w:r>
+      <w:bookmarkEnd w:id="40"/>
+    </w:p>
+    <w:p>
+      <w:r>
+        <w:t>In conclusion, focusing on security at the Transport Layer of the OSI model is crucial for a software consulting firm. Utilizing SSL/TLS protocols and VPNs to secure data transmission at this layer is not only a technical necessity but also a business imperative. It ensures the protection of sensitive data, maintains client trust, and aligns with industry standards for data security and privacy.</w:t>
+      </w:r>
+    </w:p>
+    <w:p/>
+    <w:p>
       <w:pPr>
         <w:pStyle w:val="Heading1"/>
       </w:pPr>
-      <w:bookmarkStart w:id="8" w:name="_Toc150610331"/>
+      <w:bookmarkStart w:id="41" w:name="_Toc150627994"/>
       <w:r>
         <w:t>Appendices</w:t>
       </w:r>
-      <w:bookmarkEnd w:id="8"/>
+      <w:bookmarkEnd w:id="41"/>
     </w:p>
     <w:p/>
     <w:p>
       <w:pPr>
         <w:pStyle w:val="Heading1"/>
       </w:pPr>
-      <w:bookmarkStart w:id="9" w:name="_Toc150610332"/>
+      <w:bookmarkStart w:id="42" w:name="_Toc150627995"/>
       <w:r>
         <w:t>References</w:t>
       </w:r>
-      <w:bookmarkEnd w:id="9"/>
+      <w:bookmarkEnd w:id="42"/>
     </w:p>
     <w:p/>
     <w:p>
@@ -3259,77 +5904,60 @@
           <w:rFonts w:asciiTheme="majorHAnsi" w:hAnsiTheme="majorHAnsi" w:cstheme="majorHAnsi"/>
           <w:lang w:val="en-US"/>
         </w:rPr>
-        <w:t xml:space="preserve">, N.D. Definition of logical vs physical topology. [online] Available at: </w:t>
+        <w:t>, N.D. Definition of logical vs physical topology. [online] Available at: [Accessed 16/11/2023]</w:t>
+      </w:r>
+    </w:p>
+    <w:p>
+      <w:pPr>
+        <w:rPr>
+          <w:rFonts w:asciiTheme="majorHAnsi" w:hAnsiTheme="majorHAnsi" w:cstheme="majorHAnsi"/>
+          <w:lang w:val="en-US"/>
+        </w:rPr>
+      </w:pPr>
+      <w:r>
+        <w:rPr>
+          <w:rFonts w:asciiTheme="majorHAnsi" w:hAnsiTheme="majorHAnsi" w:cstheme="majorHAnsi"/>
+          <w:lang w:val="en-US"/>
+        </w:rPr>
+        <w:t xml:space="preserve">Rouse, Margaret, 28/06/2023. Star Topology [online] Available at: </w:t>
+      </w:r>
+      <w:r>
+        <w:rPr>
+          <w:rFonts w:asciiTheme="majorHAnsi" w:hAnsiTheme="majorHAnsi" w:cstheme="majorHAnsi"/>
+          <w:lang w:val="en-US"/>
+        </w:rPr>
+        <w:t>https://www.techopedia.com/definition/13335/star-topology</w:t>
+      </w:r>
+      <w:r>
+        <w:rPr>
+          <w:rFonts w:asciiTheme="majorHAnsi" w:hAnsiTheme="majorHAnsi" w:cstheme="majorHAnsi"/>
+          <w:lang w:val="en-US"/>
+        </w:rPr>
+        <w:t xml:space="preserve"> </w:t>
+      </w:r>
+      <w:r>
+        <w:rPr>
+          <w:rFonts w:asciiTheme="majorHAnsi" w:hAnsiTheme="majorHAnsi" w:cstheme="majorHAnsi"/>
+          <w:lang w:val="en-US"/>
+        </w:rPr>
+        <w:t>[Accessed 16/11/2023]</w:t>
+      </w:r>
+    </w:p>
+    <w:p>
+      <w:pPr>
+        <w:rPr>
+          <w:rFonts w:asciiTheme="majorHAnsi" w:hAnsiTheme="majorHAnsi" w:cstheme="majorHAnsi"/>
+          <w:lang w:val="en-US"/>
+        </w:rPr>
+      </w:pPr>
+      <w:r>
+        <w:rPr>
+          <w:rFonts w:asciiTheme="majorHAnsi" w:hAnsiTheme="majorHAnsi" w:cstheme="majorHAnsi"/>
+          <w:lang w:val="en-US"/>
+        </w:rPr>
+        <w:t xml:space="preserve">Sayeed, Abu. 12/09/2023. Computer Network Topology Outline. [article] Available At: </w:t>
       </w:r>
       <w:hyperlink r:id="rId13" w:history="1">
-        <w:r>
-          <w:rPr>
-            <w:rStyle w:val="Hyperlink"/>
-            <w:rFonts w:asciiTheme="majorHAnsi" w:hAnsiTheme="majorHAnsi" w:cstheme="majorHAnsi"/>
-            <w:lang w:val="en-US"/>
-          </w:rPr>
-          <w:t>https://www.pcmag.com/encyclopedia/term/logical-vs-physical-topology</w:t>
-        </w:r>
-      </w:hyperlink>
-      <w:r>
-        <w:rPr>
-          <w:rFonts w:asciiTheme="majorHAnsi" w:hAnsiTheme="majorHAnsi" w:cstheme="majorHAnsi"/>
-          <w:lang w:val="en-US"/>
-        </w:rPr>
-        <w:t xml:space="preserve"> [Accessed 16/11/2023]</w:t>
-      </w:r>
-    </w:p>
-    <w:p>
-      <w:pPr>
-        <w:rPr>
-          <w:rFonts w:asciiTheme="majorHAnsi" w:hAnsiTheme="majorHAnsi" w:cstheme="majorHAnsi"/>
-          <w:lang w:val="en-US"/>
-        </w:rPr>
-      </w:pPr>
-      <w:r>
-        <w:rPr>
-          <w:rFonts w:asciiTheme="majorHAnsi" w:hAnsiTheme="majorHAnsi" w:cstheme="majorHAnsi"/>
-          <w:lang w:val="en-US"/>
-        </w:rPr>
-        <w:t xml:space="preserve">Rouse, Margaret, 28/06/2023. Star Topology [online] Available at: </w:t>
-      </w:r>
-      <w:r>
-        <w:rPr>
-          <w:rFonts w:asciiTheme="majorHAnsi" w:hAnsiTheme="majorHAnsi" w:cstheme="majorHAnsi"/>
-          <w:lang w:val="en-US"/>
-        </w:rPr>
-        <w:t>https://www.techopedia.com/definition/13335/star-topology</w:t>
-      </w:r>
-      <w:r>
-        <w:rPr>
-          <w:rFonts w:asciiTheme="majorHAnsi" w:hAnsiTheme="majorHAnsi" w:cstheme="majorHAnsi"/>
-          <w:lang w:val="en-US"/>
-        </w:rPr>
-        <w:t xml:space="preserve"> </w:t>
-      </w:r>
-      <w:r>
-        <w:rPr>
-          <w:rFonts w:asciiTheme="majorHAnsi" w:hAnsiTheme="majorHAnsi" w:cstheme="majorHAnsi"/>
-          <w:lang w:val="en-US"/>
-        </w:rPr>
-        <w:t>[Accessed 16/11/2023]</w:t>
-      </w:r>
-    </w:p>
-    <w:p>
-      <w:pPr>
-        <w:rPr>
-          <w:rFonts w:asciiTheme="majorHAnsi" w:hAnsiTheme="majorHAnsi" w:cstheme="majorHAnsi"/>
-          <w:lang w:val="en-US"/>
-        </w:rPr>
-      </w:pPr>
-      <w:r>
-        <w:rPr>
-          <w:rFonts w:asciiTheme="majorHAnsi" w:hAnsiTheme="majorHAnsi" w:cstheme="majorHAnsi"/>
-          <w:lang w:val="en-US"/>
-        </w:rPr>
-        <w:t xml:space="preserve">Sayeed, Abu. 12/09/2023. Computer Network Topology Outline. [article] Available At: </w:t>
-      </w:r>
-      <w:hyperlink r:id="rId14" w:history="1">
         <w:r>
           <w:rPr>
             <w:rStyle w:val="Hyperlink"/>
@@ -3519,15 +6147,16 @@
       <w:pPr>
         <w:pStyle w:val="Heading1"/>
       </w:pPr>
-      <w:bookmarkStart w:id="10" w:name="_Toc150610333"/>
-      <w:r>
+      <w:bookmarkStart w:id="43" w:name="_Toc150627996"/>
+      <w:r>
+        <w:lastRenderedPageBreak/>
         <w:t>Glossary</w:t>
       </w:r>
-      <w:bookmarkEnd w:id="10"/>
+      <w:bookmarkEnd w:id="43"/>
     </w:p>
     <w:sectPr>
-      <w:headerReference w:type="default" r:id="rId15"/>
-      <w:footerReference w:type="default" r:id="rId16"/>
+      <w:headerReference w:type="default" r:id="rId14"/>
+      <w:footerReference w:type="default" r:id="rId15"/>
       <w:pgSz w:w="11906" w:h="16838"/>
       <w:pgMar w:top="1440" w:right="1440" w:bottom="1440" w:left="1440" w:header="708" w:footer="708" w:gutter="0"/>
       <w:cols w:space="708"/>
@@ -3688,6 +6317,232 @@
 <file path=word/numbering.xml><?xml version="1.0" encoding="utf-8"?>
 <w:numbering xmlns:wpc="http://schemas.microsoft.com/office/word/2010/wordprocessingCanvas" xmlns:cx="http://schemas.microsoft.com/office/drawing/2014/chartex" xmlns:cx1="http://schemas.microsoft.com/office/drawing/2015/9/8/chartex" xmlns:cx2="http://schemas.microsoft.com/office/drawing/2015/10/21/chartex" xmlns:cx3="http://schemas.microsoft.com/office/drawing/2016/5/9/chartex" xmlns:cx4="http://schemas.microsoft.com/office/drawing/2016/5/10/chartex" xmlns:cx5="http://schemas.microsoft.com/office/drawing/2016/5/11/chartex" xmlns:cx6="http://schemas.microsoft.com/office/drawing/2016/5/12/chartex" xmlns:cx7="http://schemas.microsoft.com/office/drawing/2016/5/13/chartex" xmlns:cx8="http://schemas.microsoft.com/office/drawing/2016/5/14/chartex" xmlns:mc="http://schemas.openxmlformats.org/markup-compatibility/2006" xmlns:aink="http://schemas.microsoft.com/office/drawing/2016/ink" xmlns:am3d="http://schemas.microsoft.com/office/drawing/2017/model3d" xmlns:o="urn:schemas-microsoft-com:office:office" xmlns:oel="http://schemas.microsoft.com/office/2019/extlst" xmlns:r="http://schemas.openxmlformats.org/officeDocument/2006/relationships" xmlns:m="http://schemas.openxmlformats.org/officeDocument/2006/math" xmlns:v="urn:schemas-microsoft-com:vml" xmlns:wp14="http://schemas.microsoft.com/office/word/2010/wordprocessingDrawing" xmlns:wp="http://schemas.openxmlformats.org/drawingml/2006/wordprocessingDrawing" xmlns:w10="urn:schemas-microsoft-com:office:word" xmlns:w="http://schemas.openxmlformats.org/wordprocessingml/2006/main" xmlns:w14="http://schemas.microsoft.com/office/word/2010/wordml" xmlns:w15="http://schemas.microsoft.com/office/word/2012/wordml" xmlns:w16cex="http://schemas.microsoft.com/office/word/2018/wordml/cex" xmlns:w16cid="http://schemas.microsoft.com/office/word/2016/wordml/cid" xmlns:w16="http://schemas.microsoft.com/office/word/2018/wordml" xmlns:w16sdtdh="http://schemas.microsoft.com/office/word/2020/wordml/sdtdatahash" xmlns:w16se="http://schemas.microsoft.com/office/word/2015/wordml/symex" xmlns:wpg="http://schemas.microsoft.com/office/word/2010/wordprocessingGroup" xmlns:wpi="http://schemas.microsoft.com/office/word/2010/wordprocessingInk" xmlns:wne="http://schemas.microsoft.com/office/word/2006/wordml" xmlns:wps="http://schemas.microsoft.com/office/word/2010/wordprocessingShape" mc:Ignorable="w14 w15 w16se w16cid w16 w16cex w16sdtdh wp14">
   <w:abstractNum w:abstractNumId="0" w15:restartNumberingAfterBreak="0">
+    <w:nsid w:val="12004588"/>
+    <w:multiLevelType w:val="hybridMultilevel"/>
+    <w:tmpl w:val="6672B0CA"/>
+    <w:lvl w:ilvl="0" w:tplc="08090001">
+      <w:start w:val="1"/>
+      <w:numFmt w:val="bullet"/>
+      <w:lvlText w:val=""/>
+      <w:lvlJc w:val="left"/>
+      <w:pPr>
+        <w:ind w:left="720" w:hanging="360"/>
+      </w:pPr>
+      <w:rPr>
+        <w:rFonts w:ascii="Symbol" w:hAnsi="Symbol" w:hint="default"/>
+      </w:rPr>
+    </w:lvl>
+    <w:lvl w:ilvl="1" w:tplc="08090003" w:tentative="1">
+      <w:start w:val="1"/>
+      <w:numFmt w:val="bullet"/>
+      <w:lvlText w:val="o"/>
+      <w:lvlJc w:val="left"/>
+      <w:pPr>
+        <w:ind w:left="1440" w:hanging="360"/>
+      </w:pPr>
+      <w:rPr>
+        <w:rFonts w:ascii="Courier New" w:hAnsi="Courier New" w:cs="Courier New" w:hint="default"/>
+      </w:rPr>
+    </w:lvl>
+    <w:lvl w:ilvl="2" w:tplc="08090005" w:tentative="1">
+      <w:start w:val="1"/>
+      <w:numFmt w:val="bullet"/>
+      <w:lvlText w:val=""/>
+      <w:lvlJc w:val="left"/>
+      <w:pPr>
+        <w:ind w:left="2160" w:hanging="360"/>
+      </w:pPr>
+      <w:rPr>
+        <w:rFonts w:ascii="Wingdings" w:hAnsi="Wingdings" w:hint="default"/>
+      </w:rPr>
+    </w:lvl>
+    <w:lvl w:ilvl="3" w:tplc="08090001" w:tentative="1">
+      <w:start w:val="1"/>
+      <w:numFmt w:val="bullet"/>
+      <w:lvlText w:val=""/>
+      <w:lvlJc w:val="left"/>
+      <w:pPr>
+        <w:ind w:left="2880" w:hanging="360"/>
+      </w:pPr>
+      <w:rPr>
+        <w:rFonts w:ascii="Symbol" w:hAnsi="Symbol" w:hint="default"/>
+      </w:rPr>
+    </w:lvl>
+    <w:lvl w:ilvl="4" w:tplc="08090003" w:tentative="1">
+      <w:start w:val="1"/>
+      <w:numFmt w:val="bullet"/>
+      <w:lvlText w:val="o"/>
+      <w:lvlJc w:val="left"/>
+      <w:pPr>
+        <w:ind w:left="3600" w:hanging="360"/>
+      </w:pPr>
+      <w:rPr>
+        <w:rFonts w:ascii="Courier New" w:hAnsi="Courier New" w:cs="Courier New" w:hint="default"/>
+      </w:rPr>
+    </w:lvl>
+    <w:lvl w:ilvl="5" w:tplc="08090005" w:tentative="1">
+      <w:start w:val="1"/>
+      <w:numFmt w:val="bullet"/>
+      <w:lvlText w:val=""/>
+      <w:lvlJc w:val="left"/>
+      <w:pPr>
+        <w:ind w:left="4320" w:hanging="360"/>
+      </w:pPr>
+      <w:rPr>
+        <w:rFonts w:ascii="Wingdings" w:hAnsi="Wingdings" w:hint="default"/>
+      </w:rPr>
+    </w:lvl>
+    <w:lvl w:ilvl="6" w:tplc="08090001" w:tentative="1">
+      <w:start w:val="1"/>
+      <w:numFmt w:val="bullet"/>
+      <w:lvlText w:val=""/>
+      <w:lvlJc w:val="left"/>
+      <w:pPr>
+        <w:ind w:left="5040" w:hanging="360"/>
+      </w:pPr>
+      <w:rPr>
+        <w:rFonts w:ascii="Symbol" w:hAnsi="Symbol" w:hint="default"/>
+      </w:rPr>
+    </w:lvl>
+    <w:lvl w:ilvl="7" w:tplc="08090003" w:tentative="1">
+      <w:start w:val="1"/>
+      <w:numFmt w:val="bullet"/>
+      <w:lvlText w:val="o"/>
+      <w:lvlJc w:val="left"/>
+      <w:pPr>
+        <w:ind w:left="5760" w:hanging="360"/>
+      </w:pPr>
+      <w:rPr>
+        <w:rFonts w:ascii="Courier New" w:hAnsi="Courier New" w:cs="Courier New" w:hint="default"/>
+      </w:rPr>
+    </w:lvl>
+    <w:lvl w:ilvl="8" w:tplc="08090005" w:tentative="1">
+      <w:start w:val="1"/>
+      <w:numFmt w:val="bullet"/>
+      <w:lvlText w:val=""/>
+      <w:lvlJc w:val="left"/>
+      <w:pPr>
+        <w:ind w:left="6480" w:hanging="360"/>
+      </w:pPr>
+      <w:rPr>
+        <w:rFonts w:ascii="Wingdings" w:hAnsi="Wingdings" w:hint="default"/>
+      </w:rPr>
+    </w:lvl>
+  </w:abstractNum>
+  <w:abstractNum w:abstractNumId="1" w15:restartNumberingAfterBreak="0">
+    <w:nsid w:val="14924A3C"/>
+    <w:multiLevelType w:val="hybridMultilevel"/>
+    <w:tmpl w:val="53E297F6"/>
+    <w:lvl w:ilvl="0" w:tplc="08090001">
+      <w:start w:val="1"/>
+      <w:numFmt w:val="bullet"/>
+      <w:lvlText w:val=""/>
+      <w:lvlJc w:val="left"/>
+      <w:pPr>
+        <w:ind w:left="720" w:hanging="360"/>
+      </w:pPr>
+      <w:rPr>
+        <w:rFonts w:ascii="Symbol" w:hAnsi="Symbol" w:hint="default"/>
+      </w:rPr>
+    </w:lvl>
+    <w:lvl w:ilvl="1" w:tplc="08090003" w:tentative="1">
+      <w:start w:val="1"/>
+      <w:numFmt w:val="bullet"/>
+      <w:lvlText w:val="o"/>
+      <w:lvlJc w:val="left"/>
+      <w:pPr>
+        <w:ind w:left="1440" w:hanging="360"/>
+      </w:pPr>
+      <w:rPr>
+        <w:rFonts w:ascii="Courier New" w:hAnsi="Courier New" w:cs="Courier New" w:hint="default"/>
+      </w:rPr>
+    </w:lvl>
+    <w:lvl w:ilvl="2" w:tplc="08090005" w:tentative="1">
+      <w:start w:val="1"/>
+      <w:numFmt w:val="bullet"/>
+      <w:lvlText w:val=""/>
+      <w:lvlJc w:val="left"/>
+      <w:pPr>
+        <w:ind w:left="2160" w:hanging="360"/>
+      </w:pPr>
+      <w:rPr>
+        <w:rFonts w:ascii="Wingdings" w:hAnsi="Wingdings" w:hint="default"/>
+      </w:rPr>
+    </w:lvl>
+    <w:lvl w:ilvl="3" w:tplc="08090001" w:tentative="1">
+      <w:start w:val="1"/>
+      <w:numFmt w:val="bullet"/>
+      <w:lvlText w:val=""/>
+      <w:lvlJc w:val="left"/>
+      <w:pPr>
+        <w:ind w:left="2880" w:hanging="360"/>
+      </w:pPr>
+      <w:rPr>
+        <w:rFonts w:ascii="Symbol" w:hAnsi="Symbol" w:hint="default"/>
+      </w:rPr>
+    </w:lvl>
+    <w:lvl w:ilvl="4" w:tplc="08090003" w:tentative="1">
+      <w:start w:val="1"/>
+      <w:numFmt w:val="bullet"/>
+      <w:lvlText w:val="o"/>
+      <w:lvlJc w:val="left"/>
+      <w:pPr>
+        <w:ind w:left="3600" w:hanging="360"/>
+      </w:pPr>
+      <w:rPr>
+        <w:rFonts w:ascii="Courier New" w:hAnsi="Courier New" w:cs="Courier New" w:hint="default"/>
+      </w:rPr>
+    </w:lvl>
+    <w:lvl w:ilvl="5" w:tplc="08090005" w:tentative="1">
+      <w:start w:val="1"/>
+      <w:numFmt w:val="bullet"/>
+      <w:lvlText w:val=""/>
+      <w:lvlJc w:val="left"/>
+      <w:pPr>
+        <w:ind w:left="4320" w:hanging="360"/>
+      </w:pPr>
+      <w:rPr>
+        <w:rFonts w:ascii="Wingdings" w:hAnsi="Wingdings" w:hint="default"/>
+      </w:rPr>
+    </w:lvl>
+    <w:lvl w:ilvl="6" w:tplc="08090001" w:tentative="1">
+      <w:start w:val="1"/>
+      <w:numFmt w:val="bullet"/>
+      <w:lvlText w:val=""/>
+      <w:lvlJc w:val="left"/>
+      <w:pPr>
+        <w:ind w:left="5040" w:hanging="360"/>
+      </w:pPr>
+      <w:rPr>
+        <w:rFonts w:ascii="Symbol" w:hAnsi="Symbol" w:hint="default"/>
+      </w:rPr>
+    </w:lvl>
+    <w:lvl w:ilvl="7" w:tplc="08090003" w:tentative="1">
+      <w:start w:val="1"/>
+      <w:numFmt w:val="bullet"/>
+      <w:lvlText w:val="o"/>
+      <w:lvlJc w:val="left"/>
+      <w:pPr>
+        <w:ind w:left="5760" w:hanging="360"/>
+      </w:pPr>
+      <w:rPr>
+        <w:rFonts w:ascii="Courier New" w:hAnsi="Courier New" w:cs="Courier New" w:hint="default"/>
+      </w:rPr>
+    </w:lvl>
+    <w:lvl w:ilvl="8" w:tplc="08090005" w:tentative="1">
+      <w:start w:val="1"/>
+      <w:numFmt w:val="bullet"/>
+      <w:lvlText w:val=""/>
+      <w:lvlJc w:val="left"/>
+      <w:pPr>
+        <w:ind w:left="6480" w:hanging="360"/>
+      </w:pPr>
+      <w:rPr>
+        <w:rFonts w:ascii="Wingdings" w:hAnsi="Wingdings" w:hint="default"/>
+      </w:rPr>
+    </w:lvl>
+  </w:abstractNum>
+  <w:abstractNum w:abstractNumId="2" w15:restartNumberingAfterBreak="0">
     <w:nsid w:val="19546FC5"/>
     <w:multiLevelType w:val="multilevel"/>
     <w:tmpl w:val="4684BC48"/>
@@ -3836,10 +6691,353 @@
       </w:rPr>
     </w:lvl>
   </w:abstractNum>
-  <w:abstractNum w:abstractNumId="1" w15:restartNumberingAfterBreak="0">
-    <w:nsid w:val="688D2EA2"/>
+  <w:abstractNum w:abstractNumId="3" w15:restartNumberingAfterBreak="0">
+    <w:nsid w:val="25CC47E2"/>
+    <w:multiLevelType w:val="hybridMultilevel"/>
+    <w:tmpl w:val="C9068514"/>
+    <w:lvl w:ilvl="0" w:tplc="08090001">
+      <w:start w:val="1"/>
+      <w:numFmt w:val="bullet"/>
+      <w:lvlText w:val=""/>
+      <w:lvlJc w:val="left"/>
+      <w:pPr>
+        <w:ind w:left="720" w:hanging="360"/>
+      </w:pPr>
+      <w:rPr>
+        <w:rFonts w:ascii="Symbol" w:hAnsi="Symbol" w:hint="default"/>
+      </w:rPr>
+    </w:lvl>
+    <w:lvl w:ilvl="1" w:tplc="08090003" w:tentative="1">
+      <w:start w:val="1"/>
+      <w:numFmt w:val="bullet"/>
+      <w:lvlText w:val="o"/>
+      <w:lvlJc w:val="left"/>
+      <w:pPr>
+        <w:ind w:left="1440" w:hanging="360"/>
+      </w:pPr>
+      <w:rPr>
+        <w:rFonts w:ascii="Courier New" w:hAnsi="Courier New" w:cs="Courier New" w:hint="default"/>
+      </w:rPr>
+    </w:lvl>
+    <w:lvl w:ilvl="2" w:tplc="08090005" w:tentative="1">
+      <w:start w:val="1"/>
+      <w:numFmt w:val="bullet"/>
+      <w:lvlText w:val=""/>
+      <w:lvlJc w:val="left"/>
+      <w:pPr>
+        <w:ind w:left="2160" w:hanging="360"/>
+      </w:pPr>
+      <w:rPr>
+        <w:rFonts w:ascii="Wingdings" w:hAnsi="Wingdings" w:hint="default"/>
+      </w:rPr>
+    </w:lvl>
+    <w:lvl w:ilvl="3" w:tplc="08090001" w:tentative="1">
+      <w:start w:val="1"/>
+      <w:numFmt w:val="bullet"/>
+      <w:lvlText w:val=""/>
+      <w:lvlJc w:val="left"/>
+      <w:pPr>
+        <w:ind w:left="2880" w:hanging="360"/>
+      </w:pPr>
+      <w:rPr>
+        <w:rFonts w:ascii="Symbol" w:hAnsi="Symbol" w:hint="default"/>
+      </w:rPr>
+    </w:lvl>
+    <w:lvl w:ilvl="4" w:tplc="08090003" w:tentative="1">
+      <w:start w:val="1"/>
+      <w:numFmt w:val="bullet"/>
+      <w:lvlText w:val="o"/>
+      <w:lvlJc w:val="left"/>
+      <w:pPr>
+        <w:ind w:left="3600" w:hanging="360"/>
+      </w:pPr>
+      <w:rPr>
+        <w:rFonts w:ascii="Courier New" w:hAnsi="Courier New" w:cs="Courier New" w:hint="default"/>
+      </w:rPr>
+    </w:lvl>
+    <w:lvl w:ilvl="5" w:tplc="08090005" w:tentative="1">
+      <w:start w:val="1"/>
+      <w:numFmt w:val="bullet"/>
+      <w:lvlText w:val=""/>
+      <w:lvlJc w:val="left"/>
+      <w:pPr>
+        <w:ind w:left="4320" w:hanging="360"/>
+      </w:pPr>
+      <w:rPr>
+        <w:rFonts w:ascii="Wingdings" w:hAnsi="Wingdings" w:hint="default"/>
+      </w:rPr>
+    </w:lvl>
+    <w:lvl w:ilvl="6" w:tplc="08090001" w:tentative="1">
+      <w:start w:val="1"/>
+      <w:numFmt w:val="bullet"/>
+      <w:lvlText w:val=""/>
+      <w:lvlJc w:val="left"/>
+      <w:pPr>
+        <w:ind w:left="5040" w:hanging="360"/>
+      </w:pPr>
+      <w:rPr>
+        <w:rFonts w:ascii="Symbol" w:hAnsi="Symbol" w:hint="default"/>
+      </w:rPr>
+    </w:lvl>
+    <w:lvl w:ilvl="7" w:tplc="08090003" w:tentative="1">
+      <w:start w:val="1"/>
+      <w:numFmt w:val="bullet"/>
+      <w:lvlText w:val="o"/>
+      <w:lvlJc w:val="left"/>
+      <w:pPr>
+        <w:ind w:left="5760" w:hanging="360"/>
+      </w:pPr>
+      <w:rPr>
+        <w:rFonts w:ascii="Courier New" w:hAnsi="Courier New" w:cs="Courier New" w:hint="default"/>
+      </w:rPr>
+    </w:lvl>
+    <w:lvl w:ilvl="8" w:tplc="08090005" w:tentative="1">
+      <w:start w:val="1"/>
+      <w:numFmt w:val="bullet"/>
+      <w:lvlText w:val=""/>
+      <w:lvlJc w:val="left"/>
+      <w:pPr>
+        <w:ind w:left="6480" w:hanging="360"/>
+      </w:pPr>
+      <w:rPr>
+        <w:rFonts w:ascii="Wingdings" w:hAnsi="Wingdings" w:hint="default"/>
+      </w:rPr>
+    </w:lvl>
+  </w:abstractNum>
+  <w:abstractNum w:abstractNumId="4" w15:restartNumberingAfterBreak="0">
+    <w:nsid w:val="3CAF3F36"/>
+    <w:multiLevelType w:val="hybridMultilevel"/>
+    <w:tmpl w:val="5EFA2BBE"/>
+    <w:lvl w:ilvl="0" w:tplc="08090001">
+      <w:start w:val="1"/>
+      <w:numFmt w:val="bullet"/>
+      <w:lvlText w:val=""/>
+      <w:lvlJc w:val="left"/>
+      <w:pPr>
+        <w:ind w:left="720" w:hanging="360"/>
+      </w:pPr>
+      <w:rPr>
+        <w:rFonts w:ascii="Symbol" w:hAnsi="Symbol" w:hint="default"/>
+      </w:rPr>
+    </w:lvl>
+    <w:lvl w:ilvl="1" w:tplc="08090003" w:tentative="1">
+      <w:start w:val="1"/>
+      <w:numFmt w:val="bullet"/>
+      <w:lvlText w:val="o"/>
+      <w:lvlJc w:val="left"/>
+      <w:pPr>
+        <w:ind w:left="1440" w:hanging="360"/>
+      </w:pPr>
+      <w:rPr>
+        <w:rFonts w:ascii="Courier New" w:hAnsi="Courier New" w:cs="Courier New" w:hint="default"/>
+      </w:rPr>
+    </w:lvl>
+    <w:lvl w:ilvl="2" w:tplc="08090005" w:tentative="1">
+      <w:start w:val="1"/>
+      <w:numFmt w:val="bullet"/>
+      <w:lvlText w:val=""/>
+      <w:lvlJc w:val="left"/>
+      <w:pPr>
+        <w:ind w:left="2160" w:hanging="360"/>
+      </w:pPr>
+      <w:rPr>
+        <w:rFonts w:ascii="Wingdings" w:hAnsi="Wingdings" w:hint="default"/>
+      </w:rPr>
+    </w:lvl>
+    <w:lvl w:ilvl="3" w:tplc="08090001" w:tentative="1">
+      <w:start w:val="1"/>
+      <w:numFmt w:val="bullet"/>
+      <w:lvlText w:val=""/>
+      <w:lvlJc w:val="left"/>
+      <w:pPr>
+        <w:ind w:left="2880" w:hanging="360"/>
+      </w:pPr>
+      <w:rPr>
+        <w:rFonts w:ascii="Symbol" w:hAnsi="Symbol" w:hint="default"/>
+      </w:rPr>
+    </w:lvl>
+    <w:lvl w:ilvl="4" w:tplc="08090003" w:tentative="1">
+      <w:start w:val="1"/>
+      <w:numFmt w:val="bullet"/>
+      <w:lvlText w:val="o"/>
+      <w:lvlJc w:val="left"/>
+      <w:pPr>
+        <w:ind w:left="3600" w:hanging="360"/>
+      </w:pPr>
+      <w:rPr>
+        <w:rFonts w:ascii="Courier New" w:hAnsi="Courier New" w:cs="Courier New" w:hint="default"/>
+      </w:rPr>
+    </w:lvl>
+    <w:lvl w:ilvl="5" w:tplc="08090005" w:tentative="1">
+      <w:start w:val="1"/>
+      <w:numFmt w:val="bullet"/>
+      <w:lvlText w:val=""/>
+      <w:lvlJc w:val="left"/>
+      <w:pPr>
+        <w:ind w:left="4320" w:hanging="360"/>
+      </w:pPr>
+      <w:rPr>
+        <w:rFonts w:ascii="Wingdings" w:hAnsi="Wingdings" w:hint="default"/>
+      </w:rPr>
+    </w:lvl>
+    <w:lvl w:ilvl="6" w:tplc="08090001" w:tentative="1">
+      <w:start w:val="1"/>
+      <w:numFmt w:val="bullet"/>
+      <w:lvlText w:val=""/>
+      <w:lvlJc w:val="left"/>
+      <w:pPr>
+        <w:ind w:left="5040" w:hanging="360"/>
+      </w:pPr>
+      <w:rPr>
+        <w:rFonts w:ascii="Symbol" w:hAnsi="Symbol" w:hint="default"/>
+      </w:rPr>
+    </w:lvl>
+    <w:lvl w:ilvl="7" w:tplc="08090003" w:tentative="1">
+      <w:start w:val="1"/>
+      <w:numFmt w:val="bullet"/>
+      <w:lvlText w:val="o"/>
+      <w:lvlJc w:val="left"/>
+      <w:pPr>
+        <w:ind w:left="5760" w:hanging="360"/>
+      </w:pPr>
+      <w:rPr>
+        <w:rFonts w:ascii="Courier New" w:hAnsi="Courier New" w:cs="Courier New" w:hint="default"/>
+      </w:rPr>
+    </w:lvl>
+    <w:lvl w:ilvl="8" w:tplc="08090005" w:tentative="1">
+      <w:start w:val="1"/>
+      <w:numFmt w:val="bullet"/>
+      <w:lvlText w:val=""/>
+      <w:lvlJc w:val="left"/>
+      <w:pPr>
+        <w:ind w:left="6480" w:hanging="360"/>
+      </w:pPr>
+      <w:rPr>
+        <w:rFonts w:ascii="Wingdings" w:hAnsi="Wingdings" w:hint="default"/>
+      </w:rPr>
+    </w:lvl>
+  </w:abstractNum>
+  <w:abstractNum w:abstractNumId="5" w15:restartNumberingAfterBreak="0">
+    <w:nsid w:val="4F36185F"/>
     <w:multiLevelType w:val="multilevel"/>
-    <w:tmpl w:val="835A733C"/>
+    <w:tmpl w:val="679C6680"/>
+    <w:lvl w:ilvl="0">
+      <w:start w:val="1"/>
+      <w:numFmt w:val="decimal"/>
+      <w:lvlText w:val="%1."/>
+      <w:lvlJc w:val="left"/>
+      <w:pPr>
+        <w:tabs>
+          <w:tab w:val="num" w:pos="720"/>
+        </w:tabs>
+        <w:ind w:left="720" w:hanging="360"/>
+      </w:pPr>
+    </w:lvl>
+    <w:lvl w:ilvl="1">
+      <w:start w:val="1"/>
+      <w:numFmt w:val="bullet"/>
+      <w:lvlText w:val=""/>
+      <w:lvlJc w:val="left"/>
+      <w:pPr>
+        <w:tabs>
+          <w:tab w:val="num" w:pos="1440"/>
+        </w:tabs>
+        <w:ind w:left="1440" w:hanging="360"/>
+      </w:pPr>
+      <w:rPr>
+        <w:rFonts w:ascii="Symbol" w:hAnsi="Symbol" w:hint="default"/>
+        <w:sz w:val="20"/>
+      </w:rPr>
+    </w:lvl>
+    <w:lvl w:ilvl="2" w:tentative="1">
+      <w:start w:val="1"/>
+      <w:numFmt w:val="decimal"/>
+      <w:lvlText w:val="%3."/>
+      <w:lvlJc w:val="left"/>
+      <w:pPr>
+        <w:tabs>
+          <w:tab w:val="num" w:pos="2160"/>
+        </w:tabs>
+        <w:ind w:left="2160" w:hanging="360"/>
+      </w:pPr>
+    </w:lvl>
+    <w:lvl w:ilvl="3" w:tentative="1">
+      <w:start w:val="1"/>
+      <w:numFmt w:val="decimal"/>
+      <w:lvlText w:val="%4."/>
+      <w:lvlJc w:val="left"/>
+      <w:pPr>
+        <w:tabs>
+          <w:tab w:val="num" w:pos="2880"/>
+        </w:tabs>
+        <w:ind w:left="2880" w:hanging="360"/>
+      </w:pPr>
+    </w:lvl>
+    <w:lvl w:ilvl="4" w:tentative="1">
+      <w:start w:val="1"/>
+      <w:numFmt w:val="decimal"/>
+      <w:lvlText w:val="%5."/>
+      <w:lvlJc w:val="left"/>
+      <w:pPr>
+        <w:tabs>
+          <w:tab w:val="num" w:pos="3600"/>
+        </w:tabs>
+        <w:ind w:left="3600" w:hanging="360"/>
+      </w:pPr>
+    </w:lvl>
+    <w:lvl w:ilvl="5" w:tentative="1">
+      <w:start w:val="1"/>
+      <w:numFmt w:val="decimal"/>
+      <w:lvlText w:val="%6."/>
+      <w:lvlJc w:val="left"/>
+      <w:pPr>
+        <w:tabs>
+          <w:tab w:val="num" w:pos="4320"/>
+        </w:tabs>
+        <w:ind w:left="4320" w:hanging="360"/>
+      </w:pPr>
+    </w:lvl>
+    <w:lvl w:ilvl="6" w:tentative="1">
+      <w:start w:val="1"/>
+      <w:numFmt w:val="decimal"/>
+      <w:lvlText w:val="%7."/>
+      <w:lvlJc w:val="left"/>
+      <w:pPr>
+        <w:tabs>
+          <w:tab w:val="num" w:pos="5040"/>
+        </w:tabs>
+        <w:ind w:left="5040" w:hanging="360"/>
+      </w:pPr>
+    </w:lvl>
+    <w:lvl w:ilvl="7" w:tentative="1">
+      <w:start w:val="1"/>
+      <w:numFmt w:val="decimal"/>
+      <w:lvlText w:val="%8."/>
+      <w:lvlJc w:val="left"/>
+      <w:pPr>
+        <w:tabs>
+          <w:tab w:val="num" w:pos="5760"/>
+        </w:tabs>
+        <w:ind w:left="5760" w:hanging="360"/>
+      </w:pPr>
+    </w:lvl>
+    <w:lvl w:ilvl="8" w:tentative="1">
+      <w:start w:val="1"/>
+      <w:numFmt w:val="decimal"/>
+      <w:lvlText w:val="%9."/>
+      <w:lvlJc w:val="left"/>
+      <w:pPr>
+        <w:tabs>
+          <w:tab w:val="num" w:pos="6480"/>
+        </w:tabs>
+        <w:ind w:left="6480" w:hanging="360"/>
+      </w:pPr>
+    </w:lvl>
+  </w:abstractNum>
+  <w:abstractNum w:abstractNumId="6" w15:restartNumberingAfterBreak="0">
+    <w:nsid w:val="5B853B32"/>
+    <w:multiLevelType w:val="multilevel"/>
+    <w:tmpl w:val="46BAA3AC"/>
     <w:lvl w:ilvl="0">
       <w:start w:val="1"/>
       <w:numFmt w:val="bullet"/>
@@ -3985,11 +7183,330 @@
       </w:rPr>
     </w:lvl>
   </w:abstractNum>
+  <w:abstractNum w:abstractNumId="7" w15:restartNumberingAfterBreak="0">
+    <w:nsid w:val="62116CC5"/>
+    <w:multiLevelType w:val="multilevel"/>
+    <w:tmpl w:val="14C87D02"/>
+    <w:lvl w:ilvl="0">
+      <w:start w:val="1"/>
+      <w:numFmt w:val="bullet"/>
+      <w:lvlText w:val=""/>
+      <w:lvlJc w:val="left"/>
+      <w:pPr>
+        <w:tabs>
+          <w:tab w:val="num" w:pos="720"/>
+        </w:tabs>
+        <w:ind w:left="720" w:hanging="360"/>
+      </w:pPr>
+      <w:rPr>
+        <w:rFonts w:ascii="Symbol" w:hAnsi="Symbol" w:hint="default"/>
+        <w:sz w:val="20"/>
+      </w:rPr>
+    </w:lvl>
+    <w:lvl w:ilvl="1" w:tentative="1">
+      <w:start w:val="1"/>
+      <w:numFmt w:val="bullet"/>
+      <w:lvlText w:val=""/>
+      <w:lvlJc w:val="left"/>
+      <w:pPr>
+        <w:tabs>
+          <w:tab w:val="num" w:pos="1440"/>
+        </w:tabs>
+        <w:ind w:left="1440" w:hanging="360"/>
+      </w:pPr>
+      <w:rPr>
+        <w:rFonts w:ascii="Symbol" w:hAnsi="Symbol" w:hint="default"/>
+        <w:sz w:val="20"/>
+      </w:rPr>
+    </w:lvl>
+    <w:lvl w:ilvl="2" w:tentative="1">
+      <w:start w:val="1"/>
+      <w:numFmt w:val="bullet"/>
+      <w:lvlText w:val=""/>
+      <w:lvlJc w:val="left"/>
+      <w:pPr>
+        <w:tabs>
+          <w:tab w:val="num" w:pos="2160"/>
+        </w:tabs>
+        <w:ind w:left="2160" w:hanging="360"/>
+      </w:pPr>
+      <w:rPr>
+        <w:rFonts w:ascii="Symbol" w:hAnsi="Symbol" w:hint="default"/>
+        <w:sz w:val="20"/>
+      </w:rPr>
+    </w:lvl>
+    <w:lvl w:ilvl="3" w:tentative="1">
+      <w:start w:val="1"/>
+      <w:numFmt w:val="bullet"/>
+      <w:lvlText w:val=""/>
+      <w:lvlJc w:val="left"/>
+      <w:pPr>
+        <w:tabs>
+          <w:tab w:val="num" w:pos="2880"/>
+        </w:tabs>
+        <w:ind w:left="2880" w:hanging="360"/>
+      </w:pPr>
+      <w:rPr>
+        <w:rFonts w:ascii="Symbol" w:hAnsi="Symbol" w:hint="default"/>
+        <w:sz w:val="20"/>
+      </w:rPr>
+    </w:lvl>
+    <w:lvl w:ilvl="4" w:tentative="1">
+      <w:start w:val="1"/>
+      <w:numFmt w:val="bullet"/>
+      <w:lvlText w:val=""/>
+      <w:lvlJc w:val="left"/>
+      <w:pPr>
+        <w:tabs>
+          <w:tab w:val="num" w:pos="3600"/>
+        </w:tabs>
+        <w:ind w:left="3600" w:hanging="360"/>
+      </w:pPr>
+      <w:rPr>
+        <w:rFonts w:ascii="Symbol" w:hAnsi="Symbol" w:hint="default"/>
+        <w:sz w:val="20"/>
+      </w:rPr>
+    </w:lvl>
+    <w:lvl w:ilvl="5" w:tentative="1">
+      <w:start w:val="1"/>
+      <w:numFmt w:val="bullet"/>
+      <w:lvlText w:val=""/>
+      <w:lvlJc w:val="left"/>
+      <w:pPr>
+        <w:tabs>
+          <w:tab w:val="num" w:pos="4320"/>
+        </w:tabs>
+        <w:ind w:left="4320" w:hanging="360"/>
+      </w:pPr>
+      <w:rPr>
+        <w:rFonts w:ascii="Symbol" w:hAnsi="Symbol" w:hint="default"/>
+        <w:sz w:val="20"/>
+      </w:rPr>
+    </w:lvl>
+    <w:lvl w:ilvl="6" w:tentative="1">
+      <w:start w:val="1"/>
+      <w:numFmt w:val="bullet"/>
+      <w:lvlText w:val=""/>
+      <w:lvlJc w:val="left"/>
+      <w:pPr>
+        <w:tabs>
+          <w:tab w:val="num" w:pos="5040"/>
+        </w:tabs>
+        <w:ind w:left="5040" w:hanging="360"/>
+      </w:pPr>
+      <w:rPr>
+        <w:rFonts w:ascii="Symbol" w:hAnsi="Symbol" w:hint="default"/>
+        <w:sz w:val="20"/>
+      </w:rPr>
+    </w:lvl>
+    <w:lvl w:ilvl="7" w:tentative="1">
+      <w:start w:val="1"/>
+      <w:numFmt w:val="bullet"/>
+      <w:lvlText w:val=""/>
+      <w:lvlJc w:val="left"/>
+      <w:pPr>
+        <w:tabs>
+          <w:tab w:val="num" w:pos="5760"/>
+        </w:tabs>
+        <w:ind w:left="5760" w:hanging="360"/>
+      </w:pPr>
+      <w:rPr>
+        <w:rFonts w:ascii="Symbol" w:hAnsi="Symbol" w:hint="default"/>
+        <w:sz w:val="20"/>
+      </w:rPr>
+    </w:lvl>
+    <w:lvl w:ilvl="8" w:tentative="1">
+      <w:start w:val="1"/>
+      <w:numFmt w:val="bullet"/>
+      <w:lvlText w:val=""/>
+      <w:lvlJc w:val="left"/>
+      <w:pPr>
+        <w:tabs>
+          <w:tab w:val="num" w:pos="6480"/>
+        </w:tabs>
+        <w:ind w:left="6480" w:hanging="360"/>
+      </w:pPr>
+      <w:rPr>
+        <w:rFonts w:ascii="Symbol" w:hAnsi="Symbol" w:hint="default"/>
+        <w:sz w:val="20"/>
+      </w:rPr>
+    </w:lvl>
+  </w:abstractNum>
+  <w:abstractNum w:abstractNumId="8" w15:restartNumberingAfterBreak="0">
+    <w:nsid w:val="688D2EA2"/>
+    <w:multiLevelType w:val="multilevel"/>
+    <w:tmpl w:val="835A733C"/>
+    <w:lvl w:ilvl="0">
+      <w:start w:val="1"/>
+      <w:numFmt w:val="bullet"/>
+      <w:lvlText w:val=""/>
+      <w:lvlJc w:val="left"/>
+      <w:pPr>
+        <w:tabs>
+          <w:tab w:val="num" w:pos="720"/>
+        </w:tabs>
+        <w:ind w:left="720" w:hanging="360"/>
+      </w:pPr>
+      <w:rPr>
+        <w:rFonts w:ascii="Symbol" w:hAnsi="Symbol" w:hint="default"/>
+        <w:sz w:val="20"/>
+      </w:rPr>
+    </w:lvl>
+    <w:lvl w:ilvl="1" w:tentative="1">
+      <w:start w:val="1"/>
+      <w:numFmt w:val="bullet"/>
+      <w:lvlText w:val=""/>
+      <w:lvlJc w:val="left"/>
+      <w:pPr>
+        <w:tabs>
+          <w:tab w:val="num" w:pos="1440"/>
+        </w:tabs>
+        <w:ind w:left="1440" w:hanging="360"/>
+      </w:pPr>
+      <w:rPr>
+        <w:rFonts w:ascii="Symbol" w:hAnsi="Symbol" w:hint="default"/>
+        <w:sz w:val="20"/>
+      </w:rPr>
+    </w:lvl>
+    <w:lvl w:ilvl="2" w:tentative="1">
+      <w:start w:val="1"/>
+      <w:numFmt w:val="bullet"/>
+      <w:lvlText w:val=""/>
+      <w:lvlJc w:val="left"/>
+      <w:pPr>
+        <w:tabs>
+          <w:tab w:val="num" w:pos="2160"/>
+        </w:tabs>
+        <w:ind w:left="2160" w:hanging="360"/>
+      </w:pPr>
+      <w:rPr>
+        <w:rFonts w:ascii="Symbol" w:hAnsi="Symbol" w:hint="default"/>
+        <w:sz w:val="20"/>
+      </w:rPr>
+    </w:lvl>
+    <w:lvl w:ilvl="3" w:tentative="1">
+      <w:start w:val="1"/>
+      <w:numFmt w:val="bullet"/>
+      <w:lvlText w:val=""/>
+      <w:lvlJc w:val="left"/>
+      <w:pPr>
+        <w:tabs>
+          <w:tab w:val="num" w:pos="2880"/>
+        </w:tabs>
+        <w:ind w:left="2880" w:hanging="360"/>
+      </w:pPr>
+      <w:rPr>
+        <w:rFonts w:ascii="Symbol" w:hAnsi="Symbol" w:hint="default"/>
+        <w:sz w:val="20"/>
+      </w:rPr>
+    </w:lvl>
+    <w:lvl w:ilvl="4" w:tentative="1">
+      <w:start w:val="1"/>
+      <w:numFmt w:val="bullet"/>
+      <w:lvlText w:val=""/>
+      <w:lvlJc w:val="left"/>
+      <w:pPr>
+        <w:tabs>
+          <w:tab w:val="num" w:pos="3600"/>
+        </w:tabs>
+        <w:ind w:left="3600" w:hanging="360"/>
+      </w:pPr>
+      <w:rPr>
+        <w:rFonts w:ascii="Symbol" w:hAnsi="Symbol" w:hint="default"/>
+        <w:sz w:val="20"/>
+      </w:rPr>
+    </w:lvl>
+    <w:lvl w:ilvl="5" w:tentative="1">
+      <w:start w:val="1"/>
+      <w:numFmt w:val="bullet"/>
+      <w:lvlText w:val=""/>
+      <w:lvlJc w:val="left"/>
+      <w:pPr>
+        <w:tabs>
+          <w:tab w:val="num" w:pos="4320"/>
+        </w:tabs>
+        <w:ind w:left="4320" w:hanging="360"/>
+      </w:pPr>
+      <w:rPr>
+        <w:rFonts w:ascii="Symbol" w:hAnsi="Symbol" w:hint="default"/>
+        <w:sz w:val="20"/>
+      </w:rPr>
+    </w:lvl>
+    <w:lvl w:ilvl="6" w:tentative="1">
+      <w:start w:val="1"/>
+      <w:numFmt w:val="bullet"/>
+      <w:lvlText w:val=""/>
+      <w:lvlJc w:val="left"/>
+      <w:pPr>
+        <w:tabs>
+          <w:tab w:val="num" w:pos="5040"/>
+        </w:tabs>
+        <w:ind w:left="5040" w:hanging="360"/>
+      </w:pPr>
+      <w:rPr>
+        <w:rFonts w:ascii="Symbol" w:hAnsi="Symbol" w:hint="default"/>
+        <w:sz w:val="20"/>
+      </w:rPr>
+    </w:lvl>
+    <w:lvl w:ilvl="7" w:tentative="1">
+      <w:start w:val="1"/>
+      <w:numFmt w:val="bullet"/>
+      <w:lvlText w:val=""/>
+      <w:lvlJc w:val="left"/>
+      <w:pPr>
+        <w:tabs>
+          <w:tab w:val="num" w:pos="5760"/>
+        </w:tabs>
+        <w:ind w:left="5760" w:hanging="360"/>
+      </w:pPr>
+      <w:rPr>
+        <w:rFonts w:ascii="Symbol" w:hAnsi="Symbol" w:hint="default"/>
+        <w:sz w:val="20"/>
+      </w:rPr>
+    </w:lvl>
+    <w:lvl w:ilvl="8" w:tentative="1">
+      <w:start w:val="1"/>
+      <w:numFmt w:val="bullet"/>
+      <w:lvlText w:val=""/>
+      <w:lvlJc w:val="left"/>
+      <w:pPr>
+        <w:tabs>
+          <w:tab w:val="num" w:pos="6480"/>
+        </w:tabs>
+        <w:ind w:left="6480" w:hanging="360"/>
+      </w:pPr>
+      <w:rPr>
+        <w:rFonts w:ascii="Symbol" w:hAnsi="Symbol" w:hint="default"/>
+        <w:sz w:val="20"/>
+      </w:rPr>
+    </w:lvl>
+  </w:abstractNum>
   <w:num w:numId="1" w16cid:durableId="1327905334">
+    <w:abstractNumId w:val="2"/>
+  </w:num>
+  <w:num w:numId="2" w16cid:durableId="608314320">
+    <w:abstractNumId w:val="8"/>
+  </w:num>
+  <w:num w:numId="3" w16cid:durableId="1564561698">
+    <w:abstractNumId w:val="5"/>
+  </w:num>
+  <w:num w:numId="4" w16cid:durableId="980041290">
+    <w:abstractNumId w:val="6"/>
+  </w:num>
+  <w:num w:numId="5" w16cid:durableId="502739835">
+    <w:abstractNumId w:val="7"/>
+  </w:num>
+  <w:num w:numId="6" w16cid:durableId="1503156156">
     <w:abstractNumId w:val="0"/>
   </w:num>
-  <w:num w:numId="2" w16cid:durableId="608314320">
+  <w:num w:numId="7" w16cid:durableId="1994286090">
     <w:abstractNumId w:val="1"/>
+  </w:num>
+  <w:num w:numId="8" w16cid:durableId="1326200299">
+    <w:abstractNumId w:val="4"/>
+  </w:num>
+  <w:num w:numId="9" w16cid:durableId="401947098">
+    <w:abstractNumId w:val="3"/>
   </w:num>
 </w:numbering>
 </file>
@@ -4491,7 +8008,6 @@
   <w:style w:type="character" w:default="1" w:styleId="DefaultParagraphFont">
     <w:name w:val="Default Paragraph Font"/>
     <w:uiPriority w:val="1"/>
-    <w:semiHidden/>
     <w:unhideWhenUsed/>
   </w:style>
   <w:style w:type="table" w:default="1" w:styleId="TableNormal">
@@ -4758,6 +8274,55 @@
       <w:color w:val="605E5C"/>
       <w:shd w:val="clear" w:color="auto" w:fill="E1DFDD"/>
     </w:rPr>
+  </w:style>
+  <w:style w:type="paragraph" w:styleId="NoSpacing">
+    <w:name w:val="No Spacing"/>
+    <w:uiPriority w:val="1"/>
+    <w:qFormat/>
+    <w:rsid w:val="008B4157"/>
+    <w:pPr>
+      <w:spacing w:after="0" w:line="240" w:lineRule="auto"/>
+    </w:pPr>
+    <w:rPr>
+      <w:rFonts w:ascii="Calibri Light" w:hAnsi="Calibri Light"/>
+    </w:rPr>
+  </w:style>
+  <w:style w:type="paragraph" w:styleId="ListParagraph">
+    <w:name w:val="List Paragraph"/>
+    <w:basedOn w:val="Normal"/>
+    <w:uiPriority w:val="34"/>
+    <w:qFormat/>
+    <w:rsid w:val="008B4157"/>
+    <w:pPr>
+      <w:ind w:left="720"/>
+      <w:contextualSpacing/>
+    </w:pPr>
+  </w:style>
+  <w:style w:type="paragraph" w:styleId="TOC2">
+    <w:name w:val="toc 2"/>
+    <w:basedOn w:val="Normal"/>
+    <w:next w:val="Normal"/>
+    <w:autoRedefine/>
+    <w:uiPriority w:val="39"/>
+    <w:unhideWhenUsed/>
+    <w:rsid w:val="00492976"/>
+    <w:pPr>
+      <w:spacing w:after="100"/>
+      <w:ind w:left="220"/>
+    </w:pPr>
+  </w:style>
+  <w:style w:type="paragraph" w:styleId="TOC3">
+    <w:name w:val="toc 3"/>
+    <w:basedOn w:val="Normal"/>
+    <w:next w:val="Normal"/>
+    <w:autoRedefine/>
+    <w:uiPriority w:val="39"/>
+    <w:unhideWhenUsed/>
+    <w:rsid w:val="00492976"/>
+    <w:pPr>
+      <w:spacing w:after="100"/>
+      <w:ind w:left="440"/>
+    </w:pPr>
   </w:style>
 </w:styles>
 </file>

</xml_diff>